<commit_message>
100% formatos Finales contratos
</commit_message>
<xml_diff>
--- a/public/formats/TA-I.docx
+++ b/public/formats/TA-I.docx
@@ -1,6 +1,6 @@
 
 <file path=word/document.xml><?xml version="1.0" encoding="utf-8"?>
-<w:document xmlns:wpc="http://schemas.microsoft.com/office/word/2010/wordprocessingCanvas" xmlns:cx="http://schemas.microsoft.com/office/drawing/2014/chartex" xmlns:cx1="http://schemas.microsoft.com/office/drawing/2015/9/8/chartex" xmlns:cx2="http://schemas.microsoft.com/office/drawing/2015/10/21/chartex" xmlns:cx3="http://schemas.microsoft.com/office/drawing/2016/5/9/chartex" xmlns:cx4="http://schemas.microsoft.com/office/drawing/2016/5/10/chartex" xmlns:cx5="http://schemas.microsoft.com/office/drawing/2016/5/11/chartex" xmlns:cx6="http://schemas.microsoft.com/office/drawing/2016/5/12/chartex" xmlns:cx7="http://schemas.microsoft.com/office/drawing/2016/5/13/chartex" xmlns:cx8="http://schemas.microsoft.com/office/drawing/2016/5/14/chartex" xmlns:mc="http://schemas.openxmlformats.org/markup-compatibility/2006" xmlns:aink="http://schemas.microsoft.com/office/drawing/2016/ink" xmlns:am3d="http://schemas.microsoft.com/office/drawing/2017/model3d" xmlns:o="urn:schemas-microsoft-com:office:office" xmlns:r="http://schemas.openxmlformats.org/officeDocument/2006/relationships" xmlns:m="http://schemas.openxmlformats.org/officeDocument/2006/math" xmlns:v="urn:schemas-microsoft-com:vml" xmlns:wp14="http://schemas.microsoft.com/office/word/2010/wordprocessingDrawing" xmlns:wp="http://schemas.openxmlformats.org/drawingml/2006/wordprocessingDrawing" xmlns:w10="urn:schemas-microsoft-com:office:word" xmlns:w="http://schemas.openxmlformats.org/wordprocessingml/2006/main" xmlns:w14="http://schemas.microsoft.com/office/word/2010/wordml" xmlns:w15="http://schemas.microsoft.com/office/word/2012/wordml" xmlns:w16cid="http://schemas.microsoft.com/office/word/2016/wordml/cid" xmlns:w16se="http://schemas.microsoft.com/office/word/2015/wordml/symex" xmlns:wpg="http://schemas.microsoft.com/office/word/2010/wordprocessingGroup" xmlns:wpi="http://schemas.microsoft.com/office/word/2010/wordprocessingInk" xmlns:wne="http://schemas.microsoft.com/office/word/2006/wordml" xmlns:wps="http://schemas.microsoft.com/office/word/2010/wordprocessingShape" mc:Ignorable="w14 w15 w16se w16cid wp14">
+<w:document xmlns:wpc="http://schemas.microsoft.com/office/word/2010/wordprocessingCanvas" xmlns:cx="http://schemas.microsoft.com/office/drawing/2014/chartex" xmlns:cx1="http://schemas.microsoft.com/office/drawing/2015/9/8/chartex" xmlns:cx2="http://schemas.microsoft.com/office/drawing/2015/10/21/chartex" xmlns:cx3="http://schemas.microsoft.com/office/drawing/2016/5/9/chartex" xmlns:cx4="http://schemas.microsoft.com/office/drawing/2016/5/10/chartex" xmlns:cx5="http://schemas.microsoft.com/office/drawing/2016/5/11/chartex" xmlns:cx6="http://schemas.microsoft.com/office/drawing/2016/5/12/chartex" xmlns:cx7="http://schemas.microsoft.com/office/drawing/2016/5/13/chartex" xmlns:cx8="http://schemas.microsoft.com/office/drawing/2016/5/14/chartex" xmlns:mc="http://schemas.openxmlformats.org/markup-compatibility/2006" xmlns:aink="http://schemas.microsoft.com/office/drawing/2016/ink" xmlns:am3d="http://schemas.microsoft.com/office/drawing/2017/model3d" xmlns:o="urn:schemas-microsoft-com:office:office" xmlns:r="http://schemas.openxmlformats.org/officeDocument/2006/relationships" xmlns:m="http://schemas.openxmlformats.org/officeDocument/2006/math" xmlns:v="urn:schemas-microsoft-com:vml" xmlns:wp14="http://schemas.microsoft.com/office/word/2010/wordprocessingDrawing" xmlns:wp="http://schemas.openxmlformats.org/drawingml/2006/wordprocessingDrawing" xmlns:w10="urn:schemas-microsoft-com:office:word" xmlns:w="http://schemas.openxmlformats.org/wordprocessingml/2006/main" xmlns:w14="http://schemas.microsoft.com/office/word/2010/wordml" xmlns:w15="http://schemas.microsoft.com/office/word/2012/wordml" xmlns:w16cex="http://schemas.microsoft.com/office/word/2018/wordml/cex" xmlns:w16cid="http://schemas.microsoft.com/office/word/2016/wordml/cid" xmlns:w16="http://schemas.microsoft.com/office/word/2018/wordml" xmlns:w16sdtdh="http://schemas.microsoft.com/office/word/2020/wordml/sdtdatahash" xmlns:w16se="http://schemas.microsoft.com/office/word/2015/wordml/symex" xmlns:wpg="http://schemas.microsoft.com/office/word/2010/wordprocessingGroup" xmlns:wpi="http://schemas.microsoft.com/office/word/2010/wordprocessingInk" xmlns:wne="http://schemas.microsoft.com/office/word/2006/wordml" xmlns:wps="http://schemas.microsoft.com/office/word/2010/wordprocessingShape" mc:Ignorable="w14 w15 w16se w16cid w16 w16cex w16sdtdh wp14">
   <w:body>
     <w:p>
       <w:pPr>
@@ -1648,39 +1648,11 @@
         <w:rPr>
           <w:rFonts w:ascii="Calibri Light" w:eastAsia="Arial" w:hAnsi="Calibri Light" w:cs="Arial"/>
           <w:b/>
-          <w:position w:val="-1"/>
-          <w:sz w:val="24"/>
-          <w:szCs w:val="24"/>
-        </w:rPr>
-        <w:t xml:space="preserve"> </w:t>
-      </w:r>
-      <w:r>
-        <w:rPr>
-          <w:rFonts w:ascii="Calibri Light" w:eastAsia="Arial" w:hAnsi="Calibri Light" w:cs="Arial"/>
-          <w:position w:val="-1"/>
-          <w:sz w:val="24"/>
-          <w:szCs w:val="24"/>
-        </w:rPr>
-        <w:t>años de edad</w:t>
-      </w:r>
-      <w:r>
-        <w:rPr>
-          <w:rFonts w:ascii="Calibri Light" w:eastAsia="Arial" w:hAnsi="Calibri Light" w:cs="Arial"/>
-          <w:position w:val="-1"/>
-          <w:sz w:val="24"/>
-          <w:szCs w:val="24"/>
-        </w:rPr>
-        <w:t xml:space="preserve"> ,</w:t>
-      </w:r>
-      <w:r>
-        <w:rPr>
-          <w:rFonts w:ascii="Calibri Light" w:eastAsia="Arial" w:hAnsi="Calibri Light" w:cs="Arial"/>
-          <w:b/>
           <w:color w:val="111111"/>
           <w:sz w:val="22"/>
           <w:szCs w:val="22"/>
         </w:rPr>
-        <w:t>${profesionCandidato}</w:t>
+        <w:t>}</w:t>
       </w:r>
       <w:r>
         <w:rPr>
@@ -1690,7 +1662,7 @@
           <w:sz w:val="24"/>
           <w:szCs w:val="24"/>
         </w:rPr>
-        <w:t xml:space="preserve">, </w:t>
+        <w:t xml:space="preserve"> </w:t>
       </w:r>
       <w:r>
         <w:rPr>
@@ -1699,66 +1671,16 @@
           <w:sz w:val="24"/>
           <w:szCs w:val="24"/>
         </w:rPr>
-        <w:t>del domicilio</w:t>
-      </w:r>
-      <w:r>
-        <w:rPr>
-          <w:rFonts w:ascii="Calibri Light" w:eastAsia="Arial" w:hAnsi="Calibri Light" w:cs="Arial"/>
-          <w:b/>
+        <w:t>años de edad</w:t>
+      </w:r>
+      <w:r>
+        <w:rPr>
+          <w:rFonts w:ascii="Calibri Light" w:eastAsia="Arial" w:hAnsi="Calibri Light" w:cs="Arial"/>
           <w:position w:val="-1"/>
           <w:sz w:val="24"/>
           <w:szCs w:val="24"/>
         </w:rPr>
-        <w:t xml:space="preserve"> </w:t>
-      </w:r>
-      <w:r>
-        <w:rPr>
-          <w:rFonts w:ascii="Kalinga" w:hAnsi="Kalinga" w:cs="Kalinga"/>
-          <w:sz w:val="22"/>
-          <w:szCs w:val="22"/>
-        </w:rPr>
-        <w:t>de</w:t>
-      </w:r>
-      <w:r>
-        <w:rPr>
-          <w:rFonts w:ascii="Kalinga" w:hAnsi="Kalinga" w:cs="Kalinga"/>
-          <w:sz w:val="22"/>
-          <w:szCs w:val="22"/>
-        </w:rPr>
-        <w:t xml:space="preserve"> </w:t>
-      </w:r>
-      <w:r>
-        <w:rPr>
-          <w:rFonts w:ascii="Calibri Light" w:eastAsia="Arial" w:hAnsi="Calibri Light" w:cs="Arial"/>
-          <w:b/>
-          <w:position w:val="-1"/>
-          <w:sz w:val="24"/>
-        </w:rPr>
-        <w:t>${ciudadCandidato}</w:t>
-      </w:r>
-      <w:r>
-        <w:rPr>
-          <w:rFonts w:ascii="Kalinga" w:hAnsi="Kalinga" w:cs="Kalinga"/>
-          <w:sz w:val="22"/>
-          <w:szCs w:val="22"/>
-        </w:rPr>
-        <w:t xml:space="preserve">, </w:t>
-      </w:r>
-      <w:r>
-        <w:rPr>
-          <w:rFonts w:asciiTheme="majorHAnsi" w:hAnsiTheme="majorHAnsi" w:cstheme="majorHAnsi"/>
-          <w:sz w:val="22"/>
-          <w:szCs w:val="22"/>
-        </w:rPr>
-        <w:t>Departamento de</w:t>
-      </w:r>
-      <w:r>
-        <w:rPr>
-          <w:rFonts w:ascii="Kalinga" w:hAnsi="Kalinga" w:cs="Kalinga"/>
-          <w:sz w:val="22"/>
-          <w:szCs w:val="22"/>
-        </w:rPr>
-        <w:t xml:space="preserve"> </w:t>
+        <w:t xml:space="preserve"> ,</w:t>
       </w:r>
       <w:r>
         <w:rPr>
@@ -1768,7 +1690,7 @@
           <w:sz w:val="22"/>
           <w:szCs w:val="22"/>
         </w:rPr>
-        <w:t>${departamentoCandidato}</w:t>
+        <w:t>${profesionCandidato}</w:t>
       </w:r>
       <w:r>
         <w:rPr>
@@ -1783,173 +1705,11 @@
       <w:r>
         <w:rPr>
           <w:rFonts w:ascii="Calibri Light" w:eastAsia="Arial" w:hAnsi="Calibri Light" w:cs="Arial"/>
-          <w:position w:val="-1"/>
-          <w:sz w:val="24"/>
-          <w:szCs w:val="24"/>
-        </w:rPr>
-        <w:t xml:space="preserve">quien  </w:t>
-      </w:r>
-      <w:r>
-        <w:rPr>
-          <w:rFonts w:ascii="Calibri Light" w:eastAsia="Arial" w:hAnsi="Calibri Light" w:cs="Arial"/>
-          <w:spacing w:val="7"/>
-          <w:position w:val="-1"/>
-          <w:sz w:val="24"/>
-          <w:szCs w:val="24"/>
-        </w:rPr>
-        <w:t xml:space="preserve"> </w:t>
-      </w:r>
-      <w:r>
-        <w:rPr>
-          <w:rFonts w:ascii="Calibri Light" w:eastAsia="Arial" w:hAnsi="Calibri Light" w:cs="Arial"/>
-          <w:position w:val="-1"/>
-          <w:sz w:val="24"/>
-          <w:szCs w:val="24"/>
-        </w:rPr>
-        <w:t xml:space="preserve">se </w:t>
-      </w:r>
-      <w:r>
-        <w:rPr>
-          <w:rFonts w:ascii="Calibri Light" w:eastAsia="Arial" w:hAnsi="Calibri Light" w:cs="Arial"/>
-          <w:spacing w:val="9"/>
-          <w:position w:val="-1"/>
-          <w:sz w:val="24"/>
-          <w:szCs w:val="24"/>
-        </w:rPr>
-        <w:t xml:space="preserve"> </w:t>
-      </w:r>
-      <w:r>
-        <w:rPr>
-          <w:rFonts w:ascii="Calibri Light" w:eastAsia="Arial" w:hAnsi="Calibri Light" w:cs="Arial"/>
-          <w:w w:val="110"/>
-          <w:position w:val="-1"/>
-          <w:sz w:val="24"/>
-          <w:szCs w:val="24"/>
-        </w:rPr>
-        <w:t xml:space="preserve">identifica </w:t>
-      </w:r>
-      <w:r>
-        <w:rPr>
-          <w:rFonts w:ascii="Calibri Light" w:eastAsia="Arial" w:hAnsi="Calibri Light" w:cs="Arial"/>
-          <w:spacing w:val="18"/>
-          <w:w w:val="110"/>
-          <w:position w:val="-1"/>
-          <w:sz w:val="24"/>
-          <w:szCs w:val="24"/>
-        </w:rPr>
-        <w:t xml:space="preserve"> </w:t>
-      </w:r>
-      <w:r>
-        <w:rPr>
-          <w:rFonts w:ascii="Calibri Light" w:eastAsia="Arial" w:hAnsi="Calibri Light" w:cs="Arial"/>
-          <w:position w:val="-1"/>
-          <w:sz w:val="24"/>
-          <w:szCs w:val="24"/>
-        </w:rPr>
-        <w:t xml:space="preserve">con su </w:t>
-      </w:r>
-      <w:r>
-        <w:rPr>
-          <w:rFonts w:ascii="Calibri Light" w:eastAsia="Arial" w:hAnsi="Calibri Light" w:cs="Arial"/>
-          <w:b/>
           <w:color w:val="111111"/>
           <w:sz w:val="22"/>
           <w:szCs w:val="22"/>
         </w:rPr>
-        <w:t>${documentoCandidato}</w:t>
-      </w:r>
-      <w:r>
-        <w:rPr>
-          <w:rFonts w:ascii="Calibri Light" w:eastAsia="Arial" w:hAnsi="Calibri Light" w:cs="Arial"/>
-          <w:w w:val="110"/>
-          <w:position w:val="-1"/>
-          <w:sz w:val="24"/>
-          <w:szCs w:val="24"/>
-        </w:rPr>
-        <w:t xml:space="preserve">, </w:t>
-      </w:r>
-      <w:r>
-        <w:rPr>
-          <w:rFonts w:ascii="Calibri Light" w:eastAsia="Arial" w:hAnsi="Calibri Light" w:cs="Arial"/>
-          <w:position w:val="-1"/>
-          <w:sz w:val="24"/>
-          <w:szCs w:val="24"/>
-        </w:rPr>
-        <w:t xml:space="preserve">y </w:t>
-      </w:r>
-      <w:r>
-        <w:rPr>
-          <w:rFonts w:ascii="Calibri Light" w:eastAsia="Arial" w:hAnsi="Calibri Light" w:cs="Arial"/>
-          <w:w w:val="110"/>
-          <w:sz w:val="24"/>
-          <w:szCs w:val="24"/>
-        </w:rPr>
-        <w:t>Numero</w:t>
-      </w:r>
-      <w:r>
-        <w:rPr>
-          <w:rFonts w:ascii="Calibri Light" w:eastAsia="Arial" w:hAnsi="Calibri Light" w:cs="Arial"/>
-          <w:spacing w:val="13"/>
-          <w:w w:val="110"/>
-          <w:sz w:val="24"/>
-          <w:szCs w:val="24"/>
-        </w:rPr>
-        <w:t xml:space="preserve"> </w:t>
-      </w:r>
-      <w:r>
-        <w:rPr>
-          <w:rFonts w:ascii="Calibri Light" w:eastAsia="Arial" w:hAnsi="Calibri Light" w:cs="Arial"/>
-          <w:sz w:val="24"/>
-          <w:szCs w:val="24"/>
-        </w:rPr>
-        <w:t>de</w:t>
-      </w:r>
-      <w:r>
-        <w:rPr>
-          <w:rFonts w:ascii="Calibri Light" w:eastAsia="Arial" w:hAnsi="Calibri Light" w:cs="Arial"/>
-          <w:spacing w:val="31"/>
-          <w:sz w:val="24"/>
-          <w:szCs w:val="24"/>
-        </w:rPr>
-        <w:t xml:space="preserve"> </w:t>
-      </w:r>
-      <w:r>
-        <w:rPr>
-          <w:rFonts w:ascii="Calibri Light" w:eastAsia="Arial" w:hAnsi="Calibri Light" w:cs="Arial"/>
-          <w:w w:val="110"/>
-          <w:sz w:val="24"/>
-          <w:szCs w:val="24"/>
-        </w:rPr>
-        <w:t>Identificación</w:t>
-      </w:r>
-      <w:r>
-        <w:rPr>
-          <w:rFonts w:ascii="Calibri Light" w:eastAsia="Arial" w:hAnsi="Calibri Light" w:cs="Arial"/>
-          <w:spacing w:val="2"/>
-          <w:w w:val="110"/>
-          <w:sz w:val="24"/>
-          <w:szCs w:val="24"/>
-        </w:rPr>
-        <w:t xml:space="preserve"> </w:t>
-      </w:r>
-      <w:r>
-        <w:rPr>
-          <w:rFonts w:ascii="Calibri Light" w:eastAsia="Arial" w:hAnsi="Calibri Light" w:cs="Arial"/>
-          <w:w w:val="110"/>
-          <w:sz w:val="24"/>
-          <w:szCs w:val="24"/>
-        </w:rPr>
-        <w:t>Tributaria</w:t>
-      </w:r>
-      <w:r>
-        <w:rPr>
-          <w:rFonts w:ascii="Calibri Light" w:eastAsia="Arial" w:hAnsi="Calibri Light" w:cs="Arial"/>
-          <w:b/>
-          <w:position w:val="-1"/>
-          <w:sz w:val="24"/>
-          <w:szCs w:val="24"/>
-        </w:rPr>
-        <w:t xml:space="preserve"> </w:t>
+        <w:t xml:space="preserve">de nacionalidad </w:t>
       </w:r>
       <w:r>
         <w:rPr>
@@ -1959,1609 +1719,7 @@
           <w:sz w:val="22"/>
           <w:szCs w:val="22"/>
         </w:rPr>
-        <w:t>${nitCandidato}</w:t>
-      </w:r>
-      <w:r>
-        <w:rPr>
-          <w:rFonts w:ascii="Calibri Light" w:eastAsia="Arial" w:hAnsi="Calibri Light" w:cs="Arial"/>
-          <w:w w:val="110"/>
-          <w:sz w:val="24"/>
-          <w:szCs w:val="24"/>
-        </w:rPr>
-        <w:t xml:space="preserve">, </w:t>
-      </w:r>
-      <w:r>
-        <w:rPr>
-          <w:rFonts w:ascii="Calibri Light" w:eastAsia="Arial" w:hAnsi="Calibri Light" w:cs="Arial"/>
-          <w:sz w:val="24"/>
-          <w:szCs w:val="24"/>
-        </w:rPr>
-        <w:t>que</w:t>
-      </w:r>
-      <w:r>
-        <w:rPr>
-          <w:rFonts w:ascii="Calibri Light" w:eastAsia="Arial" w:hAnsi="Calibri Light" w:cs="Arial"/>
-          <w:spacing w:val="35"/>
-          <w:sz w:val="24"/>
-          <w:szCs w:val="24"/>
-        </w:rPr>
-        <w:t xml:space="preserve"> </w:t>
-      </w:r>
-      <w:r>
-        <w:rPr>
-          <w:rFonts w:ascii="Calibri Light" w:eastAsia="Arial" w:hAnsi="Calibri Light" w:cs="Arial"/>
-          <w:sz w:val="24"/>
-          <w:szCs w:val="24"/>
-        </w:rPr>
-        <w:t>en</w:t>
-      </w:r>
-      <w:r>
-        <w:rPr>
-          <w:rFonts w:ascii="Calibri Light" w:eastAsia="Arial" w:hAnsi="Calibri Light" w:cs="Arial"/>
-          <w:spacing w:val="17"/>
-          <w:sz w:val="24"/>
-          <w:szCs w:val="24"/>
-        </w:rPr>
-        <w:t xml:space="preserve"> </w:t>
-      </w:r>
-      <w:r>
-        <w:rPr>
-          <w:rFonts w:ascii="Calibri Light" w:eastAsia="Arial" w:hAnsi="Calibri Light" w:cs="Arial"/>
-          <w:w w:val="110"/>
-          <w:sz w:val="24"/>
-          <w:szCs w:val="24"/>
-        </w:rPr>
-        <w:t>adelante</w:t>
-      </w:r>
-      <w:r>
-        <w:rPr>
-          <w:rFonts w:ascii="Calibri Light" w:eastAsia="Arial" w:hAnsi="Calibri Light" w:cs="Arial"/>
-          <w:spacing w:val="10"/>
-          <w:w w:val="110"/>
-          <w:sz w:val="24"/>
-          <w:szCs w:val="24"/>
-        </w:rPr>
-        <w:t xml:space="preserve"> </w:t>
-      </w:r>
-      <w:r>
-        <w:rPr>
-          <w:rFonts w:ascii="Calibri Light" w:eastAsia="Arial" w:hAnsi="Calibri Light" w:cs="Arial"/>
-          <w:sz w:val="24"/>
-          <w:szCs w:val="24"/>
-        </w:rPr>
-        <w:t xml:space="preserve">se </w:t>
-      </w:r>
-      <w:r>
-        <w:rPr>
-          <w:rFonts w:ascii="Calibri Light" w:eastAsia="Arial" w:hAnsi="Calibri Light" w:cs="Arial"/>
-          <w:w w:val="110"/>
-          <w:sz w:val="24"/>
-          <w:szCs w:val="24"/>
-        </w:rPr>
-        <w:t>denominara</w:t>
-      </w:r>
-      <w:r>
-        <w:rPr>
-          <w:rFonts w:ascii="Calibri Light" w:eastAsia="Arial" w:hAnsi="Calibri Light" w:cs="Arial"/>
-          <w:spacing w:val="23"/>
-          <w:w w:val="110"/>
-          <w:sz w:val="24"/>
-          <w:szCs w:val="24"/>
-        </w:rPr>
-        <w:t xml:space="preserve"> </w:t>
-      </w:r>
-      <w:r>
-        <w:rPr>
-          <w:rFonts w:ascii="Calibri Light" w:eastAsia="Arial" w:hAnsi="Calibri Light" w:cs="Arial"/>
-          <w:sz w:val="24"/>
-          <w:szCs w:val="24"/>
-        </w:rPr>
-        <w:t>"</w:t>
-      </w:r>
-      <w:r>
-        <w:rPr>
-          <w:rFonts w:ascii="Calibri Light" w:eastAsia="Arial" w:hAnsi="Calibri Light" w:cs="Arial"/>
-          <w:sz w:val="24"/>
-          <w:szCs w:val="24"/>
-        </w:rPr>
-        <w:t>EL CONTRATADO</w:t>
-      </w:r>
-      <w:r>
-        <w:rPr>
-          <w:rFonts w:ascii="Calibri Light" w:eastAsia="Arial" w:hAnsi="Calibri Light" w:cs="Arial"/>
-          <w:sz w:val="24"/>
-          <w:szCs w:val="24"/>
-        </w:rPr>
-        <w:t>",   por</w:t>
-      </w:r>
-      <w:r>
-        <w:rPr>
-          <w:rFonts w:ascii="Calibri Light" w:eastAsia="Arial" w:hAnsi="Calibri Light" w:cs="Arial"/>
-          <w:spacing w:val="44"/>
-          <w:sz w:val="24"/>
-          <w:szCs w:val="24"/>
-        </w:rPr>
-        <w:t xml:space="preserve"> </w:t>
-      </w:r>
-      <w:r>
-        <w:rPr>
-          <w:rFonts w:ascii="Calibri Light" w:eastAsia="Arial" w:hAnsi="Calibri Light" w:cs="Arial"/>
-          <w:sz w:val="24"/>
-          <w:szCs w:val="24"/>
-        </w:rPr>
-        <w:t xml:space="preserve">medio </w:t>
-      </w:r>
-      <w:r>
-        <w:rPr>
-          <w:rFonts w:ascii="Calibri Light" w:eastAsia="Arial" w:hAnsi="Calibri Light" w:cs="Arial"/>
-          <w:spacing w:val="20"/>
-          <w:sz w:val="24"/>
-          <w:szCs w:val="24"/>
-        </w:rPr>
-        <w:t xml:space="preserve"> </w:t>
-      </w:r>
-      <w:r>
-        <w:rPr>
-          <w:rFonts w:ascii="Calibri Light" w:eastAsia="Arial" w:hAnsi="Calibri Light" w:cs="Arial"/>
-          <w:sz w:val="24"/>
-          <w:szCs w:val="24"/>
-        </w:rPr>
-        <w:t>de</w:t>
-      </w:r>
-      <w:r>
-        <w:rPr>
-          <w:rFonts w:ascii="Calibri Light" w:eastAsia="Arial" w:hAnsi="Calibri Light" w:cs="Arial"/>
-          <w:spacing w:val="24"/>
-          <w:sz w:val="24"/>
-          <w:szCs w:val="24"/>
-        </w:rPr>
-        <w:t xml:space="preserve"> </w:t>
-      </w:r>
-      <w:r>
-        <w:rPr>
-          <w:rFonts w:ascii="Calibri Light" w:eastAsia="Arial" w:hAnsi="Calibri Light" w:cs="Arial"/>
-          <w:sz w:val="24"/>
-          <w:szCs w:val="24"/>
-        </w:rPr>
-        <w:t>este</w:t>
-      </w:r>
-      <w:r>
-        <w:rPr>
-          <w:rFonts w:ascii="Calibri Light" w:eastAsia="Arial" w:hAnsi="Calibri Light" w:cs="Arial"/>
-          <w:spacing w:val="41"/>
-          <w:sz w:val="24"/>
-          <w:szCs w:val="24"/>
-        </w:rPr>
-        <w:t xml:space="preserve"> </w:t>
-      </w:r>
-      <w:r>
-        <w:rPr>
-          <w:rFonts w:ascii="Calibri Light" w:eastAsia="Arial" w:hAnsi="Calibri Light" w:cs="Arial"/>
-          <w:w w:val="110"/>
-          <w:sz w:val="24"/>
-          <w:szCs w:val="24"/>
-        </w:rPr>
-        <w:t>instrumento</w:t>
-      </w:r>
-      <w:r>
-        <w:rPr>
-          <w:rFonts w:ascii="Calibri Light" w:eastAsia="Arial" w:hAnsi="Calibri Light" w:cs="Arial"/>
-          <w:spacing w:val="57"/>
-          <w:w w:val="110"/>
-          <w:sz w:val="24"/>
-          <w:szCs w:val="24"/>
-        </w:rPr>
-        <w:t xml:space="preserve"> </w:t>
-      </w:r>
-      <w:r>
-        <w:rPr>
-          <w:rFonts w:ascii="Calibri Light" w:eastAsia="Arial" w:hAnsi="Calibri Light" w:cs="Arial"/>
-          <w:sz w:val="24"/>
-          <w:szCs w:val="24"/>
-        </w:rPr>
-        <w:t xml:space="preserve">celebramos </w:t>
-      </w:r>
-      <w:r>
-        <w:rPr>
-          <w:rFonts w:ascii="Calibri Light" w:eastAsia="Arial" w:hAnsi="Calibri Light" w:cs="Arial"/>
-          <w:spacing w:val="49"/>
-          <w:sz w:val="24"/>
-          <w:szCs w:val="24"/>
-        </w:rPr>
-        <w:t xml:space="preserve"> </w:t>
-      </w:r>
-      <w:r>
-        <w:rPr>
-          <w:rFonts w:ascii="Calibri Light" w:eastAsia="Arial" w:hAnsi="Calibri Light" w:cs="Arial"/>
-          <w:sz w:val="24"/>
-          <w:szCs w:val="24"/>
-        </w:rPr>
-        <w:t>el</w:t>
-      </w:r>
-      <w:r>
-        <w:rPr>
-          <w:rFonts w:ascii="Calibri Light" w:eastAsia="Arial" w:hAnsi="Calibri Light" w:cs="Arial"/>
-          <w:spacing w:val="18"/>
-          <w:sz w:val="24"/>
-          <w:szCs w:val="24"/>
-        </w:rPr>
-        <w:t xml:space="preserve"> </w:t>
-      </w:r>
-      <w:r>
-        <w:rPr>
-          <w:rFonts w:ascii="Calibri Light" w:eastAsia="Arial" w:hAnsi="Calibri Light" w:cs="Arial"/>
-          <w:sz w:val="24"/>
-          <w:szCs w:val="24"/>
-        </w:rPr>
-        <w:t xml:space="preserve">presente </w:t>
-      </w:r>
-      <w:r>
-        <w:rPr>
-          <w:rFonts w:ascii="Calibri Light" w:eastAsia="Arial" w:hAnsi="Calibri Light" w:cs="Arial"/>
-          <w:spacing w:val="31"/>
-          <w:sz w:val="24"/>
-          <w:szCs w:val="24"/>
-        </w:rPr>
-        <w:t xml:space="preserve"> </w:t>
-      </w:r>
-      <w:r>
-        <w:rPr>
-          <w:rFonts w:ascii="Calibri Light" w:eastAsia="Arial" w:hAnsi="Calibri Light" w:cs="Arial"/>
-          <w:b/>
-          <w:sz w:val="24"/>
-          <w:szCs w:val="24"/>
-        </w:rPr>
-        <w:t>CONTRATO</w:t>
-      </w:r>
-      <w:r>
-        <w:rPr>
-          <w:rFonts w:ascii="Calibri Light" w:eastAsia="Arial" w:hAnsi="Calibri Light" w:cs="Arial"/>
-          <w:b/>
-          <w:spacing w:val="18"/>
-          <w:sz w:val="24"/>
-          <w:szCs w:val="24"/>
-        </w:rPr>
-        <w:t xml:space="preserve"> </w:t>
-      </w:r>
-      <w:r>
-        <w:rPr>
-          <w:rFonts w:ascii="Calibri Light" w:hAnsi="Calibri Light"/>
-          <w:b/>
-          <w:w w:val="76"/>
-          <w:sz w:val="24"/>
-          <w:szCs w:val="24"/>
-        </w:rPr>
-        <w:t xml:space="preserve">DE </w:t>
-      </w:r>
-      <w:r>
-        <w:rPr>
-          <w:rFonts w:ascii="Calibri Light" w:eastAsia="Arial" w:hAnsi="Calibri Light" w:cs="Arial"/>
-          <w:b/>
-          <w:sz w:val="24"/>
-          <w:szCs w:val="24"/>
-        </w:rPr>
-        <w:t>SERVICIOS</w:t>
-      </w:r>
-      <w:r>
-        <w:rPr>
-          <w:rFonts w:ascii="Calibri Light" w:eastAsia="Arial" w:hAnsi="Calibri Light" w:cs="Arial"/>
-          <w:b/>
-          <w:spacing w:val="23"/>
-          <w:sz w:val="24"/>
-          <w:szCs w:val="24"/>
-        </w:rPr>
-        <w:t xml:space="preserve"> </w:t>
-      </w:r>
-      <w:r>
-        <w:rPr>
-          <w:rFonts w:ascii="Calibri Light" w:eastAsia="Arial" w:hAnsi="Calibri Light" w:cs="Arial"/>
-          <w:b/>
-          <w:sz w:val="24"/>
-          <w:szCs w:val="24"/>
-        </w:rPr>
-        <w:t>PERSONALES EN TIEMPO ADICIONAL</w:t>
-      </w:r>
-      <w:r>
-        <w:rPr>
-          <w:rFonts w:ascii="Calibri Light" w:eastAsia="Arial" w:hAnsi="Calibri Light" w:cs="Arial"/>
-          <w:sz w:val="24"/>
-          <w:szCs w:val="24"/>
-        </w:rPr>
-        <w:t>,</w:t>
-      </w:r>
-      <w:r>
-        <w:rPr>
-          <w:rFonts w:ascii="Calibri Light" w:eastAsia="Arial" w:hAnsi="Calibri Light" w:cs="Arial"/>
-          <w:spacing w:val="3"/>
-          <w:sz w:val="24"/>
-          <w:szCs w:val="24"/>
-        </w:rPr>
-        <w:t xml:space="preserve"> </w:t>
-      </w:r>
-      <w:r>
-        <w:rPr>
-          <w:rFonts w:ascii="Calibri Light" w:eastAsia="Arial" w:hAnsi="Calibri Light" w:cs="Arial"/>
-          <w:w w:val="110"/>
-          <w:sz w:val="24"/>
-          <w:szCs w:val="24"/>
-        </w:rPr>
-        <w:t xml:space="preserve">conforme a lo establecido en el </w:t>
-      </w:r>
-      <w:r>
-        <w:rPr>
-          <w:rFonts w:ascii="Calibri Light" w:eastAsia="Arial" w:hAnsi="Calibri Light" w:cs="Arial"/>
-          <w:sz w:val="24"/>
-          <w:szCs w:val="24"/>
-        </w:rPr>
-        <w:t xml:space="preserve">Art. </w:t>
-      </w:r>
-      <w:r>
-        <w:rPr>
-          <w:rFonts w:ascii="Calibri Light" w:eastAsia="Arial" w:hAnsi="Calibri Light" w:cs="Arial"/>
-          <w:spacing w:val="11"/>
-          <w:sz w:val="24"/>
-          <w:szCs w:val="24"/>
-        </w:rPr>
-        <w:t xml:space="preserve"> </w:t>
-      </w:r>
-      <w:r>
-        <w:rPr>
-          <w:rFonts w:ascii="Calibri Light" w:eastAsia="Arial" w:hAnsi="Calibri Light" w:cs="Arial"/>
-          <w:sz w:val="24"/>
-          <w:szCs w:val="24"/>
-        </w:rPr>
-        <w:t>2,</w:t>
-      </w:r>
-      <w:r>
-        <w:rPr>
-          <w:rFonts w:ascii="Calibri Light" w:eastAsia="Arial" w:hAnsi="Calibri Light" w:cs="Arial"/>
-          <w:spacing w:val="8"/>
-          <w:sz w:val="24"/>
-          <w:szCs w:val="24"/>
-        </w:rPr>
-        <w:t xml:space="preserve"> </w:t>
-      </w:r>
-      <w:r>
-        <w:rPr>
-          <w:rFonts w:ascii="Calibri Light" w:eastAsia="Arial" w:hAnsi="Calibri Light" w:cs="Arial"/>
-          <w:sz w:val="24"/>
-          <w:szCs w:val="24"/>
-        </w:rPr>
-        <w:t>inciso</w:t>
-      </w:r>
-      <w:r>
-        <w:rPr>
-          <w:rFonts w:ascii="Calibri Light" w:eastAsia="Arial" w:hAnsi="Calibri Light" w:cs="Arial"/>
-          <w:spacing w:val="52"/>
-          <w:sz w:val="24"/>
-          <w:szCs w:val="24"/>
-        </w:rPr>
-        <w:t xml:space="preserve"> </w:t>
-      </w:r>
-      <w:r>
-        <w:rPr>
-          <w:rFonts w:ascii="Calibri Light" w:eastAsia="Arial" w:hAnsi="Calibri Light" w:cs="Arial"/>
-          <w:sz w:val="24"/>
-          <w:szCs w:val="24"/>
-        </w:rPr>
-        <w:t>segundo del</w:t>
-      </w:r>
-      <w:r>
-        <w:rPr>
-          <w:rFonts w:ascii="Calibri Light" w:eastAsia="Arial" w:hAnsi="Calibri Light" w:cs="Arial"/>
-          <w:spacing w:val="23"/>
-          <w:sz w:val="24"/>
-          <w:szCs w:val="24"/>
-        </w:rPr>
-        <w:t xml:space="preserve"> </w:t>
-      </w:r>
-      <w:r>
-        <w:rPr>
-          <w:rFonts w:ascii="Calibri Light" w:eastAsia="Arial" w:hAnsi="Calibri Light" w:cs="Arial"/>
-          <w:sz w:val="24"/>
-          <w:szCs w:val="24"/>
-        </w:rPr>
-        <w:t>Código</w:t>
-      </w:r>
-      <w:r>
-        <w:rPr>
-          <w:rFonts w:ascii="Calibri Light" w:eastAsia="Arial" w:hAnsi="Calibri Light" w:cs="Arial"/>
-          <w:spacing w:val="45"/>
-          <w:sz w:val="24"/>
-          <w:szCs w:val="24"/>
-        </w:rPr>
-        <w:t xml:space="preserve"> </w:t>
-      </w:r>
-      <w:r>
-        <w:rPr>
-          <w:rFonts w:ascii="Calibri Light" w:eastAsia="Arial" w:hAnsi="Calibri Light" w:cs="Arial"/>
-          <w:sz w:val="24"/>
-          <w:szCs w:val="24"/>
-        </w:rPr>
-        <w:t>de</w:t>
-      </w:r>
-      <w:r>
-        <w:rPr>
-          <w:rFonts w:ascii="Calibri Light" w:eastAsia="Arial" w:hAnsi="Calibri Light" w:cs="Arial"/>
-          <w:spacing w:val="10"/>
-          <w:sz w:val="24"/>
-          <w:szCs w:val="24"/>
-        </w:rPr>
-        <w:t xml:space="preserve"> </w:t>
-      </w:r>
-      <w:r>
-        <w:rPr>
-          <w:rFonts w:ascii="Calibri Light" w:eastAsia="Arial" w:hAnsi="Calibri Light" w:cs="Arial"/>
-          <w:w w:val="110"/>
-          <w:sz w:val="24"/>
-          <w:szCs w:val="24"/>
-        </w:rPr>
-        <w:t>Trabajo,</w:t>
-      </w:r>
-      <w:r>
-        <w:rPr>
-          <w:rFonts w:ascii="Calibri Light" w:eastAsia="Arial" w:hAnsi="Calibri Light" w:cs="Arial"/>
-          <w:w w:val="110"/>
-          <w:sz w:val="24"/>
-          <w:szCs w:val="24"/>
-        </w:rPr>
-        <w:t xml:space="preserve"> Art. 94 del Regalamento de la Ley Organica de la UES</w:t>
-      </w:r>
-      <w:r>
-        <w:rPr>
-          <w:rFonts w:ascii="Calibri Light" w:eastAsia="Arial" w:hAnsi="Calibri Light" w:cs="Arial"/>
-          <w:sz w:val="24"/>
-          <w:szCs w:val="24"/>
-        </w:rPr>
-        <w:t xml:space="preserve">, y los </w:t>
-      </w:r>
-      <w:r>
-        <w:rPr>
-          <w:rFonts w:ascii="Calibri Light" w:eastAsia="Arial" w:hAnsi="Calibri Light" w:cs="Arial"/>
-          <w:spacing w:val="22"/>
-          <w:sz w:val="24"/>
-          <w:szCs w:val="24"/>
-        </w:rPr>
-        <w:t xml:space="preserve"> </w:t>
-      </w:r>
-      <w:r>
-        <w:rPr>
-          <w:rFonts w:ascii="Calibri Light" w:eastAsia="Arial" w:hAnsi="Calibri Light" w:cs="Arial"/>
-          <w:w w:val="110"/>
-          <w:sz w:val="24"/>
-          <w:szCs w:val="24"/>
-        </w:rPr>
-        <w:t xml:space="preserve">"Lineamientos </w:t>
-      </w:r>
-      <w:r>
-        <w:rPr>
-          <w:rFonts w:ascii="Calibri Light" w:eastAsia="Arial" w:hAnsi="Calibri Light" w:cs="Arial"/>
-          <w:spacing w:val="47"/>
-          <w:w w:val="110"/>
-          <w:sz w:val="24"/>
-          <w:szCs w:val="24"/>
-        </w:rPr>
-        <w:t xml:space="preserve"> </w:t>
-      </w:r>
-      <w:r>
-        <w:rPr>
-          <w:rFonts w:ascii="Calibri Light" w:eastAsia="Arial" w:hAnsi="Calibri Light" w:cs="Arial"/>
-          <w:sz w:val="24"/>
-          <w:szCs w:val="24"/>
-        </w:rPr>
-        <w:t xml:space="preserve">para </w:t>
-      </w:r>
-      <w:r>
-        <w:rPr>
-          <w:rFonts w:ascii="Calibri Light" w:eastAsia="Arial" w:hAnsi="Calibri Light" w:cs="Arial"/>
-          <w:spacing w:val="36"/>
-          <w:sz w:val="24"/>
-          <w:szCs w:val="24"/>
-        </w:rPr>
-        <w:t xml:space="preserve"> </w:t>
-      </w:r>
-      <w:r>
-        <w:rPr>
-          <w:rFonts w:ascii="Calibri Light" w:eastAsia="Arial" w:hAnsi="Calibri Light" w:cs="Arial"/>
-          <w:sz w:val="24"/>
-          <w:szCs w:val="24"/>
-        </w:rPr>
-        <w:t xml:space="preserve">la </w:t>
-      </w:r>
-      <w:r>
-        <w:rPr>
-          <w:rFonts w:ascii="Calibri Light" w:eastAsia="Arial" w:hAnsi="Calibri Light" w:cs="Arial"/>
-          <w:spacing w:val="7"/>
-          <w:sz w:val="24"/>
-          <w:szCs w:val="24"/>
-        </w:rPr>
-        <w:t xml:space="preserve"> </w:t>
-      </w:r>
-      <w:r>
-        <w:rPr>
-          <w:rFonts w:ascii="Calibri Light" w:eastAsia="Arial" w:hAnsi="Calibri Light" w:cs="Arial"/>
-          <w:w w:val="110"/>
-          <w:sz w:val="24"/>
-          <w:szCs w:val="24"/>
-        </w:rPr>
-        <w:t xml:space="preserve">Contratación </w:t>
-      </w:r>
-      <w:r>
-        <w:rPr>
-          <w:rFonts w:ascii="Calibri Light" w:eastAsia="Arial" w:hAnsi="Calibri Light" w:cs="Arial"/>
-          <w:spacing w:val="14"/>
-          <w:w w:val="110"/>
-          <w:sz w:val="24"/>
-          <w:szCs w:val="24"/>
-        </w:rPr>
-        <w:t xml:space="preserve"> </w:t>
-      </w:r>
-      <w:r>
-        <w:rPr>
-          <w:rFonts w:ascii="Calibri Light" w:eastAsia="Arial" w:hAnsi="Calibri Light" w:cs="Arial"/>
-          <w:sz w:val="24"/>
-          <w:szCs w:val="24"/>
-        </w:rPr>
-        <w:t xml:space="preserve">de </w:t>
-      </w:r>
-      <w:r>
-        <w:rPr>
-          <w:rFonts w:ascii="Calibri Light" w:eastAsia="Arial" w:hAnsi="Calibri Light" w:cs="Arial"/>
-          <w:spacing w:val="12"/>
-          <w:sz w:val="24"/>
-          <w:szCs w:val="24"/>
-        </w:rPr>
-        <w:t xml:space="preserve"> </w:t>
-      </w:r>
-      <w:r>
-        <w:rPr>
-          <w:rFonts w:ascii="Calibri Light" w:eastAsia="Arial" w:hAnsi="Calibri Light" w:cs="Arial"/>
-          <w:sz w:val="24"/>
-          <w:szCs w:val="24"/>
-        </w:rPr>
-        <w:t xml:space="preserve">Personal </w:t>
-      </w:r>
-      <w:r>
-        <w:rPr>
-          <w:rFonts w:ascii="Calibri Light" w:eastAsia="Arial" w:hAnsi="Calibri Light" w:cs="Arial"/>
-          <w:w w:val="110"/>
-          <w:sz w:val="24"/>
-          <w:szCs w:val="24"/>
-        </w:rPr>
-        <w:t>Docente</w:t>
-      </w:r>
-      <w:r>
-        <w:rPr>
-          <w:rFonts w:ascii="Calibri Light" w:eastAsia="Arial" w:hAnsi="Calibri Light" w:cs="Arial"/>
-          <w:spacing w:val="12"/>
-          <w:w w:val="110"/>
-          <w:sz w:val="24"/>
-          <w:szCs w:val="24"/>
-        </w:rPr>
-        <w:t xml:space="preserve"> </w:t>
-      </w:r>
-      <w:r>
-        <w:rPr>
-          <w:rFonts w:ascii="Calibri Light" w:eastAsia="Arial" w:hAnsi="Calibri Light" w:cs="Arial"/>
-          <w:sz w:val="24"/>
-          <w:szCs w:val="24"/>
-        </w:rPr>
-        <w:t>y</w:t>
-      </w:r>
-      <w:r>
-        <w:rPr>
-          <w:rFonts w:ascii="Calibri Light" w:eastAsia="Arial" w:hAnsi="Calibri Light" w:cs="Arial"/>
-          <w:spacing w:val="17"/>
-          <w:sz w:val="24"/>
-          <w:szCs w:val="24"/>
-        </w:rPr>
-        <w:t xml:space="preserve"> </w:t>
-      </w:r>
-      <w:r>
-        <w:rPr>
-          <w:rFonts w:ascii="Calibri Light" w:eastAsia="Arial" w:hAnsi="Calibri Light" w:cs="Arial"/>
-          <w:w w:val="110"/>
-          <w:sz w:val="24"/>
-          <w:szCs w:val="24"/>
-        </w:rPr>
-        <w:t xml:space="preserve">Administrativo </w:t>
-      </w:r>
-      <w:r>
-        <w:rPr>
-          <w:rFonts w:ascii="Calibri Light" w:eastAsia="Arial" w:hAnsi="Calibri Light" w:cs="Arial"/>
-          <w:spacing w:val="52"/>
-          <w:w w:val="110"/>
-          <w:sz w:val="24"/>
-          <w:szCs w:val="24"/>
-        </w:rPr>
-        <w:t xml:space="preserve"> </w:t>
-      </w:r>
-      <w:r>
-        <w:rPr>
-          <w:rFonts w:ascii="Calibri Light" w:eastAsia="Arial" w:hAnsi="Calibri Light" w:cs="Arial"/>
-          <w:sz w:val="24"/>
-          <w:szCs w:val="24"/>
-        </w:rPr>
-        <w:t>No</w:t>
-      </w:r>
-      <w:r>
-        <w:rPr>
-          <w:rFonts w:ascii="Calibri Light" w:eastAsia="Arial" w:hAnsi="Calibri Light" w:cs="Arial"/>
-          <w:spacing w:val="34"/>
-          <w:sz w:val="24"/>
-          <w:szCs w:val="24"/>
-        </w:rPr>
-        <w:t xml:space="preserve"> </w:t>
-      </w:r>
-      <w:r>
-        <w:rPr>
-          <w:rFonts w:ascii="Calibri Light" w:eastAsia="Arial" w:hAnsi="Calibri Light" w:cs="Arial"/>
-          <w:w w:val="110"/>
-          <w:sz w:val="24"/>
-          <w:szCs w:val="24"/>
-        </w:rPr>
-        <w:t>Docente</w:t>
-      </w:r>
-      <w:r>
-        <w:rPr>
-          <w:rFonts w:ascii="Calibri Light" w:eastAsia="Arial" w:hAnsi="Calibri Light" w:cs="Arial"/>
-          <w:spacing w:val="12"/>
-          <w:w w:val="110"/>
-          <w:sz w:val="24"/>
-          <w:szCs w:val="24"/>
-        </w:rPr>
-        <w:t xml:space="preserve"> </w:t>
-      </w:r>
-      <w:r>
-        <w:rPr>
-          <w:rFonts w:ascii="Calibri Light" w:eastAsia="Arial" w:hAnsi="Calibri Light" w:cs="Arial"/>
-          <w:sz w:val="24"/>
-          <w:szCs w:val="24"/>
-        </w:rPr>
-        <w:t>en</w:t>
-      </w:r>
-      <w:r>
-        <w:rPr>
-          <w:rFonts w:ascii="Calibri Light" w:eastAsia="Arial" w:hAnsi="Calibri Light" w:cs="Arial"/>
-          <w:spacing w:val="39"/>
-          <w:sz w:val="24"/>
-          <w:szCs w:val="24"/>
-        </w:rPr>
-        <w:t xml:space="preserve"> </w:t>
-      </w:r>
-      <w:r>
-        <w:rPr>
-          <w:rFonts w:ascii="Calibri Light" w:eastAsia="Arial" w:hAnsi="Calibri Light" w:cs="Arial"/>
-          <w:sz w:val="24"/>
-          <w:szCs w:val="24"/>
-        </w:rPr>
-        <w:t>la</w:t>
-      </w:r>
-      <w:r>
-        <w:rPr>
-          <w:rFonts w:ascii="Calibri Light" w:eastAsia="Arial" w:hAnsi="Calibri Light" w:cs="Arial"/>
-          <w:spacing w:val="33"/>
-          <w:sz w:val="24"/>
-          <w:szCs w:val="24"/>
-        </w:rPr>
-        <w:t xml:space="preserve"> </w:t>
-      </w:r>
-      <w:r>
-        <w:rPr>
-          <w:rFonts w:ascii="Calibri Light" w:eastAsia="Arial" w:hAnsi="Calibri Light" w:cs="Arial"/>
-          <w:w w:val="110"/>
-          <w:sz w:val="24"/>
-          <w:szCs w:val="24"/>
-        </w:rPr>
-        <w:t>Universidad</w:t>
-      </w:r>
-      <w:r>
-        <w:rPr>
-          <w:rFonts w:ascii="Calibri Light" w:eastAsia="Arial" w:hAnsi="Calibri Light" w:cs="Arial"/>
-          <w:spacing w:val="31"/>
-          <w:w w:val="110"/>
-          <w:sz w:val="24"/>
-          <w:szCs w:val="24"/>
-        </w:rPr>
-        <w:t xml:space="preserve"> </w:t>
-      </w:r>
-      <w:r>
-        <w:rPr>
-          <w:rFonts w:ascii="Calibri Light" w:eastAsia="Arial" w:hAnsi="Calibri Light" w:cs="Arial"/>
-          <w:sz w:val="24"/>
-          <w:szCs w:val="24"/>
-        </w:rPr>
-        <w:t>de</w:t>
-      </w:r>
-      <w:r>
-        <w:rPr>
-          <w:rFonts w:ascii="Calibri Light" w:eastAsia="Arial" w:hAnsi="Calibri Light" w:cs="Arial"/>
-          <w:spacing w:val="39"/>
-          <w:sz w:val="24"/>
-          <w:szCs w:val="24"/>
-        </w:rPr>
-        <w:t xml:space="preserve"> </w:t>
-      </w:r>
-      <w:r>
-        <w:rPr>
-          <w:rFonts w:ascii="Calibri Light" w:eastAsia="Arial" w:hAnsi="Calibri Light" w:cs="Arial"/>
-          <w:sz w:val="24"/>
-          <w:szCs w:val="24"/>
-        </w:rPr>
-        <w:t>El</w:t>
-      </w:r>
-      <w:r>
-        <w:rPr>
-          <w:rFonts w:ascii="Calibri Light" w:eastAsia="Arial" w:hAnsi="Calibri Light" w:cs="Arial"/>
-          <w:spacing w:val="-3"/>
-          <w:sz w:val="24"/>
-          <w:szCs w:val="24"/>
-        </w:rPr>
-        <w:t xml:space="preserve"> </w:t>
-      </w:r>
-      <w:r>
-        <w:rPr>
-          <w:rFonts w:ascii="Calibri Light" w:eastAsia="Arial" w:hAnsi="Calibri Light" w:cs="Arial"/>
-          <w:w w:val="110"/>
-          <w:sz w:val="24"/>
-          <w:szCs w:val="24"/>
-        </w:rPr>
-        <w:t>Salvador'',</w:t>
-      </w:r>
-      <w:r>
-        <w:rPr>
-          <w:rFonts w:ascii="Calibri Light" w:eastAsia="Arial" w:hAnsi="Calibri Light" w:cs="Arial"/>
-          <w:spacing w:val="6"/>
-          <w:w w:val="110"/>
-          <w:sz w:val="24"/>
-          <w:szCs w:val="24"/>
-        </w:rPr>
-        <w:t xml:space="preserve"> </w:t>
-      </w:r>
-      <w:r>
-        <w:rPr>
-          <w:rFonts w:ascii="Calibri Light" w:eastAsia="Arial" w:hAnsi="Calibri Light" w:cs="Arial"/>
-          <w:sz w:val="24"/>
-          <w:szCs w:val="24"/>
-        </w:rPr>
-        <w:t xml:space="preserve">que </w:t>
-      </w:r>
-      <w:r>
-        <w:rPr>
-          <w:rFonts w:ascii="Calibri Light" w:eastAsia="Arial" w:hAnsi="Calibri Light" w:cs="Arial"/>
-          <w:spacing w:val="2"/>
-          <w:sz w:val="24"/>
-          <w:szCs w:val="24"/>
-        </w:rPr>
-        <w:t xml:space="preserve"> </w:t>
-      </w:r>
-      <w:r>
-        <w:rPr>
-          <w:rFonts w:ascii="Calibri Light" w:eastAsia="Arial" w:hAnsi="Calibri Light" w:cs="Arial"/>
-          <w:w w:val="110"/>
-          <w:sz w:val="24"/>
-          <w:szCs w:val="24"/>
-        </w:rPr>
-        <w:t>contiene</w:t>
-      </w:r>
-      <w:r>
-        <w:rPr>
-          <w:rFonts w:ascii="Calibri Light" w:eastAsia="Arial" w:hAnsi="Calibri Light" w:cs="Arial"/>
-          <w:spacing w:val="44"/>
-          <w:w w:val="110"/>
-          <w:sz w:val="24"/>
-          <w:szCs w:val="24"/>
-        </w:rPr>
-        <w:t xml:space="preserve"> </w:t>
-      </w:r>
-      <w:r>
-        <w:rPr>
-          <w:rFonts w:ascii="Calibri Light" w:eastAsia="Arial" w:hAnsi="Calibri Light" w:cs="Arial"/>
-          <w:sz w:val="24"/>
-          <w:szCs w:val="24"/>
-        </w:rPr>
-        <w:t xml:space="preserve">el </w:t>
-      </w:r>
-      <w:r>
-        <w:rPr>
-          <w:rFonts w:ascii="Calibri Light" w:eastAsia="Arial" w:hAnsi="Calibri Light" w:cs="Arial"/>
-          <w:w w:val="110"/>
-          <w:sz w:val="24"/>
-          <w:szCs w:val="24"/>
-        </w:rPr>
-        <w:t>Acuerdo</w:t>
-      </w:r>
-      <w:r>
-        <w:rPr>
-          <w:rFonts w:ascii="Calibri Light" w:eastAsia="Arial" w:hAnsi="Calibri Light" w:cs="Arial"/>
-          <w:spacing w:val="50"/>
-          <w:w w:val="110"/>
-          <w:sz w:val="24"/>
-          <w:szCs w:val="24"/>
-        </w:rPr>
-        <w:t xml:space="preserve"> </w:t>
-      </w:r>
-      <w:r>
-        <w:rPr>
-          <w:rFonts w:ascii="Calibri Light" w:eastAsia="Arial" w:hAnsi="Calibri Light" w:cs="Arial"/>
-          <w:sz w:val="24"/>
-          <w:szCs w:val="24"/>
-        </w:rPr>
-        <w:t>No.</w:t>
-      </w:r>
-      <w:r>
-        <w:rPr>
-          <w:rFonts w:ascii="Calibri Light" w:eastAsia="Arial" w:hAnsi="Calibri Light" w:cs="Arial"/>
-          <w:spacing w:val="45"/>
-          <w:sz w:val="24"/>
-          <w:szCs w:val="24"/>
-        </w:rPr>
-        <w:t xml:space="preserve"> </w:t>
-      </w:r>
-      <w:r>
-        <w:rPr>
-          <w:rFonts w:ascii="Calibri Light" w:eastAsia="Arial" w:hAnsi="Calibri Light" w:cs="Arial"/>
-          <w:sz w:val="24"/>
-          <w:szCs w:val="24"/>
-        </w:rPr>
-        <w:t xml:space="preserve">015-2017-2019  </w:t>
-      </w:r>
-      <w:r>
-        <w:rPr>
-          <w:rFonts w:ascii="Calibri Light" w:eastAsia="Arial" w:hAnsi="Calibri Light" w:cs="Arial"/>
-          <w:spacing w:val="41"/>
-          <w:sz w:val="24"/>
-          <w:szCs w:val="24"/>
-        </w:rPr>
-        <w:t xml:space="preserve"> </w:t>
-      </w:r>
-      <w:r>
-        <w:rPr>
-          <w:rFonts w:ascii="Calibri Light" w:eastAsia="Arial" w:hAnsi="Calibri Light" w:cs="Arial"/>
-          <w:sz w:val="24"/>
-          <w:szCs w:val="24"/>
-        </w:rPr>
-        <w:t>(V</w:t>
-      </w:r>
-      <w:r>
-        <w:rPr>
-          <w:rFonts w:ascii="Calibri Light" w:eastAsia="Arial" w:hAnsi="Calibri Light" w:cs="Arial"/>
-          <w:spacing w:val="12"/>
-          <w:sz w:val="24"/>
-          <w:szCs w:val="24"/>
-        </w:rPr>
-        <w:t xml:space="preserve"> </w:t>
-      </w:r>
-      <w:r>
-        <w:rPr>
-          <w:rFonts w:ascii="Calibri Light" w:eastAsia="Arial" w:hAnsi="Calibri Light" w:cs="Arial"/>
-          <w:sz w:val="24"/>
-          <w:szCs w:val="24"/>
-        </w:rPr>
-        <w:t xml:space="preserve">- </w:t>
-      </w:r>
-      <w:r>
-        <w:rPr>
-          <w:rFonts w:ascii="Calibri Light" w:eastAsia="Arial" w:hAnsi="Calibri Light" w:cs="Arial"/>
-          <w:spacing w:val="33"/>
-          <w:sz w:val="24"/>
-          <w:szCs w:val="24"/>
-        </w:rPr>
-        <w:t xml:space="preserve"> </w:t>
-      </w:r>
-      <w:r>
-        <w:rPr>
-          <w:rFonts w:ascii="Calibri Light" w:eastAsia="Arial" w:hAnsi="Calibri Light" w:cs="Arial"/>
-          <w:sz w:val="24"/>
-          <w:szCs w:val="24"/>
-        </w:rPr>
-        <w:t>1.5)</w:t>
-      </w:r>
-      <w:r>
-        <w:rPr>
-          <w:rFonts w:ascii="Calibri Light" w:eastAsia="Arial" w:hAnsi="Calibri Light" w:cs="Arial"/>
-          <w:spacing w:val="40"/>
-          <w:sz w:val="24"/>
-          <w:szCs w:val="24"/>
-        </w:rPr>
-        <w:t xml:space="preserve"> </w:t>
-      </w:r>
-      <w:r>
-        <w:rPr>
-          <w:rFonts w:ascii="Calibri Light" w:eastAsia="Arial" w:hAnsi="Calibri Light" w:cs="Arial"/>
-          <w:sz w:val="24"/>
-          <w:szCs w:val="24"/>
-        </w:rPr>
-        <w:t xml:space="preserve">del </w:t>
-      </w:r>
-      <w:r>
-        <w:rPr>
-          <w:rFonts w:ascii="Calibri Light" w:eastAsia="Arial" w:hAnsi="Calibri Light" w:cs="Arial"/>
-          <w:spacing w:val="6"/>
-          <w:sz w:val="24"/>
-          <w:szCs w:val="24"/>
-        </w:rPr>
-        <w:t xml:space="preserve"> </w:t>
-      </w:r>
-      <w:r>
-        <w:rPr>
-          <w:rFonts w:ascii="Calibri Light" w:eastAsia="Arial" w:hAnsi="Calibri Light" w:cs="Arial"/>
-          <w:sz w:val="24"/>
-          <w:szCs w:val="24"/>
-        </w:rPr>
-        <w:t xml:space="preserve">Consejo </w:t>
-      </w:r>
-      <w:r>
-        <w:rPr>
-          <w:rFonts w:ascii="Calibri Light" w:eastAsia="Arial" w:hAnsi="Calibri Light" w:cs="Arial"/>
-          <w:spacing w:val="28"/>
-          <w:sz w:val="24"/>
-          <w:szCs w:val="24"/>
-        </w:rPr>
-        <w:t xml:space="preserve"> </w:t>
-      </w:r>
-      <w:r>
-        <w:rPr>
-          <w:rFonts w:ascii="Calibri Light" w:eastAsia="Arial" w:hAnsi="Calibri Light" w:cs="Arial"/>
-          <w:w w:val="110"/>
-          <w:sz w:val="24"/>
-          <w:szCs w:val="24"/>
-        </w:rPr>
-        <w:t>Superior</w:t>
-      </w:r>
-      <w:r>
-        <w:rPr>
-          <w:rFonts w:ascii="Calibri Light" w:eastAsia="Arial" w:hAnsi="Calibri Light" w:cs="Arial"/>
-          <w:spacing w:val="38"/>
-          <w:w w:val="110"/>
-          <w:sz w:val="24"/>
-          <w:szCs w:val="24"/>
-        </w:rPr>
-        <w:t xml:space="preserve"> </w:t>
-      </w:r>
-      <w:r>
-        <w:rPr>
-          <w:rFonts w:ascii="Calibri Light" w:eastAsia="Arial" w:hAnsi="Calibri Light" w:cs="Arial"/>
-          <w:w w:val="110"/>
-          <w:sz w:val="24"/>
-          <w:szCs w:val="24"/>
-        </w:rPr>
-        <w:t xml:space="preserve">Universitario,  </w:t>
-      </w:r>
-      <w:r>
-        <w:rPr>
-          <w:rFonts w:ascii="Calibri Light" w:eastAsia="Arial" w:hAnsi="Calibri Light" w:cs="Arial"/>
-          <w:sz w:val="24"/>
-          <w:szCs w:val="24"/>
-        </w:rPr>
-        <w:t>de</w:t>
-      </w:r>
-      <w:r>
-        <w:rPr>
-          <w:rFonts w:ascii="Calibri Light" w:eastAsia="Arial" w:hAnsi="Calibri Light" w:cs="Arial"/>
-          <w:spacing w:val="48"/>
-          <w:sz w:val="24"/>
-          <w:szCs w:val="24"/>
-        </w:rPr>
-        <w:t xml:space="preserve"> </w:t>
-      </w:r>
-      <w:r>
-        <w:rPr>
-          <w:rFonts w:ascii="Calibri Light" w:eastAsia="Arial" w:hAnsi="Calibri Light" w:cs="Arial"/>
-          <w:sz w:val="24"/>
-          <w:szCs w:val="24"/>
-        </w:rPr>
-        <w:t xml:space="preserve">fecha </w:t>
-      </w:r>
-      <w:r>
-        <w:rPr>
-          <w:rFonts w:ascii="Calibri Light" w:eastAsia="Arial" w:hAnsi="Calibri Light" w:cs="Arial"/>
-          <w:spacing w:val="13"/>
-          <w:sz w:val="24"/>
-          <w:szCs w:val="24"/>
-        </w:rPr>
-        <w:t xml:space="preserve"> </w:t>
-      </w:r>
-      <w:r>
-        <w:rPr>
-          <w:rFonts w:ascii="Calibri Light" w:eastAsia="Arial" w:hAnsi="Calibri Light" w:cs="Arial"/>
-          <w:sz w:val="24"/>
-          <w:szCs w:val="24"/>
-        </w:rPr>
-        <w:t>8</w:t>
-      </w:r>
-      <w:r>
-        <w:rPr>
-          <w:rFonts w:ascii="Calibri Light" w:eastAsia="Arial" w:hAnsi="Calibri Light" w:cs="Arial"/>
-          <w:spacing w:val="29"/>
-          <w:sz w:val="24"/>
-          <w:szCs w:val="24"/>
-        </w:rPr>
-        <w:t xml:space="preserve"> </w:t>
-      </w:r>
-      <w:r>
-        <w:rPr>
-          <w:rFonts w:ascii="Calibri Light" w:eastAsia="Arial" w:hAnsi="Calibri Light" w:cs="Arial"/>
-          <w:sz w:val="24"/>
-          <w:szCs w:val="24"/>
-        </w:rPr>
-        <w:t xml:space="preserve">de marzo </w:t>
-      </w:r>
-      <w:r>
-        <w:rPr>
-          <w:rFonts w:ascii="Calibri Light" w:eastAsia="Arial" w:hAnsi="Calibri Light" w:cs="Arial"/>
-          <w:spacing w:val="10"/>
-          <w:sz w:val="24"/>
-          <w:szCs w:val="24"/>
-        </w:rPr>
-        <w:t xml:space="preserve"> </w:t>
-      </w:r>
-      <w:r>
-        <w:rPr>
-          <w:rFonts w:ascii="Calibri Light" w:eastAsia="Arial" w:hAnsi="Calibri Light" w:cs="Arial"/>
-          <w:sz w:val="24"/>
-          <w:szCs w:val="24"/>
-        </w:rPr>
-        <w:t>de</w:t>
-      </w:r>
-      <w:r>
-        <w:rPr>
-          <w:rFonts w:ascii="Calibri Light" w:eastAsia="Arial" w:hAnsi="Calibri Light" w:cs="Arial"/>
-          <w:spacing w:val="25"/>
-          <w:sz w:val="24"/>
-          <w:szCs w:val="24"/>
-        </w:rPr>
-        <w:t xml:space="preserve"> </w:t>
-      </w:r>
-      <w:r>
-        <w:rPr>
-          <w:rFonts w:ascii="Calibri Light" w:eastAsia="Arial" w:hAnsi="Calibri Light" w:cs="Arial"/>
-          <w:sz w:val="24"/>
-          <w:szCs w:val="24"/>
-        </w:rPr>
-        <w:t>2018,</w:t>
-      </w:r>
-      <w:r>
-        <w:rPr>
-          <w:rFonts w:ascii="Calibri Light" w:eastAsia="Arial" w:hAnsi="Calibri Light" w:cs="Arial"/>
-          <w:spacing w:val="34"/>
-          <w:sz w:val="24"/>
-          <w:szCs w:val="24"/>
-        </w:rPr>
-        <w:t xml:space="preserve"> </w:t>
-      </w:r>
-      <w:r>
-        <w:rPr>
-          <w:rFonts w:ascii="Calibri Light" w:eastAsia="Arial" w:hAnsi="Calibri Light" w:cs="Arial"/>
-          <w:sz w:val="24"/>
-          <w:szCs w:val="24"/>
-        </w:rPr>
-        <w:t xml:space="preserve">vigente </w:t>
-      </w:r>
-      <w:r>
-        <w:rPr>
-          <w:rFonts w:ascii="Calibri Light" w:eastAsia="Arial" w:hAnsi="Calibri Light" w:cs="Arial"/>
-          <w:spacing w:val="37"/>
-          <w:sz w:val="24"/>
-          <w:szCs w:val="24"/>
-        </w:rPr>
-        <w:t xml:space="preserve"> </w:t>
-      </w:r>
-      <w:r>
-        <w:rPr>
-          <w:rFonts w:ascii="Calibri Light" w:eastAsia="Arial" w:hAnsi="Calibri Light" w:cs="Arial"/>
-          <w:sz w:val="24"/>
-          <w:szCs w:val="24"/>
-        </w:rPr>
-        <w:t>a</w:t>
-      </w:r>
-      <w:r>
-        <w:rPr>
-          <w:rFonts w:ascii="Calibri Light" w:eastAsia="Arial" w:hAnsi="Calibri Light" w:cs="Arial"/>
-          <w:spacing w:val="6"/>
-          <w:sz w:val="24"/>
-          <w:szCs w:val="24"/>
-        </w:rPr>
-        <w:t xml:space="preserve"> </w:t>
-      </w:r>
-      <w:r>
-        <w:rPr>
-          <w:rFonts w:ascii="Calibri Light" w:eastAsia="Arial" w:hAnsi="Calibri Light" w:cs="Arial"/>
-          <w:sz w:val="24"/>
-          <w:szCs w:val="24"/>
-        </w:rPr>
-        <w:t xml:space="preserve">partir </w:t>
-      </w:r>
-      <w:r>
-        <w:rPr>
-          <w:rFonts w:ascii="Calibri Light" w:eastAsia="Arial" w:hAnsi="Calibri Light" w:cs="Arial"/>
-          <w:spacing w:val="39"/>
-          <w:sz w:val="24"/>
-          <w:szCs w:val="24"/>
-        </w:rPr>
-        <w:t xml:space="preserve"> </w:t>
-      </w:r>
-      <w:r>
-        <w:rPr>
-          <w:rFonts w:ascii="Calibri Light" w:eastAsia="Arial" w:hAnsi="Calibri Light" w:cs="Arial"/>
-          <w:sz w:val="24"/>
-          <w:szCs w:val="24"/>
-        </w:rPr>
-        <w:t>del</w:t>
-      </w:r>
-      <w:r>
-        <w:rPr>
-          <w:rFonts w:ascii="Calibri Light" w:eastAsia="Arial" w:hAnsi="Calibri Light" w:cs="Arial"/>
-          <w:spacing w:val="37"/>
-          <w:sz w:val="24"/>
-          <w:szCs w:val="24"/>
-        </w:rPr>
-        <w:t xml:space="preserve"> </w:t>
-      </w:r>
-      <w:r>
-        <w:rPr>
-          <w:rFonts w:ascii="Calibri Light" w:eastAsia="Arial" w:hAnsi="Calibri Light" w:cs="Arial"/>
-          <w:sz w:val="24"/>
-          <w:szCs w:val="24"/>
-        </w:rPr>
-        <w:t>día</w:t>
-      </w:r>
-      <w:r>
-        <w:rPr>
-          <w:rFonts w:ascii="Calibri Light" w:eastAsia="Arial" w:hAnsi="Calibri Light" w:cs="Arial"/>
-          <w:spacing w:val="12"/>
-          <w:sz w:val="24"/>
-          <w:szCs w:val="24"/>
-        </w:rPr>
-        <w:t xml:space="preserve"> </w:t>
-      </w:r>
-      <w:r>
-        <w:rPr>
-          <w:rFonts w:ascii="Calibri Light" w:eastAsia="Arial" w:hAnsi="Calibri Light" w:cs="Arial"/>
-          <w:w w:val="110"/>
-          <w:sz w:val="24"/>
-          <w:szCs w:val="24"/>
-        </w:rPr>
-        <w:t>siguiente</w:t>
-      </w:r>
-      <w:r>
-        <w:rPr>
-          <w:rFonts w:ascii="Calibri Light" w:eastAsia="Arial" w:hAnsi="Calibri Light" w:cs="Arial"/>
-          <w:spacing w:val="38"/>
-          <w:w w:val="110"/>
-          <w:sz w:val="24"/>
-          <w:szCs w:val="24"/>
-        </w:rPr>
-        <w:t xml:space="preserve"> </w:t>
-      </w:r>
-      <w:r>
-        <w:rPr>
-          <w:rFonts w:ascii="Calibri Light" w:eastAsia="Arial" w:hAnsi="Calibri Light" w:cs="Arial"/>
-          <w:sz w:val="24"/>
-          <w:szCs w:val="24"/>
-        </w:rPr>
-        <w:t>de</w:t>
-      </w:r>
-      <w:r>
-        <w:rPr>
-          <w:rFonts w:ascii="Calibri Light" w:eastAsia="Arial" w:hAnsi="Calibri Light" w:cs="Arial"/>
-          <w:spacing w:val="25"/>
-          <w:sz w:val="24"/>
-          <w:szCs w:val="24"/>
-        </w:rPr>
-        <w:t xml:space="preserve"> </w:t>
-      </w:r>
-      <w:r>
-        <w:rPr>
-          <w:rFonts w:ascii="Calibri Light" w:eastAsia="Arial" w:hAnsi="Calibri Light" w:cs="Arial"/>
-          <w:sz w:val="24"/>
-          <w:szCs w:val="24"/>
-        </w:rPr>
-        <w:t>su</w:t>
-      </w:r>
-      <w:r>
-        <w:rPr>
-          <w:rFonts w:ascii="Calibri Light" w:eastAsia="Arial" w:hAnsi="Calibri Light" w:cs="Arial"/>
-          <w:spacing w:val="7"/>
-          <w:sz w:val="24"/>
-          <w:szCs w:val="24"/>
-        </w:rPr>
-        <w:t xml:space="preserve"> </w:t>
-      </w:r>
-      <w:r>
-        <w:rPr>
-          <w:rFonts w:ascii="Calibri Light" w:eastAsia="Arial" w:hAnsi="Calibri Light" w:cs="Arial"/>
-          <w:w w:val="110"/>
-          <w:sz w:val="24"/>
-          <w:szCs w:val="24"/>
-        </w:rPr>
-        <w:t>aprobación,</w:t>
-      </w:r>
-      <w:r>
-        <w:rPr>
-          <w:rFonts w:ascii="Calibri Light" w:eastAsia="Arial" w:hAnsi="Calibri Light" w:cs="Arial"/>
-          <w:spacing w:val="28"/>
-          <w:w w:val="110"/>
-          <w:sz w:val="24"/>
-          <w:szCs w:val="24"/>
-        </w:rPr>
-        <w:t xml:space="preserve"> </w:t>
-      </w:r>
-      <w:r>
-        <w:rPr>
-          <w:rFonts w:ascii="Calibri Light" w:eastAsia="Arial" w:hAnsi="Calibri Light" w:cs="Arial"/>
-          <w:spacing w:val="28"/>
-          <w:w w:val="110"/>
-          <w:sz w:val="24"/>
-          <w:szCs w:val="24"/>
-        </w:rPr>
-        <w:t xml:space="preserve">y los Acuerdos </w:t>
-      </w:r>
-      <w:r>
-        <w:rPr>
-          <w:rFonts w:ascii="Calibri Light" w:eastAsia="Arial" w:hAnsi="Calibri Light" w:cs="Arial"/>
-          <w:w w:val="110"/>
-          <w:sz w:val="24"/>
-          <w:szCs w:val="24"/>
-        </w:rPr>
-        <w:t xml:space="preserve">Números CERO CINCUENTA Y UNO-DOS MIL DIECISIETE-DOS MIL DIECINUEVE (V-1.5) de fecha catorce de febrero de dos mil diecinueve, acuerdo tomados por el Consejo Superior Universitario, relacionados a los “LINEAMIENTOS PARA LA CONTRATACION EN TIEMPO ADICIONAL, PARA EL PERSONAL ACADEMICO Y FUNCIONARIOS ADMINISTRATIVOS QUE LABORAN A TIEMPO COMPLETO EN LA UNIVERSIDAD DE EL SALVADOR”, A LO </w:t>
-      </w:r>
-      <w:r>
-        <w:rPr>
-          <w:rFonts w:ascii="Calibri Light" w:eastAsia="Arial" w:hAnsi="Calibri Light" w:cs="Arial"/>
-          <w:w w:val="110"/>
-          <w:sz w:val="24"/>
-          <w:szCs w:val="24"/>
-        </w:rPr>
-        <w:t>ESTIPULADO</w:t>
-      </w:r>
-      <w:r>
-        <w:rPr>
-          <w:rFonts w:ascii="Calibri Light" w:eastAsia="Arial" w:hAnsi="Calibri Light" w:cs="Arial"/>
-          <w:w w:val="110"/>
-          <w:sz w:val="24"/>
-          <w:szCs w:val="24"/>
-        </w:rPr>
-        <w:t xml:space="preserve"> EN ESTE </w:t>
-      </w:r>
-      <w:r>
-        <w:rPr>
-          <w:rFonts w:ascii="Calibri Light" w:eastAsia="Arial" w:hAnsi="Calibri Light" w:cs="Arial"/>
-          <w:w w:val="110"/>
-          <w:sz w:val="24"/>
-          <w:szCs w:val="24"/>
-        </w:rPr>
-        <w:t>CONTRATO</w:t>
-      </w:r>
-      <w:r>
-        <w:rPr>
-          <w:rFonts w:ascii="Calibri Light" w:eastAsia="Arial" w:hAnsi="Calibri Light" w:cs="Arial"/>
-          <w:w w:val="110"/>
-          <w:sz w:val="24"/>
-          <w:szCs w:val="24"/>
-        </w:rPr>
-        <w:t xml:space="preserve">. En el presente contrato las partes pactan las siguientes cláusulas. </w:t>
-      </w:r>
-      <w:r>
-        <w:rPr>
-          <w:rFonts w:ascii="Calibri Light" w:eastAsia="Arial" w:hAnsi="Calibri Light" w:cs="Arial"/>
-          <w:w w:val="110"/>
-          <w:sz w:val="24"/>
-          <w:szCs w:val="24"/>
-        </w:rPr>
-        <w:t xml:space="preserve">PRIMERA, </w:t>
-      </w:r>
-      <w:r>
-        <w:rPr>
-          <w:rFonts w:ascii="Calibri Light" w:eastAsia="Arial" w:hAnsi="Calibri Light" w:cs="Arial"/>
-          <w:w w:val="110"/>
-          <w:sz w:val="24"/>
-          <w:szCs w:val="24"/>
-        </w:rPr>
-        <w:t xml:space="preserve">ANTECEDENTES. El contratado tiene vigente su nombramiento en el cargo de </w:t>
-      </w:r>
-      <w:r>
-        <w:rPr>
-          <w:rFonts w:ascii="Calibri Light" w:eastAsia="Arial" w:hAnsi="Calibri Light" w:cs="Arial"/>
-          <w:b/>
-          <w:w w:val="110"/>
-          <w:sz w:val="24"/>
-          <w:szCs w:val="24"/>
-        </w:rPr>
-        <w:t>${cargo}</w:t>
-      </w:r>
-      <w:r>
-        <w:rPr>
-          <w:rFonts w:ascii="Calibri Light" w:eastAsia="Arial" w:hAnsi="Calibri Light" w:cs="Arial"/>
-          <w:b/>
-          <w:w w:val="110"/>
-          <w:sz w:val="24"/>
-          <w:szCs w:val="24"/>
-        </w:rPr>
-        <w:t xml:space="preserve">, </w:t>
-      </w:r>
-      <w:r>
-        <w:rPr>
-          <w:rFonts w:ascii="Calibri Light" w:eastAsia="Arial" w:hAnsi="Calibri Light" w:cs="Arial"/>
-          <w:w w:val="110"/>
-          <w:sz w:val="24"/>
-          <w:szCs w:val="24"/>
-        </w:rPr>
-        <w:t xml:space="preserve"> con un salario de </w:t>
-      </w:r>
-      <w:r>
-        <w:rPr>
-          <w:rFonts w:ascii="Calibri Light" w:eastAsia="Arial" w:hAnsi="Calibri Light" w:cs="Arial"/>
-          <w:b/>
-          <w:w w:val="110"/>
-          <w:sz w:val="24"/>
-          <w:szCs w:val="24"/>
-        </w:rPr>
-        <w:t xml:space="preserve">${salario} </w:t>
-      </w:r>
-      <w:r>
-        <w:rPr>
-          <w:rFonts w:ascii="Calibri Light" w:eastAsia="Arial" w:hAnsi="Calibri Light" w:cs="Arial"/>
-          <w:w w:val="110"/>
-          <w:sz w:val="24"/>
-          <w:szCs w:val="24"/>
-        </w:rPr>
-        <w:t>y según</w:t>
-      </w:r>
-      <w:r>
-        <w:rPr>
-          <w:rFonts w:ascii="Calibri Light" w:eastAsia="Arial" w:hAnsi="Calibri Light" w:cs="Arial"/>
-          <w:w w:val="110"/>
-          <w:sz w:val="24"/>
-          <w:szCs w:val="24"/>
-        </w:rPr>
-        <w:t xml:space="preserve"> </w:t>
-      </w:r>
-      <w:r>
-        <w:rPr>
-          <w:rFonts w:ascii="Calibri Light" w:eastAsia="Arial" w:hAnsi="Calibri Light" w:cs="Arial"/>
-          <w:b/>
-          <w:w w:val="110"/>
-          <w:sz w:val="24"/>
-          <w:szCs w:val="24"/>
-        </w:rPr>
-        <w:t>XXXX</w:t>
-      </w:r>
-      <w:r>
-        <w:rPr>
-          <w:rFonts w:ascii="Calibri Light" w:eastAsia="Arial" w:hAnsi="Calibri Light" w:cs="Arial"/>
-          <w:w w:val="110"/>
-          <w:sz w:val="24"/>
-          <w:szCs w:val="24"/>
-        </w:rPr>
-        <w:t xml:space="preserve"> </w:t>
-      </w:r>
-      <w:r>
-        <w:rPr>
-          <w:rFonts w:ascii="Calibri Light" w:eastAsia="Arial" w:hAnsi="Calibri Light" w:cs="Arial"/>
-          <w:b/>
-          <w:w w:val="110"/>
-          <w:sz w:val="24"/>
-          <w:szCs w:val="24"/>
-        </w:rPr>
-        <w:t xml:space="preserve">, </w:t>
-      </w:r>
-      <w:r>
-        <w:rPr>
-          <w:rFonts w:ascii="Calibri Light" w:eastAsia="Arial" w:hAnsi="Calibri Light" w:cs="Arial"/>
-          <w:w w:val="110"/>
-          <w:sz w:val="24"/>
-          <w:szCs w:val="24"/>
-        </w:rPr>
-        <w:t>carga laboral ordinaria</w:t>
-      </w:r>
-      <w:r>
-        <w:rPr>
-          <w:rFonts w:ascii="Calibri Light" w:eastAsia="Arial" w:hAnsi="Calibri Light" w:cs="Arial"/>
-          <w:w w:val="110"/>
-          <w:sz w:val="24"/>
-          <w:szCs w:val="24"/>
-        </w:rPr>
-        <w:t xml:space="preserve"> </w:t>
-      </w:r>
-      <w:r>
-        <w:rPr>
-          <w:rFonts w:ascii="Calibri Light" w:eastAsia="Arial" w:hAnsi="Calibri Light" w:cs="Arial"/>
-          <w:b/>
-          <w:w w:val="110"/>
-          <w:sz w:val="24"/>
-          <w:szCs w:val="24"/>
-        </w:rPr>
-        <w:t>${funcionesPermanencia}</w:t>
-      </w:r>
-      <w:r>
-        <w:rPr>
-          <w:rFonts w:ascii="Calibri Light" w:eastAsia="Arial" w:hAnsi="Calibri Light" w:cs="Arial"/>
-          <w:b/>
-          <w:w w:val="110"/>
-          <w:sz w:val="24"/>
-          <w:szCs w:val="24"/>
-        </w:rPr>
-        <w:t>.</w:t>
-      </w:r>
-      <w:r>
-        <w:rPr>
-          <w:rFonts w:ascii="Calibri Light" w:eastAsia="Arial" w:hAnsi="Calibri Light" w:cs="Arial"/>
-          <w:w w:val="110"/>
-          <w:sz w:val="24"/>
-          <w:szCs w:val="24"/>
-        </w:rPr>
-        <w:t xml:space="preserve">; Jornada laboral semanal </w:t>
-      </w:r>
-      <w:r>
-        <w:rPr>
-          <w:rFonts w:ascii="Calibri Light" w:eastAsia="Arial" w:hAnsi="Calibri Light" w:cs="Arial"/>
-          <w:b/>
-          <w:w w:val="110"/>
-          <w:sz w:val="24"/>
-          <w:szCs w:val="24"/>
-        </w:rPr>
-        <w:t>${horasSemanales}</w:t>
-      </w:r>
-      <w:r>
-        <w:rPr>
-          <w:rFonts w:ascii="Calibri Light" w:eastAsia="Arial" w:hAnsi="Calibri Light" w:cs="Arial"/>
-          <w:w w:val="110"/>
-          <w:sz w:val="24"/>
-          <w:szCs w:val="24"/>
-        </w:rPr>
-        <w:t xml:space="preserve"> horas y horario</w:t>
-      </w:r>
-      <w:r>
-        <w:rPr>
-          <w:rFonts w:ascii="Calibri Light" w:eastAsia="Arial" w:hAnsi="Calibri Light" w:cs="Arial"/>
-          <w:b/>
-          <w:w w:val="110"/>
-          <w:sz w:val="24"/>
-          <w:szCs w:val="24"/>
-        </w:rPr>
-        <w:t xml:space="preserve"> ${horarioPermanencia}</w:t>
-      </w:r>
-      <w:r>
-        <w:rPr>
-          <w:rFonts w:ascii="Calibri Light" w:eastAsia="Arial" w:hAnsi="Calibri Light" w:cs="Arial"/>
-          <w:w w:val="110"/>
-          <w:sz w:val="24"/>
-          <w:szCs w:val="24"/>
-        </w:rPr>
-        <w:t>, Jefe Inmediato</w:t>
-      </w:r>
-      <w:r>
-        <w:rPr>
-          <w:rFonts w:ascii="Calibri Light" w:eastAsia="Arial" w:hAnsi="Calibri Light" w:cs="Arial"/>
-          <w:w w:val="110"/>
-          <w:sz w:val="24"/>
-          <w:szCs w:val="24"/>
-        </w:rPr>
-        <w:t xml:space="preserve"> </w:t>
-      </w:r>
-      <w:r>
-        <w:rPr>
-          <w:rFonts w:ascii="Calibri Light" w:eastAsia="Arial" w:hAnsi="Calibri Light" w:cs="Arial"/>
-          <w:b/>
-          <w:w w:val="110"/>
-          <w:sz w:val="24"/>
-          <w:szCs w:val="24"/>
-        </w:rPr>
-        <w:t>XXXX</w:t>
-      </w:r>
-      <w:r>
-        <w:rPr>
-          <w:rFonts w:ascii="Calibri Light" w:eastAsia="Arial" w:hAnsi="Calibri Light" w:cs="Arial"/>
-          <w:w w:val="110"/>
-          <w:sz w:val="24"/>
-          <w:szCs w:val="24"/>
-        </w:rPr>
-        <w:t xml:space="preserve">. </w:t>
-      </w:r>
-      <w:r>
-        <w:rPr>
-          <w:rFonts w:ascii="Calibri Light" w:eastAsia="Arial" w:hAnsi="Calibri Light" w:cs="Arial"/>
-          <w:w w:val="110"/>
-          <w:sz w:val="24"/>
-          <w:szCs w:val="24"/>
-        </w:rPr>
-        <w:t xml:space="preserve"> </w:t>
-      </w:r>
-      <w:r>
-        <w:rPr>
-          <w:rFonts w:ascii="Calibri Light" w:eastAsia="Arial" w:hAnsi="Calibri Light" w:cs="Arial"/>
-          <w:b/>
-          <w:sz w:val="24"/>
-          <w:szCs w:val="24"/>
-        </w:rPr>
-        <w:t>SEGUNDA,</w:t>
-      </w:r>
-      <w:r>
-        <w:rPr>
-          <w:rFonts w:ascii="Calibri Light" w:eastAsia="Arial" w:hAnsi="Calibri Light" w:cs="Arial"/>
-          <w:b/>
-          <w:spacing w:val="40"/>
-          <w:sz w:val="24"/>
-          <w:szCs w:val="24"/>
-        </w:rPr>
-        <w:t xml:space="preserve"> </w:t>
-      </w:r>
-      <w:r>
-        <w:rPr>
-          <w:rFonts w:ascii="Calibri Light" w:eastAsia="Arial" w:hAnsi="Calibri Light" w:cs="Arial"/>
-          <w:b/>
-          <w:sz w:val="24"/>
-          <w:szCs w:val="24"/>
-        </w:rPr>
-        <w:t>AUTORIZACION.</w:t>
-      </w:r>
-      <w:r>
-        <w:rPr>
-          <w:rFonts w:ascii="Calibri Light" w:eastAsia="Arial" w:hAnsi="Calibri Light" w:cs="Arial"/>
-          <w:sz w:val="24"/>
-          <w:szCs w:val="24"/>
-        </w:rPr>
-        <w:t xml:space="preserve"> </w:t>
-      </w:r>
-      <w:r>
-        <w:rPr>
-          <w:rFonts w:ascii="Calibri Light" w:eastAsia="Arial" w:hAnsi="Calibri Light" w:cs="Arial"/>
-          <w:sz w:val="24"/>
-          <w:szCs w:val="24"/>
-        </w:rPr>
-        <w:t>E</w:t>
-      </w:r>
-      <w:r>
-        <w:rPr>
-          <w:rFonts w:ascii="Calibri Light" w:eastAsia="Arial" w:hAnsi="Calibri Light" w:cs="Arial"/>
-          <w:sz w:val="24"/>
-          <w:szCs w:val="24"/>
-        </w:rPr>
-        <w:t>l presente contrato esta aut</w:t>
-      </w:r>
-      <w:r>
-        <w:rPr>
-          <w:rFonts w:ascii="Calibri Light" w:eastAsia="Arial" w:hAnsi="Calibri Light" w:cs="Arial"/>
-          <w:sz w:val="24"/>
-          <w:szCs w:val="24"/>
-        </w:rPr>
-        <w:t>orizado mediante la documentació</w:t>
-      </w:r>
-      <w:r>
-        <w:rPr>
-          <w:rFonts w:ascii="Calibri Light" w:eastAsia="Arial" w:hAnsi="Calibri Light" w:cs="Arial"/>
-          <w:sz w:val="24"/>
-          <w:szCs w:val="24"/>
-        </w:rPr>
-        <w:t xml:space="preserve">n que se cita a continuación </w:t>
-      </w:r>
-      <w:r>
-        <w:rPr>
-          <w:rFonts w:ascii="Calibri Light" w:eastAsia="Arial" w:hAnsi="Calibri Light" w:cs="Arial"/>
-          <w:w w:val="110"/>
-          <w:sz w:val="24"/>
-          <w:szCs w:val="24"/>
-        </w:rPr>
-        <w:t>a) Acuerdo</w:t>
-      </w:r>
-      <w:r>
-        <w:rPr>
-          <w:rFonts w:ascii="Calibri Light" w:eastAsia="Arial" w:hAnsi="Calibri Light" w:cs="Arial"/>
-          <w:spacing w:val="24"/>
-          <w:sz w:val="24"/>
-          <w:szCs w:val="24"/>
-        </w:rPr>
-        <w:t xml:space="preserve"> </w:t>
-      </w:r>
-      <w:r>
-        <w:rPr>
-          <w:rFonts w:ascii="Calibri Light" w:eastAsia="Arial" w:hAnsi="Calibri Light" w:cs="Arial"/>
-          <w:spacing w:val="24"/>
-          <w:sz w:val="24"/>
-          <w:szCs w:val="24"/>
-        </w:rPr>
-        <w:t xml:space="preserve">tomado por la Junta Directiva de la Facultad de Ingenieria yArquitectura </w:t>
+        <w:t>${nacionalidad}</w:t>
       </w:r>
       <w:r>
         <w:rPr>
@@ -3571,212 +1729,1852 @@
           <w:sz w:val="22"/>
           <w:szCs w:val="22"/>
         </w:rPr>
-        <w:t xml:space="preserve">${codigoAcuerdo} </w:t>
-      </w:r>
-      <w:r>
-        <w:rPr>
-          <w:rFonts w:ascii="Calibri Light" w:eastAsia="Arial" w:hAnsi="Calibri Light" w:cs="Arial"/>
-          <w:b/>
-          <w:w w:val="110"/>
-          <w:sz w:val="24"/>
-          <w:szCs w:val="24"/>
-        </w:rPr>
-        <w:t xml:space="preserve"> </w:t>
-      </w:r>
-      <w:r>
-        <w:rPr>
-          <w:rFonts w:ascii="Calibri Light" w:eastAsia="Arial" w:hAnsi="Calibri Light" w:cs="Arial"/>
-          <w:w w:val="110"/>
-          <w:sz w:val="24"/>
-          <w:szCs w:val="24"/>
-        </w:rPr>
-        <w:t>emitido</w:t>
-      </w:r>
-      <w:r>
-        <w:rPr>
-          <w:rFonts w:ascii="Calibri Light" w:eastAsia="Arial" w:hAnsi="Calibri Light" w:cs="Arial"/>
-          <w:sz w:val="24"/>
-          <w:szCs w:val="24"/>
-        </w:rPr>
-        <w:t xml:space="preserve"> </w:t>
-      </w:r>
-      <w:r>
-        <w:rPr>
-          <w:rFonts w:ascii="Calibri Light" w:eastAsia="Arial" w:hAnsi="Calibri Light" w:cs="Arial"/>
-          <w:spacing w:val="1"/>
-          <w:sz w:val="24"/>
-          <w:szCs w:val="24"/>
-        </w:rPr>
-        <w:t xml:space="preserve"> </w:t>
-      </w:r>
-      <w:r>
-        <w:rPr>
-          <w:rFonts w:ascii="Calibri Light" w:eastAsia="Arial" w:hAnsi="Calibri Light" w:cs="Arial"/>
-          <w:w w:val="110"/>
-          <w:sz w:val="24"/>
-          <w:szCs w:val="24"/>
-        </w:rPr>
-        <w:t>por</w:t>
-      </w:r>
-      <w:r>
-        <w:rPr>
-          <w:rFonts w:ascii="Calibri Light" w:eastAsia="Arial" w:hAnsi="Calibri Light" w:cs="Arial"/>
-          <w:spacing w:val="16"/>
-          <w:sz w:val="24"/>
-          <w:szCs w:val="24"/>
-        </w:rPr>
-        <w:t xml:space="preserve"> </w:t>
-      </w:r>
-      <w:r>
-        <w:rPr>
-          <w:rFonts w:ascii="Calibri Light" w:eastAsia="Arial" w:hAnsi="Calibri Light" w:cs="Arial"/>
-          <w:sz w:val="24"/>
-          <w:szCs w:val="24"/>
-        </w:rPr>
-        <w:t>la</w:t>
-      </w:r>
-      <w:r>
-        <w:rPr>
-          <w:rFonts w:ascii="Calibri Light" w:eastAsia="Arial" w:hAnsi="Calibri Light" w:cs="Arial"/>
-          <w:spacing w:val="5"/>
-          <w:sz w:val="24"/>
-          <w:szCs w:val="24"/>
-        </w:rPr>
-        <w:t xml:space="preserve"> </w:t>
-      </w:r>
-      <w:r>
-        <w:rPr>
-          <w:rFonts w:ascii="Calibri Light" w:eastAsia="Arial" w:hAnsi="Calibri Light" w:cs="Arial"/>
-          <w:sz w:val="24"/>
-          <w:szCs w:val="24"/>
-        </w:rPr>
-        <w:t>Junta</w:t>
-      </w:r>
-      <w:r>
-        <w:rPr>
-          <w:rFonts w:ascii="Calibri Light" w:eastAsia="Arial" w:hAnsi="Calibri Light" w:cs="Arial"/>
-          <w:spacing w:val="5"/>
-          <w:sz w:val="24"/>
-          <w:szCs w:val="24"/>
-        </w:rPr>
-        <w:t xml:space="preserve"> </w:t>
-      </w:r>
-      <w:r>
-        <w:rPr>
-          <w:rFonts w:ascii="Calibri Light" w:eastAsia="Arial" w:hAnsi="Calibri Light" w:cs="Arial"/>
-          <w:w w:val="110"/>
-          <w:sz w:val="24"/>
-          <w:szCs w:val="24"/>
-        </w:rPr>
-        <w:t>Directiva</w:t>
-      </w:r>
-      <w:r>
-        <w:rPr>
-          <w:rFonts w:ascii="Calibri Light" w:eastAsia="Arial" w:hAnsi="Calibri Light" w:cs="Arial"/>
-          <w:spacing w:val="25"/>
-          <w:sz w:val="24"/>
-          <w:szCs w:val="24"/>
-        </w:rPr>
-        <w:t xml:space="preserve"> </w:t>
-      </w:r>
-      <w:r>
-        <w:rPr>
-          <w:rFonts w:ascii="Calibri Light" w:eastAsia="Arial" w:hAnsi="Calibri Light" w:cs="Arial"/>
-          <w:sz w:val="24"/>
-          <w:szCs w:val="24"/>
-        </w:rPr>
-        <w:t>de</w:t>
-      </w:r>
-      <w:r>
-        <w:rPr>
-          <w:rFonts w:ascii="Calibri Light" w:eastAsia="Arial" w:hAnsi="Calibri Light" w:cs="Arial"/>
-          <w:spacing w:val="25"/>
-          <w:sz w:val="24"/>
-          <w:szCs w:val="24"/>
-        </w:rPr>
-        <w:t xml:space="preserve"> </w:t>
-      </w:r>
-      <w:r>
-        <w:rPr>
-          <w:rFonts w:ascii="Calibri Light" w:eastAsia="Arial" w:hAnsi="Calibri Light" w:cs="Arial"/>
-          <w:sz w:val="24"/>
-          <w:szCs w:val="24"/>
-        </w:rPr>
-        <w:t>la</w:t>
-      </w:r>
-      <w:r>
-        <w:rPr>
-          <w:rFonts w:ascii="Calibri Light" w:eastAsia="Arial" w:hAnsi="Calibri Light" w:cs="Arial"/>
-          <w:spacing w:val="5"/>
-          <w:sz w:val="24"/>
-          <w:szCs w:val="24"/>
-        </w:rPr>
-        <w:t xml:space="preserve"> </w:t>
-      </w:r>
-      <w:r>
-        <w:rPr>
-          <w:rFonts w:ascii="Calibri Light" w:eastAsia="Arial" w:hAnsi="Calibri Light" w:cs="Arial"/>
-          <w:sz w:val="24"/>
-          <w:szCs w:val="24"/>
-        </w:rPr>
-        <w:t xml:space="preserve">Facultad, </w:t>
-      </w:r>
-      <w:r>
-        <w:rPr>
-          <w:rFonts w:ascii="Calibri Light" w:eastAsia="Arial" w:hAnsi="Calibri Light" w:cs="Arial"/>
-          <w:position w:val="-1"/>
-          <w:sz w:val="24"/>
-          <w:szCs w:val="24"/>
-        </w:rPr>
-        <w:t xml:space="preserve">de </w:t>
-      </w:r>
-      <w:r>
-        <w:rPr>
-          <w:rFonts w:ascii="Calibri Light" w:eastAsia="Arial" w:hAnsi="Calibri Light" w:cs="Arial"/>
-          <w:spacing w:val="-2"/>
-          <w:position w:val="-1"/>
-          <w:sz w:val="24"/>
-          <w:szCs w:val="24"/>
-        </w:rPr>
-        <w:t xml:space="preserve"> </w:t>
-      </w:r>
-      <w:r>
-        <w:rPr>
-          <w:rFonts w:ascii="Calibri Light" w:eastAsia="Arial" w:hAnsi="Calibri Light" w:cs="Arial"/>
-          <w:position w:val="-1"/>
-          <w:sz w:val="24"/>
-          <w:szCs w:val="24"/>
-        </w:rPr>
-        <w:t xml:space="preserve">fecha </w:t>
-      </w:r>
-      <w:r>
-        <w:rPr>
-          <w:rFonts w:ascii="Calibri Light" w:eastAsia="Arial" w:hAnsi="Calibri Light" w:cs="Arial"/>
-          <w:b/>
-          <w:position w:val="-1"/>
-          <w:sz w:val="24"/>
-          <w:szCs w:val="24"/>
-        </w:rPr>
-        <w:t xml:space="preserve"> </w:t>
-      </w:r>
-      <w:r>
-        <w:rPr>
-          <w:rFonts w:ascii="Calibri Light" w:eastAsia="Arial" w:hAnsi="Calibri Light" w:cs="Arial"/>
-          <w:b/>
-          <w:position w:val="-1"/>
-          <w:sz w:val="24"/>
-          <w:szCs w:val="24"/>
-        </w:rPr>
-        <w:t xml:space="preserve"> </w:t>
-      </w:r>
-      <w:r>
-        <w:rPr>
-          <w:rFonts w:ascii="Calibri Light" w:eastAsia="Arial" w:hAnsi="Calibri Light" w:cs="Arial"/>
-          <w:b/>
+        <w:t xml:space="preserve"> ,  </w:t>
+      </w:r>
+      <w:r>
+        <w:rPr>
+          <w:rFonts w:ascii="Calibri Light" w:eastAsia="Arial" w:hAnsi="Calibri Light" w:cs="Arial"/>
           <w:color w:val="111111"/>
           <w:sz w:val="22"/>
           <w:szCs w:val="22"/>
         </w:rPr>
+        <w:t xml:space="preserve">quien se identifica con su </w:t>
+      </w:r>
+      <w:r>
+        <w:rPr>
+          <w:rFonts w:ascii="Calibri Light" w:eastAsia="Arial" w:hAnsi="Calibri Light" w:cs="Arial"/>
+          <w:color w:val="111111"/>
+          <w:sz w:val="22"/>
+          <w:szCs w:val="22"/>
+        </w:rPr>
+        <w:t xml:space="preserve">pasaporte </w:t>
+      </w:r>
+      <w:r>
+        <w:rPr>
+          <w:rFonts w:ascii="Calibri Light" w:eastAsia="Arial" w:hAnsi="Calibri Light" w:cs="Arial"/>
+          <w:b/>
+          <w:color w:val="111111"/>
+          <w:sz w:val="22"/>
+          <w:szCs w:val="22"/>
+        </w:rPr>
+        <w:t>${pasaporte}</w:t>
+      </w:r>
+      <w:r>
+        <w:rPr>
+          <w:rFonts w:ascii="Calibri Light" w:eastAsia="Arial" w:hAnsi="Calibri Light" w:cs="Arial"/>
+          <w:color w:val="111111"/>
+          <w:sz w:val="22"/>
+          <w:szCs w:val="22"/>
+        </w:rPr>
+        <w:t xml:space="preserve">, </w:t>
+      </w:r>
+      <w:r>
+        <w:rPr>
+          <w:rFonts w:ascii="Calibri Light" w:eastAsia="Arial" w:hAnsi="Calibri Light" w:cs="Arial"/>
+          <w:sz w:val="24"/>
+          <w:szCs w:val="24"/>
+        </w:rPr>
+        <w:t>que</w:t>
+      </w:r>
+      <w:r>
+        <w:rPr>
+          <w:rFonts w:ascii="Calibri Light" w:eastAsia="Arial" w:hAnsi="Calibri Light" w:cs="Arial"/>
+          <w:spacing w:val="35"/>
+          <w:sz w:val="24"/>
+          <w:szCs w:val="24"/>
+        </w:rPr>
+        <w:t xml:space="preserve"> </w:t>
+      </w:r>
+      <w:r>
+        <w:rPr>
+          <w:rFonts w:ascii="Calibri Light" w:eastAsia="Arial" w:hAnsi="Calibri Light" w:cs="Arial"/>
+          <w:sz w:val="24"/>
+          <w:szCs w:val="24"/>
+        </w:rPr>
+        <w:t>en</w:t>
+      </w:r>
+      <w:r>
+        <w:rPr>
+          <w:rFonts w:ascii="Calibri Light" w:eastAsia="Arial" w:hAnsi="Calibri Light" w:cs="Arial"/>
+          <w:spacing w:val="17"/>
+          <w:sz w:val="24"/>
+          <w:szCs w:val="24"/>
+        </w:rPr>
+        <w:t xml:space="preserve"> </w:t>
+      </w:r>
+      <w:r>
+        <w:rPr>
+          <w:rFonts w:ascii="Calibri Light" w:eastAsia="Arial" w:hAnsi="Calibri Light" w:cs="Arial"/>
+          <w:w w:val="110"/>
+          <w:sz w:val="24"/>
+          <w:szCs w:val="24"/>
+        </w:rPr>
+        <w:t>adelante</w:t>
+      </w:r>
+      <w:r>
+        <w:rPr>
+          <w:rFonts w:ascii="Calibri Light" w:eastAsia="Arial" w:hAnsi="Calibri Light" w:cs="Arial"/>
+          <w:spacing w:val="10"/>
+          <w:w w:val="110"/>
+          <w:sz w:val="24"/>
+          <w:szCs w:val="24"/>
+        </w:rPr>
+        <w:t xml:space="preserve"> </w:t>
+      </w:r>
+      <w:r>
+        <w:rPr>
+          <w:rFonts w:ascii="Calibri Light" w:eastAsia="Arial" w:hAnsi="Calibri Light" w:cs="Arial"/>
+          <w:sz w:val="24"/>
+          <w:szCs w:val="24"/>
+        </w:rPr>
+        <w:t xml:space="preserve">se </w:t>
+      </w:r>
+      <w:r>
+        <w:rPr>
+          <w:rFonts w:ascii="Calibri Light" w:eastAsia="Arial" w:hAnsi="Calibri Light" w:cs="Arial"/>
+          <w:w w:val="110"/>
+          <w:sz w:val="24"/>
+          <w:szCs w:val="24"/>
+        </w:rPr>
+        <w:t>denominara</w:t>
+      </w:r>
+      <w:r>
+        <w:rPr>
+          <w:rFonts w:ascii="Calibri Light" w:eastAsia="Arial" w:hAnsi="Calibri Light" w:cs="Arial"/>
+          <w:spacing w:val="23"/>
+          <w:w w:val="110"/>
+          <w:sz w:val="24"/>
+          <w:szCs w:val="24"/>
+        </w:rPr>
+        <w:t xml:space="preserve"> </w:t>
+      </w:r>
+      <w:r>
+        <w:rPr>
+          <w:rFonts w:ascii="Calibri Light" w:eastAsia="Arial" w:hAnsi="Calibri Light" w:cs="Arial"/>
+          <w:sz w:val="24"/>
+          <w:szCs w:val="24"/>
+        </w:rPr>
+        <w:t>"</w:t>
+      </w:r>
+      <w:r>
+        <w:rPr>
+          <w:rFonts w:ascii="Calibri Light" w:eastAsia="Arial" w:hAnsi="Calibri Light" w:cs="Arial"/>
+          <w:sz w:val="24"/>
+          <w:szCs w:val="24"/>
+        </w:rPr>
+        <w:t>EL CONTRATADO</w:t>
+      </w:r>
+      <w:r>
+        <w:rPr>
+          <w:rFonts w:ascii="Calibri Light" w:eastAsia="Arial" w:hAnsi="Calibri Light" w:cs="Arial"/>
+          <w:sz w:val="24"/>
+          <w:szCs w:val="24"/>
+        </w:rPr>
+        <w:t>",   por</w:t>
+      </w:r>
+      <w:r>
+        <w:rPr>
+          <w:rFonts w:ascii="Calibri Light" w:eastAsia="Arial" w:hAnsi="Calibri Light" w:cs="Arial"/>
+          <w:spacing w:val="44"/>
+          <w:sz w:val="24"/>
+          <w:szCs w:val="24"/>
+        </w:rPr>
+        <w:t xml:space="preserve"> </w:t>
+      </w:r>
+      <w:r>
+        <w:rPr>
+          <w:rFonts w:ascii="Calibri Light" w:eastAsia="Arial" w:hAnsi="Calibri Light" w:cs="Arial"/>
+          <w:sz w:val="24"/>
+          <w:szCs w:val="24"/>
+        </w:rPr>
+        <w:t xml:space="preserve">medio </w:t>
+      </w:r>
+      <w:r>
+        <w:rPr>
+          <w:rFonts w:ascii="Calibri Light" w:eastAsia="Arial" w:hAnsi="Calibri Light" w:cs="Arial"/>
+          <w:spacing w:val="20"/>
+          <w:sz w:val="24"/>
+          <w:szCs w:val="24"/>
+        </w:rPr>
+        <w:t xml:space="preserve"> </w:t>
+      </w:r>
+      <w:r>
+        <w:rPr>
+          <w:rFonts w:ascii="Calibri Light" w:eastAsia="Arial" w:hAnsi="Calibri Light" w:cs="Arial"/>
+          <w:sz w:val="24"/>
+          <w:szCs w:val="24"/>
+        </w:rPr>
+        <w:t>de</w:t>
+      </w:r>
+      <w:r>
+        <w:rPr>
+          <w:rFonts w:ascii="Calibri Light" w:eastAsia="Arial" w:hAnsi="Calibri Light" w:cs="Arial"/>
+          <w:spacing w:val="24"/>
+          <w:sz w:val="24"/>
+          <w:szCs w:val="24"/>
+        </w:rPr>
+        <w:t xml:space="preserve"> </w:t>
+      </w:r>
+      <w:r>
+        <w:rPr>
+          <w:rFonts w:ascii="Calibri Light" w:eastAsia="Arial" w:hAnsi="Calibri Light" w:cs="Arial"/>
+          <w:sz w:val="24"/>
+          <w:szCs w:val="24"/>
+        </w:rPr>
+        <w:t>este</w:t>
+      </w:r>
+      <w:r>
+        <w:rPr>
+          <w:rFonts w:ascii="Calibri Light" w:eastAsia="Arial" w:hAnsi="Calibri Light" w:cs="Arial"/>
+          <w:spacing w:val="41"/>
+          <w:sz w:val="24"/>
+          <w:szCs w:val="24"/>
+        </w:rPr>
+        <w:t xml:space="preserve"> </w:t>
+      </w:r>
+      <w:r>
+        <w:rPr>
+          <w:rFonts w:ascii="Calibri Light" w:eastAsia="Arial" w:hAnsi="Calibri Light" w:cs="Arial"/>
+          <w:w w:val="110"/>
+          <w:sz w:val="24"/>
+          <w:szCs w:val="24"/>
+        </w:rPr>
+        <w:t>instrumento</w:t>
+      </w:r>
+      <w:r>
+        <w:rPr>
+          <w:rFonts w:ascii="Calibri Light" w:eastAsia="Arial" w:hAnsi="Calibri Light" w:cs="Arial"/>
+          <w:spacing w:val="57"/>
+          <w:w w:val="110"/>
+          <w:sz w:val="24"/>
+          <w:szCs w:val="24"/>
+        </w:rPr>
+        <w:t xml:space="preserve"> </w:t>
+      </w:r>
+      <w:r>
+        <w:rPr>
+          <w:rFonts w:ascii="Calibri Light" w:eastAsia="Arial" w:hAnsi="Calibri Light" w:cs="Arial"/>
+          <w:sz w:val="24"/>
+          <w:szCs w:val="24"/>
+        </w:rPr>
+        <w:t xml:space="preserve">celebramos </w:t>
+      </w:r>
+      <w:r>
+        <w:rPr>
+          <w:rFonts w:ascii="Calibri Light" w:eastAsia="Arial" w:hAnsi="Calibri Light" w:cs="Arial"/>
+          <w:spacing w:val="49"/>
+          <w:sz w:val="24"/>
+          <w:szCs w:val="24"/>
+        </w:rPr>
+        <w:t xml:space="preserve"> </w:t>
+      </w:r>
+      <w:r>
+        <w:rPr>
+          <w:rFonts w:ascii="Calibri Light" w:eastAsia="Arial" w:hAnsi="Calibri Light" w:cs="Arial"/>
+          <w:sz w:val="24"/>
+          <w:szCs w:val="24"/>
+        </w:rPr>
+        <w:t>el</w:t>
+      </w:r>
+      <w:r>
+        <w:rPr>
+          <w:rFonts w:ascii="Calibri Light" w:eastAsia="Arial" w:hAnsi="Calibri Light" w:cs="Arial"/>
+          <w:spacing w:val="18"/>
+          <w:sz w:val="24"/>
+          <w:szCs w:val="24"/>
+        </w:rPr>
+        <w:t xml:space="preserve"> </w:t>
+      </w:r>
+      <w:r>
+        <w:rPr>
+          <w:rFonts w:ascii="Calibri Light" w:eastAsia="Arial" w:hAnsi="Calibri Light" w:cs="Arial"/>
+          <w:sz w:val="24"/>
+          <w:szCs w:val="24"/>
+        </w:rPr>
+        <w:t xml:space="preserve">presente </w:t>
+      </w:r>
+      <w:r>
+        <w:rPr>
+          <w:rFonts w:ascii="Calibri Light" w:eastAsia="Arial" w:hAnsi="Calibri Light" w:cs="Arial"/>
+          <w:spacing w:val="31"/>
+          <w:sz w:val="24"/>
+          <w:szCs w:val="24"/>
+        </w:rPr>
+        <w:t xml:space="preserve"> </w:t>
+      </w:r>
+      <w:r>
+        <w:rPr>
+          <w:rFonts w:ascii="Calibri Light" w:eastAsia="Arial" w:hAnsi="Calibri Light" w:cs="Arial"/>
+          <w:b/>
+          <w:sz w:val="24"/>
+          <w:szCs w:val="24"/>
+        </w:rPr>
+        <w:t>CONTRATO</w:t>
+      </w:r>
+      <w:r>
+        <w:rPr>
+          <w:rFonts w:ascii="Calibri Light" w:eastAsia="Arial" w:hAnsi="Calibri Light" w:cs="Arial"/>
+          <w:b/>
+          <w:spacing w:val="18"/>
+          <w:sz w:val="24"/>
+          <w:szCs w:val="24"/>
+        </w:rPr>
+        <w:t xml:space="preserve"> </w:t>
+      </w:r>
+      <w:r>
+        <w:rPr>
+          <w:rFonts w:ascii="Calibri Light" w:hAnsi="Calibri Light"/>
+          <w:b/>
+          <w:w w:val="76"/>
+          <w:sz w:val="24"/>
+          <w:szCs w:val="24"/>
+        </w:rPr>
+        <w:t xml:space="preserve">DE </w:t>
+      </w:r>
+      <w:r>
+        <w:rPr>
+          <w:rFonts w:ascii="Calibri Light" w:eastAsia="Arial" w:hAnsi="Calibri Light" w:cs="Arial"/>
+          <w:b/>
+          <w:sz w:val="24"/>
+          <w:szCs w:val="24"/>
+        </w:rPr>
+        <w:t>SERVICIOS</w:t>
+      </w:r>
+      <w:r>
+        <w:rPr>
+          <w:rFonts w:ascii="Calibri Light" w:eastAsia="Arial" w:hAnsi="Calibri Light" w:cs="Arial"/>
+          <w:b/>
+          <w:spacing w:val="23"/>
+          <w:sz w:val="24"/>
+          <w:szCs w:val="24"/>
+        </w:rPr>
+        <w:t xml:space="preserve"> </w:t>
+      </w:r>
+      <w:r>
+        <w:rPr>
+          <w:rFonts w:ascii="Calibri Light" w:eastAsia="Arial" w:hAnsi="Calibri Light" w:cs="Arial"/>
+          <w:b/>
+          <w:sz w:val="24"/>
+          <w:szCs w:val="24"/>
+        </w:rPr>
+        <w:t>PERSONALES EN TIEMPO ADICIONAL</w:t>
+      </w:r>
+      <w:r>
+        <w:rPr>
+          <w:rFonts w:ascii="Calibri Light" w:eastAsia="Arial" w:hAnsi="Calibri Light" w:cs="Arial"/>
+          <w:sz w:val="24"/>
+          <w:szCs w:val="24"/>
+        </w:rPr>
+        <w:t>,</w:t>
+      </w:r>
+      <w:r>
+        <w:rPr>
+          <w:rFonts w:ascii="Calibri Light" w:eastAsia="Arial" w:hAnsi="Calibri Light" w:cs="Arial"/>
+          <w:spacing w:val="3"/>
+          <w:sz w:val="24"/>
+          <w:szCs w:val="24"/>
+        </w:rPr>
+        <w:t xml:space="preserve"> </w:t>
+      </w:r>
+      <w:r>
+        <w:rPr>
+          <w:rFonts w:ascii="Calibri Light" w:eastAsia="Arial" w:hAnsi="Calibri Light" w:cs="Arial"/>
+          <w:w w:val="110"/>
+          <w:sz w:val="24"/>
+          <w:szCs w:val="24"/>
+        </w:rPr>
+        <w:t xml:space="preserve">conforme a lo establecido en el </w:t>
+      </w:r>
+      <w:r>
+        <w:rPr>
+          <w:rFonts w:ascii="Calibri Light" w:eastAsia="Arial" w:hAnsi="Calibri Light" w:cs="Arial"/>
+          <w:sz w:val="24"/>
+          <w:szCs w:val="24"/>
+        </w:rPr>
+        <w:t xml:space="preserve">Art. </w:t>
+      </w:r>
+      <w:r>
+        <w:rPr>
+          <w:rFonts w:ascii="Calibri Light" w:eastAsia="Arial" w:hAnsi="Calibri Light" w:cs="Arial"/>
+          <w:spacing w:val="11"/>
+          <w:sz w:val="24"/>
+          <w:szCs w:val="24"/>
+        </w:rPr>
+        <w:t xml:space="preserve"> </w:t>
+      </w:r>
+      <w:r>
+        <w:rPr>
+          <w:rFonts w:ascii="Calibri Light" w:eastAsia="Arial" w:hAnsi="Calibri Light" w:cs="Arial"/>
+          <w:sz w:val="24"/>
+          <w:szCs w:val="24"/>
+        </w:rPr>
+        <w:t>2,</w:t>
+      </w:r>
+      <w:r>
+        <w:rPr>
+          <w:rFonts w:ascii="Calibri Light" w:eastAsia="Arial" w:hAnsi="Calibri Light" w:cs="Arial"/>
+          <w:spacing w:val="8"/>
+          <w:sz w:val="24"/>
+          <w:szCs w:val="24"/>
+        </w:rPr>
+        <w:t xml:space="preserve"> </w:t>
+      </w:r>
+      <w:r>
+        <w:rPr>
+          <w:rFonts w:ascii="Calibri Light" w:eastAsia="Arial" w:hAnsi="Calibri Light" w:cs="Arial"/>
+          <w:sz w:val="24"/>
+          <w:szCs w:val="24"/>
+        </w:rPr>
+        <w:t>inciso</w:t>
+      </w:r>
+      <w:r>
+        <w:rPr>
+          <w:rFonts w:ascii="Calibri Light" w:eastAsia="Arial" w:hAnsi="Calibri Light" w:cs="Arial"/>
+          <w:spacing w:val="52"/>
+          <w:sz w:val="24"/>
+          <w:szCs w:val="24"/>
+        </w:rPr>
+        <w:t xml:space="preserve"> </w:t>
+      </w:r>
+      <w:r>
+        <w:rPr>
+          <w:rFonts w:ascii="Calibri Light" w:eastAsia="Arial" w:hAnsi="Calibri Light" w:cs="Arial"/>
+          <w:sz w:val="24"/>
+          <w:szCs w:val="24"/>
+        </w:rPr>
+        <w:t>segundo del</w:t>
+      </w:r>
+      <w:r>
+        <w:rPr>
+          <w:rFonts w:ascii="Calibri Light" w:eastAsia="Arial" w:hAnsi="Calibri Light" w:cs="Arial"/>
+          <w:spacing w:val="23"/>
+          <w:sz w:val="24"/>
+          <w:szCs w:val="24"/>
+        </w:rPr>
+        <w:t xml:space="preserve"> </w:t>
+      </w:r>
+      <w:r>
+        <w:rPr>
+          <w:rFonts w:ascii="Calibri Light" w:eastAsia="Arial" w:hAnsi="Calibri Light" w:cs="Arial"/>
+          <w:sz w:val="24"/>
+          <w:szCs w:val="24"/>
+        </w:rPr>
+        <w:t>Código</w:t>
+      </w:r>
+      <w:r>
+        <w:rPr>
+          <w:rFonts w:ascii="Calibri Light" w:eastAsia="Arial" w:hAnsi="Calibri Light" w:cs="Arial"/>
+          <w:spacing w:val="45"/>
+          <w:sz w:val="24"/>
+          <w:szCs w:val="24"/>
+        </w:rPr>
+        <w:t xml:space="preserve"> </w:t>
+      </w:r>
+      <w:r>
+        <w:rPr>
+          <w:rFonts w:ascii="Calibri Light" w:eastAsia="Arial" w:hAnsi="Calibri Light" w:cs="Arial"/>
+          <w:sz w:val="24"/>
+          <w:szCs w:val="24"/>
+        </w:rPr>
+        <w:t>de</w:t>
+      </w:r>
+      <w:r>
+        <w:rPr>
+          <w:rFonts w:ascii="Calibri Light" w:eastAsia="Arial" w:hAnsi="Calibri Light" w:cs="Arial"/>
+          <w:spacing w:val="10"/>
+          <w:sz w:val="24"/>
+          <w:szCs w:val="24"/>
+        </w:rPr>
+        <w:t xml:space="preserve"> </w:t>
+      </w:r>
+      <w:r>
+        <w:rPr>
+          <w:rFonts w:ascii="Calibri Light" w:eastAsia="Arial" w:hAnsi="Calibri Light" w:cs="Arial"/>
+          <w:w w:val="110"/>
+          <w:sz w:val="24"/>
+          <w:szCs w:val="24"/>
+        </w:rPr>
+        <w:t>Trabajo,</w:t>
+      </w:r>
+      <w:r>
+        <w:rPr>
+          <w:rFonts w:ascii="Calibri Light" w:eastAsia="Arial" w:hAnsi="Calibri Light" w:cs="Arial"/>
+          <w:w w:val="110"/>
+          <w:sz w:val="24"/>
+          <w:szCs w:val="24"/>
+        </w:rPr>
+        <w:t xml:space="preserve"> Art. 94 del Regalamento de la Ley Organica de la UES</w:t>
+      </w:r>
+      <w:r>
+        <w:rPr>
+          <w:rFonts w:ascii="Calibri Light" w:eastAsia="Arial" w:hAnsi="Calibri Light" w:cs="Arial"/>
+          <w:sz w:val="24"/>
+          <w:szCs w:val="24"/>
+        </w:rPr>
+        <w:t xml:space="preserve">, y los </w:t>
+      </w:r>
+      <w:r>
+        <w:rPr>
+          <w:rFonts w:ascii="Calibri Light" w:eastAsia="Arial" w:hAnsi="Calibri Light" w:cs="Arial"/>
+          <w:spacing w:val="22"/>
+          <w:sz w:val="24"/>
+          <w:szCs w:val="24"/>
+        </w:rPr>
+        <w:t xml:space="preserve"> </w:t>
+      </w:r>
+      <w:r>
+        <w:rPr>
+          <w:rFonts w:ascii="Calibri Light" w:eastAsia="Arial" w:hAnsi="Calibri Light" w:cs="Arial"/>
+          <w:w w:val="110"/>
+          <w:sz w:val="24"/>
+          <w:szCs w:val="24"/>
+        </w:rPr>
+        <w:t xml:space="preserve">"Lineamientos </w:t>
+      </w:r>
+      <w:r>
+        <w:rPr>
+          <w:rFonts w:ascii="Calibri Light" w:eastAsia="Arial" w:hAnsi="Calibri Light" w:cs="Arial"/>
+          <w:spacing w:val="47"/>
+          <w:w w:val="110"/>
+          <w:sz w:val="24"/>
+          <w:szCs w:val="24"/>
+        </w:rPr>
+        <w:t xml:space="preserve"> </w:t>
+      </w:r>
+      <w:r>
+        <w:rPr>
+          <w:rFonts w:ascii="Calibri Light" w:eastAsia="Arial" w:hAnsi="Calibri Light" w:cs="Arial"/>
+          <w:sz w:val="24"/>
+          <w:szCs w:val="24"/>
+        </w:rPr>
+        <w:t xml:space="preserve">para </w:t>
+      </w:r>
+      <w:r>
+        <w:rPr>
+          <w:rFonts w:ascii="Calibri Light" w:eastAsia="Arial" w:hAnsi="Calibri Light" w:cs="Arial"/>
+          <w:spacing w:val="36"/>
+          <w:sz w:val="24"/>
+          <w:szCs w:val="24"/>
+        </w:rPr>
+        <w:t xml:space="preserve"> </w:t>
+      </w:r>
+      <w:r>
+        <w:rPr>
+          <w:rFonts w:ascii="Calibri Light" w:eastAsia="Arial" w:hAnsi="Calibri Light" w:cs="Arial"/>
+          <w:sz w:val="24"/>
+          <w:szCs w:val="24"/>
+        </w:rPr>
+        <w:t xml:space="preserve">la </w:t>
+      </w:r>
+      <w:r>
+        <w:rPr>
+          <w:rFonts w:ascii="Calibri Light" w:eastAsia="Arial" w:hAnsi="Calibri Light" w:cs="Arial"/>
+          <w:spacing w:val="7"/>
+          <w:sz w:val="24"/>
+          <w:szCs w:val="24"/>
+        </w:rPr>
+        <w:t xml:space="preserve"> </w:t>
+      </w:r>
+      <w:r>
+        <w:rPr>
+          <w:rFonts w:ascii="Calibri Light" w:eastAsia="Arial" w:hAnsi="Calibri Light" w:cs="Arial"/>
+          <w:w w:val="110"/>
+          <w:sz w:val="24"/>
+          <w:szCs w:val="24"/>
+        </w:rPr>
+        <w:t xml:space="preserve">Contratación </w:t>
+      </w:r>
+      <w:r>
+        <w:rPr>
+          <w:rFonts w:ascii="Calibri Light" w:eastAsia="Arial" w:hAnsi="Calibri Light" w:cs="Arial"/>
+          <w:spacing w:val="14"/>
+          <w:w w:val="110"/>
+          <w:sz w:val="24"/>
+          <w:szCs w:val="24"/>
+        </w:rPr>
+        <w:t xml:space="preserve"> </w:t>
+      </w:r>
+      <w:r>
+        <w:rPr>
+          <w:rFonts w:ascii="Calibri Light" w:eastAsia="Arial" w:hAnsi="Calibri Light" w:cs="Arial"/>
+          <w:sz w:val="24"/>
+          <w:szCs w:val="24"/>
+        </w:rPr>
+        <w:t xml:space="preserve">de </w:t>
+      </w:r>
+      <w:r>
+        <w:rPr>
+          <w:rFonts w:ascii="Calibri Light" w:eastAsia="Arial" w:hAnsi="Calibri Light" w:cs="Arial"/>
+          <w:spacing w:val="12"/>
+          <w:sz w:val="24"/>
+          <w:szCs w:val="24"/>
+        </w:rPr>
+        <w:t xml:space="preserve"> </w:t>
+      </w:r>
+      <w:r>
+        <w:rPr>
+          <w:rFonts w:ascii="Calibri Light" w:eastAsia="Arial" w:hAnsi="Calibri Light" w:cs="Arial"/>
+          <w:sz w:val="24"/>
+          <w:szCs w:val="24"/>
+        </w:rPr>
+        <w:t xml:space="preserve">Personal </w:t>
+      </w:r>
+      <w:r>
+        <w:rPr>
+          <w:rFonts w:ascii="Calibri Light" w:eastAsia="Arial" w:hAnsi="Calibri Light" w:cs="Arial"/>
+          <w:w w:val="110"/>
+          <w:sz w:val="24"/>
+          <w:szCs w:val="24"/>
+        </w:rPr>
+        <w:t>Docente</w:t>
+      </w:r>
+      <w:r>
+        <w:rPr>
+          <w:rFonts w:ascii="Calibri Light" w:eastAsia="Arial" w:hAnsi="Calibri Light" w:cs="Arial"/>
+          <w:spacing w:val="12"/>
+          <w:w w:val="110"/>
+          <w:sz w:val="24"/>
+          <w:szCs w:val="24"/>
+        </w:rPr>
+        <w:t xml:space="preserve"> </w:t>
+      </w:r>
+      <w:r>
+        <w:rPr>
+          <w:rFonts w:ascii="Calibri Light" w:eastAsia="Arial" w:hAnsi="Calibri Light" w:cs="Arial"/>
+          <w:sz w:val="24"/>
+          <w:szCs w:val="24"/>
+        </w:rPr>
+        <w:t>y</w:t>
+      </w:r>
+      <w:r>
+        <w:rPr>
+          <w:rFonts w:ascii="Calibri Light" w:eastAsia="Arial" w:hAnsi="Calibri Light" w:cs="Arial"/>
+          <w:spacing w:val="17"/>
+          <w:sz w:val="24"/>
+          <w:szCs w:val="24"/>
+        </w:rPr>
+        <w:t xml:space="preserve"> </w:t>
+      </w:r>
+      <w:r>
+        <w:rPr>
+          <w:rFonts w:ascii="Calibri Light" w:eastAsia="Arial" w:hAnsi="Calibri Light" w:cs="Arial"/>
+          <w:w w:val="110"/>
+          <w:sz w:val="24"/>
+          <w:szCs w:val="24"/>
+        </w:rPr>
+        <w:t xml:space="preserve">Administrativo </w:t>
+      </w:r>
+      <w:r>
+        <w:rPr>
+          <w:rFonts w:ascii="Calibri Light" w:eastAsia="Arial" w:hAnsi="Calibri Light" w:cs="Arial"/>
+          <w:spacing w:val="52"/>
+          <w:w w:val="110"/>
+          <w:sz w:val="24"/>
+          <w:szCs w:val="24"/>
+        </w:rPr>
+        <w:t xml:space="preserve"> </w:t>
+      </w:r>
+      <w:r>
+        <w:rPr>
+          <w:rFonts w:ascii="Calibri Light" w:eastAsia="Arial" w:hAnsi="Calibri Light" w:cs="Arial"/>
+          <w:sz w:val="24"/>
+          <w:szCs w:val="24"/>
+        </w:rPr>
+        <w:t>No</w:t>
+      </w:r>
+      <w:r>
+        <w:rPr>
+          <w:rFonts w:ascii="Calibri Light" w:eastAsia="Arial" w:hAnsi="Calibri Light" w:cs="Arial"/>
+          <w:spacing w:val="34"/>
+          <w:sz w:val="24"/>
+          <w:szCs w:val="24"/>
+        </w:rPr>
+        <w:t xml:space="preserve"> </w:t>
+      </w:r>
+      <w:r>
+        <w:rPr>
+          <w:rFonts w:ascii="Calibri Light" w:eastAsia="Arial" w:hAnsi="Calibri Light" w:cs="Arial"/>
+          <w:w w:val="110"/>
+          <w:sz w:val="24"/>
+          <w:szCs w:val="24"/>
+        </w:rPr>
+        <w:t>Docente</w:t>
+      </w:r>
+      <w:r>
+        <w:rPr>
+          <w:rFonts w:ascii="Calibri Light" w:eastAsia="Arial" w:hAnsi="Calibri Light" w:cs="Arial"/>
+          <w:spacing w:val="12"/>
+          <w:w w:val="110"/>
+          <w:sz w:val="24"/>
+          <w:szCs w:val="24"/>
+        </w:rPr>
+        <w:t xml:space="preserve"> </w:t>
+      </w:r>
+      <w:r>
+        <w:rPr>
+          <w:rFonts w:ascii="Calibri Light" w:eastAsia="Arial" w:hAnsi="Calibri Light" w:cs="Arial"/>
+          <w:sz w:val="24"/>
+          <w:szCs w:val="24"/>
+        </w:rPr>
+        <w:t>en</w:t>
+      </w:r>
+      <w:r>
+        <w:rPr>
+          <w:rFonts w:ascii="Calibri Light" w:eastAsia="Arial" w:hAnsi="Calibri Light" w:cs="Arial"/>
+          <w:spacing w:val="39"/>
+          <w:sz w:val="24"/>
+          <w:szCs w:val="24"/>
+        </w:rPr>
+        <w:t xml:space="preserve"> </w:t>
+      </w:r>
+      <w:r>
+        <w:rPr>
+          <w:rFonts w:ascii="Calibri Light" w:eastAsia="Arial" w:hAnsi="Calibri Light" w:cs="Arial"/>
+          <w:sz w:val="24"/>
+          <w:szCs w:val="24"/>
+        </w:rPr>
+        <w:t>la</w:t>
+      </w:r>
+      <w:r>
+        <w:rPr>
+          <w:rFonts w:ascii="Calibri Light" w:eastAsia="Arial" w:hAnsi="Calibri Light" w:cs="Arial"/>
+          <w:spacing w:val="33"/>
+          <w:sz w:val="24"/>
+          <w:szCs w:val="24"/>
+        </w:rPr>
+        <w:t xml:space="preserve"> </w:t>
+      </w:r>
+      <w:r>
+        <w:rPr>
+          <w:rFonts w:ascii="Calibri Light" w:eastAsia="Arial" w:hAnsi="Calibri Light" w:cs="Arial"/>
+          <w:w w:val="110"/>
+          <w:sz w:val="24"/>
+          <w:szCs w:val="24"/>
+        </w:rPr>
+        <w:t>Universidad</w:t>
+      </w:r>
+      <w:r>
+        <w:rPr>
+          <w:rFonts w:ascii="Calibri Light" w:eastAsia="Arial" w:hAnsi="Calibri Light" w:cs="Arial"/>
+          <w:spacing w:val="31"/>
+          <w:w w:val="110"/>
+          <w:sz w:val="24"/>
+          <w:szCs w:val="24"/>
+        </w:rPr>
+        <w:t xml:space="preserve"> </w:t>
+      </w:r>
+      <w:r>
+        <w:rPr>
+          <w:rFonts w:ascii="Calibri Light" w:eastAsia="Arial" w:hAnsi="Calibri Light" w:cs="Arial"/>
+          <w:sz w:val="24"/>
+          <w:szCs w:val="24"/>
+        </w:rPr>
+        <w:t>de</w:t>
+      </w:r>
+      <w:r>
+        <w:rPr>
+          <w:rFonts w:ascii="Calibri Light" w:eastAsia="Arial" w:hAnsi="Calibri Light" w:cs="Arial"/>
+          <w:spacing w:val="39"/>
+          <w:sz w:val="24"/>
+          <w:szCs w:val="24"/>
+        </w:rPr>
+        <w:t xml:space="preserve"> </w:t>
+      </w:r>
+      <w:r>
+        <w:rPr>
+          <w:rFonts w:ascii="Calibri Light" w:eastAsia="Arial" w:hAnsi="Calibri Light" w:cs="Arial"/>
+          <w:sz w:val="24"/>
+          <w:szCs w:val="24"/>
+        </w:rPr>
+        <w:t>El</w:t>
+      </w:r>
+      <w:r>
+        <w:rPr>
+          <w:rFonts w:ascii="Calibri Light" w:eastAsia="Arial" w:hAnsi="Calibri Light" w:cs="Arial"/>
+          <w:spacing w:val="-3"/>
+          <w:sz w:val="24"/>
+          <w:szCs w:val="24"/>
+        </w:rPr>
+        <w:t xml:space="preserve"> </w:t>
+      </w:r>
+      <w:r>
+        <w:rPr>
+          <w:rFonts w:ascii="Calibri Light" w:eastAsia="Arial" w:hAnsi="Calibri Light" w:cs="Arial"/>
+          <w:w w:val="110"/>
+          <w:sz w:val="24"/>
+          <w:szCs w:val="24"/>
+        </w:rPr>
+        <w:t>Salvador'',</w:t>
+      </w:r>
+      <w:r>
+        <w:rPr>
+          <w:rFonts w:ascii="Calibri Light" w:eastAsia="Arial" w:hAnsi="Calibri Light" w:cs="Arial"/>
+          <w:spacing w:val="6"/>
+          <w:w w:val="110"/>
+          <w:sz w:val="24"/>
+          <w:szCs w:val="24"/>
+        </w:rPr>
+        <w:t xml:space="preserve"> </w:t>
+      </w:r>
+      <w:r>
+        <w:rPr>
+          <w:rFonts w:ascii="Calibri Light" w:eastAsia="Arial" w:hAnsi="Calibri Light" w:cs="Arial"/>
+          <w:sz w:val="24"/>
+          <w:szCs w:val="24"/>
+        </w:rPr>
+        <w:t xml:space="preserve">que </w:t>
+      </w:r>
+      <w:r>
+        <w:rPr>
+          <w:rFonts w:ascii="Calibri Light" w:eastAsia="Arial" w:hAnsi="Calibri Light" w:cs="Arial"/>
+          <w:spacing w:val="2"/>
+          <w:sz w:val="24"/>
+          <w:szCs w:val="24"/>
+        </w:rPr>
+        <w:t xml:space="preserve"> </w:t>
+      </w:r>
+      <w:r>
+        <w:rPr>
+          <w:rFonts w:ascii="Calibri Light" w:eastAsia="Arial" w:hAnsi="Calibri Light" w:cs="Arial"/>
+          <w:w w:val="110"/>
+          <w:sz w:val="24"/>
+          <w:szCs w:val="24"/>
+        </w:rPr>
+        <w:t>contiene</w:t>
+      </w:r>
+      <w:r>
+        <w:rPr>
+          <w:rFonts w:ascii="Calibri Light" w:eastAsia="Arial" w:hAnsi="Calibri Light" w:cs="Arial"/>
+          <w:spacing w:val="44"/>
+          <w:w w:val="110"/>
+          <w:sz w:val="24"/>
+          <w:szCs w:val="24"/>
+        </w:rPr>
+        <w:t xml:space="preserve"> </w:t>
+      </w:r>
+      <w:r>
+        <w:rPr>
+          <w:rFonts w:ascii="Calibri Light" w:eastAsia="Arial" w:hAnsi="Calibri Light" w:cs="Arial"/>
+          <w:sz w:val="24"/>
+          <w:szCs w:val="24"/>
+        </w:rPr>
+        <w:t xml:space="preserve">el </w:t>
+      </w:r>
+      <w:r>
+        <w:rPr>
+          <w:rFonts w:ascii="Calibri Light" w:eastAsia="Arial" w:hAnsi="Calibri Light" w:cs="Arial"/>
+          <w:w w:val="110"/>
+          <w:sz w:val="24"/>
+          <w:szCs w:val="24"/>
+        </w:rPr>
+        <w:t>Acuerdo</w:t>
+      </w:r>
+      <w:r>
+        <w:rPr>
+          <w:rFonts w:ascii="Calibri Light" w:eastAsia="Arial" w:hAnsi="Calibri Light" w:cs="Arial"/>
+          <w:spacing w:val="50"/>
+          <w:w w:val="110"/>
+          <w:sz w:val="24"/>
+          <w:szCs w:val="24"/>
+        </w:rPr>
+        <w:t xml:space="preserve"> </w:t>
+      </w:r>
+      <w:r>
+        <w:rPr>
+          <w:rFonts w:ascii="Calibri Light" w:eastAsia="Arial" w:hAnsi="Calibri Light" w:cs="Arial"/>
+          <w:sz w:val="24"/>
+          <w:szCs w:val="24"/>
+        </w:rPr>
+        <w:t>No.</w:t>
+      </w:r>
+      <w:r>
+        <w:rPr>
+          <w:rFonts w:ascii="Calibri Light" w:eastAsia="Arial" w:hAnsi="Calibri Light" w:cs="Arial"/>
+          <w:spacing w:val="45"/>
+          <w:sz w:val="24"/>
+          <w:szCs w:val="24"/>
+        </w:rPr>
+        <w:t xml:space="preserve"> </w:t>
+      </w:r>
+      <w:r>
+        <w:rPr>
+          <w:rFonts w:ascii="Calibri Light" w:eastAsia="Arial" w:hAnsi="Calibri Light" w:cs="Arial"/>
+          <w:sz w:val="24"/>
+          <w:szCs w:val="24"/>
+        </w:rPr>
+        <w:t xml:space="preserve">015-2017-2019  </w:t>
+      </w:r>
+      <w:r>
+        <w:rPr>
+          <w:rFonts w:ascii="Calibri Light" w:eastAsia="Arial" w:hAnsi="Calibri Light" w:cs="Arial"/>
+          <w:spacing w:val="41"/>
+          <w:sz w:val="24"/>
+          <w:szCs w:val="24"/>
+        </w:rPr>
+        <w:t xml:space="preserve"> </w:t>
+      </w:r>
+      <w:r>
+        <w:rPr>
+          <w:rFonts w:ascii="Calibri Light" w:eastAsia="Arial" w:hAnsi="Calibri Light" w:cs="Arial"/>
+          <w:sz w:val="24"/>
+          <w:szCs w:val="24"/>
+        </w:rPr>
+        <w:t>(V</w:t>
+      </w:r>
+      <w:r>
+        <w:rPr>
+          <w:rFonts w:ascii="Calibri Light" w:eastAsia="Arial" w:hAnsi="Calibri Light" w:cs="Arial"/>
+          <w:spacing w:val="12"/>
+          <w:sz w:val="24"/>
+          <w:szCs w:val="24"/>
+        </w:rPr>
+        <w:t xml:space="preserve"> </w:t>
+      </w:r>
+      <w:r>
+        <w:rPr>
+          <w:rFonts w:ascii="Calibri Light" w:eastAsia="Arial" w:hAnsi="Calibri Light" w:cs="Arial"/>
+          <w:sz w:val="24"/>
+          <w:szCs w:val="24"/>
+        </w:rPr>
+        <w:t xml:space="preserve">- </w:t>
+      </w:r>
+      <w:r>
+        <w:rPr>
+          <w:rFonts w:ascii="Calibri Light" w:eastAsia="Arial" w:hAnsi="Calibri Light" w:cs="Arial"/>
+          <w:spacing w:val="33"/>
+          <w:sz w:val="24"/>
+          <w:szCs w:val="24"/>
+        </w:rPr>
+        <w:t xml:space="preserve"> </w:t>
+      </w:r>
+      <w:r>
+        <w:rPr>
+          <w:rFonts w:ascii="Calibri Light" w:eastAsia="Arial" w:hAnsi="Calibri Light" w:cs="Arial"/>
+          <w:sz w:val="24"/>
+          <w:szCs w:val="24"/>
+        </w:rPr>
+        <w:t>1.5)</w:t>
+      </w:r>
+      <w:r>
+        <w:rPr>
+          <w:rFonts w:ascii="Calibri Light" w:eastAsia="Arial" w:hAnsi="Calibri Light" w:cs="Arial"/>
+          <w:spacing w:val="40"/>
+          <w:sz w:val="24"/>
+          <w:szCs w:val="24"/>
+        </w:rPr>
+        <w:t xml:space="preserve"> </w:t>
+      </w:r>
+      <w:r>
+        <w:rPr>
+          <w:rFonts w:ascii="Calibri Light" w:eastAsia="Arial" w:hAnsi="Calibri Light" w:cs="Arial"/>
+          <w:sz w:val="24"/>
+          <w:szCs w:val="24"/>
+        </w:rPr>
+        <w:t xml:space="preserve">del </w:t>
+      </w:r>
+      <w:r>
+        <w:rPr>
+          <w:rFonts w:ascii="Calibri Light" w:eastAsia="Arial" w:hAnsi="Calibri Light" w:cs="Arial"/>
+          <w:spacing w:val="6"/>
+          <w:sz w:val="24"/>
+          <w:szCs w:val="24"/>
+        </w:rPr>
+        <w:t xml:space="preserve"> </w:t>
+      </w:r>
+      <w:r>
+        <w:rPr>
+          <w:rFonts w:ascii="Calibri Light" w:eastAsia="Arial" w:hAnsi="Calibri Light" w:cs="Arial"/>
+          <w:sz w:val="24"/>
+          <w:szCs w:val="24"/>
+        </w:rPr>
+        <w:t xml:space="preserve">Consejo </w:t>
+      </w:r>
+      <w:r>
+        <w:rPr>
+          <w:rFonts w:ascii="Calibri Light" w:eastAsia="Arial" w:hAnsi="Calibri Light" w:cs="Arial"/>
+          <w:spacing w:val="28"/>
+          <w:sz w:val="24"/>
+          <w:szCs w:val="24"/>
+        </w:rPr>
+        <w:t xml:space="preserve"> </w:t>
+      </w:r>
+      <w:r>
+        <w:rPr>
+          <w:rFonts w:ascii="Calibri Light" w:eastAsia="Arial" w:hAnsi="Calibri Light" w:cs="Arial"/>
+          <w:w w:val="110"/>
+          <w:sz w:val="24"/>
+          <w:szCs w:val="24"/>
+        </w:rPr>
+        <w:t>Superior</w:t>
+      </w:r>
+      <w:r>
+        <w:rPr>
+          <w:rFonts w:ascii="Calibri Light" w:eastAsia="Arial" w:hAnsi="Calibri Light" w:cs="Arial"/>
+          <w:spacing w:val="38"/>
+          <w:w w:val="110"/>
+          <w:sz w:val="24"/>
+          <w:szCs w:val="24"/>
+        </w:rPr>
+        <w:t xml:space="preserve"> </w:t>
+      </w:r>
+      <w:r>
+        <w:rPr>
+          <w:rFonts w:ascii="Calibri Light" w:eastAsia="Arial" w:hAnsi="Calibri Light" w:cs="Arial"/>
+          <w:w w:val="110"/>
+          <w:sz w:val="24"/>
+          <w:szCs w:val="24"/>
+        </w:rPr>
+        <w:t xml:space="preserve">Universitario,  </w:t>
+      </w:r>
+      <w:r>
+        <w:rPr>
+          <w:rFonts w:ascii="Calibri Light" w:eastAsia="Arial" w:hAnsi="Calibri Light" w:cs="Arial"/>
+          <w:sz w:val="24"/>
+          <w:szCs w:val="24"/>
+        </w:rPr>
+        <w:t>de</w:t>
+      </w:r>
+      <w:r>
+        <w:rPr>
+          <w:rFonts w:ascii="Calibri Light" w:eastAsia="Arial" w:hAnsi="Calibri Light" w:cs="Arial"/>
+          <w:spacing w:val="48"/>
+          <w:sz w:val="24"/>
+          <w:szCs w:val="24"/>
+        </w:rPr>
+        <w:t xml:space="preserve"> </w:t>
+      </w:r>
+      <w:r>
+        <w:rPr>
+          <w:rFonts w:ascii="Calibri Light" w:eastAsia="Arial" w:hAnsi="Calibri Light" w:cs="Arial"/>
+          <w:sz w:val="24"/>
+          <w:szCs w:val="24"/>
+        </w:rPr>
+        <w:t xml:space="preserve">fecha </w:t>
+      </w:r>
+      <w:r>
+        <w:rPr>
+          <w:rFonts w:ascii="Calibri Light" w:eastAsia="Arial" w:hAnsi="Calibri Light" w:cs="Arial"/>
+          <w:spacing w:val="13"/>
+          <w:sz w:val="24"/>
+          <w:szCs w:val="24"/>
+        </w:rPr>
+        <w:t xml:space="preserve"> </w:t>
+      </w:r>
+      <w:r>
+        <w:rPr>
+          <w:rFonts w:ascii="Calibri Light" w:eastAsia="Arial" w:hAnsi="Calibri Light" w:cs="Arial"/>
+          <w:sz w:val="24"/>
+          <w:szCs w:val="24"/>
+        </w:rPr>
+        <w:t>8</w:t>
+      </w:r>
+      <w:r>
+        <w:rPr>
+          <w:rFonts w:ascii="Calibri Light" w:eastAsia="Arial" w:hAnsi="Calibri Light" w:cs="Arial"/>
+          <w:spacing w:val="29"/>
+          <w:sz w:val="24"/>
+          <w:szCs w:val="24"/>
+        </w:rPr>
+        <w:t xml:space="preserve"> </w:t>
+      </w:r>
+      <w:r>
+        <w:rPr>
+          <w:rFonts w:ascii="Calibri Light" w:eastAsia="Arial" w:hAnsi="Calibri Light" w:cs="Arial"/>
+          <w:sz w:val="24"/>
+          <w:szCs w:val="24"/>
+        </w:rPr>
+        <w:t xml:space="preserve">de marzo </w:t>
+      </w:r>
+      <w:r>
+        <w:rPr>
+          <w:rFonts w:ascii="Calibri Light" w:eastAsia="Arial" w:hAnsi="Calibri Light" w:cs="Arial"/>
+          <w:spacing w:val="10"/>
+          <w:sz w:val="24"/>
+          <w:szCs w:val="24"/>
+        </w:rPr>
+        <w:t xml:space="preserve"> </w:t>
+      </w:r>
+      <w:r>
+        <w:rPr>
+          <w:rFonts w:ascii="Calibri Light" w:eastAsia="Arial" w:hAnsi="Calibri Light" w:cs="Arial"/>
+          <w:sz w:val="24"/>
+          <w:szCs w:val="24"/>
+        </w:rPr>
+        <w:t>de</w:t>
+      </w:r>
+      <w:r>
+        <w:rPr>
+          <w:rFonts w:ascii="Calibri Light" w:eastAsia="Arial" w:hAnsi="Calibri Light" w:cs="Arial"/>
+          <w:spacing w:val="25"/>
+          <w:sz w:val="24"/>
+          <w:szCs w:val="24"/>
+        </w:rPr>
+        <w:t xml:space="preserve"> </w:t>
+      </w:r>
+      <w:r>
+        <w:rPr>
+          <w:rFonts w:ascii="Calibri Light" w:eastAsia="Arial" w:hAnsi="Calibri Light" w:cs="Arial"/>
+          <w:sz w:val="24"/>
+          <w:szCs w:val="24"/>
+        </w:rPr>
+        <w:t>2018,</w:t>
+      </w:r>
+      <w:r>
+        <w:rPr>
+          <w:rFonts w:ascii="Calibri Light" w:eastAsia="Arial" w:hAnsi="Calibri Light" w:cs="Arial"/>
+          <w:spacing w:val="34"/>
+          <w:sz w:val="24"/>
+          <w:szCs w:val="24"/>
+        </w:rPr>
+        <w:t xml:space="preserve"> </w:t>
+      </w:r>
+      <w:r>
+        <w:rPr>
+          <w:rFonts w:ascii="Calibri Light" w:eastAsia="Arial" w:hAnsi="Calibri Light" w:cs="Arial"/>
+          <w:sz w:val="24"/>
+          <w:szCs w:val="24"/>
+        </w:rPr>
+        <w:t xml:space="preserve">vigente </w:t>
+      </w:r>
+      <w:r>
+        <w:rPr>
+          <w:rFonts w:ascii="Calibri Light" w:eastAsia="Arial" w:hAnsi="Calibri Light" w:cs="Arial"/>
+          <w:spacing w:val="37"/>
+          <w:sz w:val="24"/>
+          <w:szCs w:val="24"/>
+        </w:rPr>
+        <w:t xml:space="preserve"> </w:t>
+      </w:r>
+      <w:r>
+        <w:rPr>
+          <w:rFonts w:ascii="Calibri Light" w:eastAsia="Arial" w:hAnsi="Calibri Light" w:cs="Arial"/>
+          <w:sz w:val="24"/>
+          <w:szCs w:val="24"/>
+        </w:rPr>
+        <w:t>a</w:t>
+      </w:r>
+      <w:r>
+        <w:rPr>
+          <w:rFonts w:ascii="Calibri Light" w:eastAsia="Arial" w:hAnsi="Calibri Light" w:cs="Arial"/>
+          <w:spacing w:val="6"/>
+          <w:sz w:val="24"/>
+          <w:szCs w:val="24"/>
+        </w:rPr>
+        <w:t xml:space="preserve"> </w:t>
+      </w:r>
+      <w:r>
+        <w:rPr>
+          <w:rFonts w:ascii="Calibri Light" w:eastAsia="Arial" w:hAnsi="Calibri Light" w:cs="Arial"/>
+          <w:sz w:val="24"/>
+          <w:szCs w:val="24"/>
+        </w:rPr>
+        <w:t xml:space="preserve">partir </w:t>
+      </w:r>
+      <w:r>
+        <w:rPr>
+          <w:rFonts w:ascii="Calibri Light" w:eastAsia="Arial" w:hAnsi="Calibri Light" w:cs="Arial"/>
+          <w:spacing w:val="39"/>
+          <w:sz w:val="24"/>
+          <w:szCs w:val="24"/>
+        </w:rPr>
+        <w:t xml:space="preserve"> </w:t>
+      </w:r>
+      <w:r>
+        <w:rPr>
+          <w:rFonts w:ascii="Calibri Light" w:eastAsia="Arial" w:hAnsi="Calibri Light" w:cs="Arial"/>
+          <w:sz w:val="24"/>
+          <w:szCs w:val="24"/>
+        </w:rPr>
+        <w:t>del</w:t>
+      </w:r>
+      <w:r>
+        <w:rPr>
+          <w:rFonts w:ascii="Calibri Light" w:eastAsia="Arial" w:hAnsi="Calibri Light" w:cs="Arial"/>
+          <w:spacing w:val="37"/>
+          <w:sz w:val="24"/>
+          <w:szCs w:val="24"/>
+        </w:rPr>
+        <w:t xml:space="preserve"> </w:t>
+      </w:r>
+      <w:r>
+        <w:rPr>
+          <w:rFonts w:ascii="Calibri Light" w:eastAsia="Arial" w:hAnsi="Calibri Light" w:cs="Arial"/>
+          <w:sz w:val="24"/>
+          <w:szCs w:val="24"/>
+        </w:rPr>
+        <w:t>día</w:t>
+      </w:r>
+      <w:r>
+        <w:rPr>
+          <w:rFonts w:ascii="Calibri Light" w:eastAsia="Arial" w:hAnsi="Calibri Light" w:cs="Arial"/>
+          <w:spacing w:val="12"/>
+          <w:sz w:val="24"/>
+          <w:szCs w:val="24"/>
+        </w:rPr>
+        <w:t xml:space="preserve"> </w:t>
+      </w:r>
+      <w:r>
+        <w:rPr>
+          <w:rFonts w:ascii="Calibri Light" w:eastAsia="Arial" w:hAnsi="Calibri Light" w:cs="Arial"/>
+          <w:w w:val="110"/>
+          <w:sz w:val="24"/>
+          <w:szCs w:val="24"/>
+        </w:rPr>
+        <w:t>siguiente</w:t>
+      </w:r>
+      <w:r>
+        <w:rPr>
+          <w:rFonts w:ascii="Calibri Light" w:eastAsia="Arial" w:hAnsi="Calibri Light" w:cs="Arial"/>
+          <w:spacing w:val="38"/>
+          <w:w w:val="110"/>
+          <w:sz w:val="24"/>
+          <w:szCs w:val="24"/>
+        </w:rPr>
+        <w:t xml:space="preserve"> </w:t>
+      </w:r>
+      <w:r>
+        <w:rPr>
+          <w:rFonts w:ascii="Calibri Light" w:eastAsia="Arial" w:hAnsi="Calibri Light" w:cs="Arial"/>
+          <w:sz w:val="24"/>
+          <w:szCs w:val="24"/>
+        </w:rPr>
+        <w:t>de</w:t>
+      </w:r>
+      <w:r>
+        <w:rPr>
+          <w:rFonts w:ascii="Calibri Light" w:eastAsia="Arial" w:hAnsi="Calibri Light" w:cs="Arial"/>
+          <w:spacing w:val="25"/>
+          <w:sz w:val="24"/>
+          <w:szCs w:val="24"/>
+        </w:rPr>
+        <w:t xml:space="preserve"> </w:t>
+      </w:r>
+      <w:r>
+        <w:rPr>
+          <w:rFonts w:ascii="Calibri Light" w:eastAsia="Arial" w:hAnsi="Calibri Light" w:cs="Arial"/>
+          <w:sz w:val="24"/>
+          <w:szCs w:val="24"/>
+        </w:rPr>
+        <w:t>su</w:t>
+      </w:r>
+      <w:r>
+        <w:rPr>
+          <w:rFonts w:ascii="Calibri Light" w:eastAsia="Arial" w:hAnsi="Calibri Light" w:cs="Arial"/>
+          <w:spacing w:val="7"/>
+          <w:sz w:val="24"/>
+          <w:szCs w:val="24"/>
+        </w:rPr>
+        <w:t xml:space="preserve"> </w:t>
+      </w:r>
+      <w:r>
+        <w:rPr>
+          <w:rFonts w:ascii="Calibri Light" w:eastAsia="Arial" w:hAnsi="Calibri Light" w:cs="Arial"/>
+          <w:w w:val="110"/>
+          <w:sz w:val="24"/>
+          <w:szCs w:val="24"/>
+        </w:rPr>
+        <w:t>aprobación,</w:t>
+      </w:r>
+      <w:r>
+        <w:rPr>
+          <w:rFonts w:ascii="Calibri Light" w:eastAsia="Arial" w:hAnsi="Calibri Light" w:cs="Arial"/>
+          <w:spacing w:val="28"/>
+          <w:w w:val="110"/>
+          <w:sz w:val="24"/>
+          <w:szCs w:val="24"/>
+        </w:rPr>
+        <w:t xml:space="preserve"> </w:t>
+      </w:r>
+      <w:r>
+        <w:rPr>
+          <w:rFonts w:ascii="Calibri Light" w:eastAsia="Arial" w:hAnsi="Calibri Light" w:cs="Arial"/>
+          <w:spacing w:val="28"/>
+          <w:w w:val="110"/>
+          <w:sz w:val="24"/>
+          <w:szCs w:val="24"/>
+        </w:rPr>
+        <w:t xml:space="preserve">y los Acuerdos </w:t>
+      </w:r>
+      <w:r>
+        <w:rPr>
+          <w:rFonts w:ascii="Calibri Light" w:eastAsia="Arial" w:hAnsi="Calibri Light" w:cs="Arial"/>
+          <w:w w:val="110"/>
+          <w:sz w:val="24"/>
+          <w:szCs w:val="24"/>
+        </w:rPr>
+        <w:t xml:space="preserve">Números CERO CINCUENTA Y UNO-DOS MIL DIECISIETE-DOS MIL DIECINUEVE (V-1.5) de fecha catorce de febrero de dos mil diecinueve, acuerdo tomados por el Consejo Superior Universitario, relacionados a los “LINEAMIENTOS PARA LA CONTRATACION EN TIEMPO ADICIONAL, PARA EL PERSONAL ACADEMICO Y FUNCIONARIOS ADMINISTRATIVOS QUE LABORAN A TIEMPO COMPLETO EN LA UNIVERSIDAD DE EL SALVADOR”, A LO </w:t>
+      </w:r>
+      <w:r>
+        <w:rPr>
+          <w:rFonts w:ascii="Calibri Light" w:eastAsia="Arial" w:hAnsi="Calibri Light" w:cs="Arial"/>
+          <w:w w:val="110"/>
+          <w:sz w:val="24"/>
+          <w:szCs w:val="24"/>
+        </w:rPr>
+        <w:t>ESTIPULADO</w:t>
+      </w:r>
+      <w:r>
+        <w:rPr>
+          <w:rFonts w:ascii="Calibri Light" w:eastAsia="Arial" w:hAnsi="Calibri Light" w:cs="Arial"/>
+          <w:w w:val="110"/>
+          <w:sz w:val="24"/>
+          <w:szCs w:val="24"/>
+        </w:rPr>
+        <w:t xml:space="preserve"> EN ESTE </w:t>
+      </w:r>
+      <w:r>
+        <w:rPr>
+          <w:rFonts w:ascii="Calibri Light" w:eastAsia="Arial" w:hAnsi="Calibri Light" w:cs="Arial"/>
+          <w:w w:val="110"/>
+          <w:sz w:val="24"/>
+          <w:szCs w:val="24"/>
+        </w:rPr>
+        <w:t>CONTRATO</w:t>
+      </w:r>
+      <w:r>
+        <w:rPr>
+          <w:rFonts w:ascii="Calibri Light" w:eastAsia="Arial" w:hAnsi="Calibri Light" w:cs="Arial"/>
+          <w:w w:val="110"/>
+          <w:sz w:val="24"/>
+          <w:szCs w:val="24"/>
+        </w:rPr>
+        <w:t xml:space="preserve">. En el presente contrato las partes pactan las siguientes cláusulas. </w:t>
+      </w:r>
+      <w:r>
+        <w:rPr>
+          <w:rFonts w:ascii="Calibri Light" w:eastAsia="Arial" w:hAnsi="Calibri Light" w:cs="Arial"/>
+          <w:w w:val="110"/>
+          <w:sz w:val="24"/>
+          <w:szCs w:val="24"/>
+        </w:rPr>
+        <w:t xml:space="preserve">PRIMERA, </w:t>
+      </w:r>
+      <w:r>
+        <w:rPr>
+          <w:rFonts w:ascii="Calibri Light" w:eastAsia="Arial" w:hAnsi="Calibri Light" w:cs="Arial"/>
+          <w:w w:val="110"/>
+          <w:sz w:val="24"/>
+          <w:szCs w:val="24"/>
+        </w:rPr>
+        <w:t xml:space="preserve">ANTECEDENTES. El contratado tiene vigente su nombramiento en el cargo de </w:t>
+      </w:r>
+      <w:r>
+        <w:rPr>
+          <w:rFonts w:ascii="Calibri Light" w:eastAsia="Arial" w:hAnsi="Calibri Light" w:cs="Arial"/>
+          <w:b/>
+          <w:w w:val="110"/>
+          <w:sz w:val="24"/>
+          <w:szCs w:val="24"/>
+        </w:rPr>
+        <w:t>${cargo}</w:t>
+      </w:r>
+      <w:r>
+        <w:rPr>
+          <w:rFonts w:ascii="Calibri Light" w:eastAsia="Arial" w:hAnsi="Calibri Light" w:cs="Arial"/>
+          <w:b/>
+          <w:w w:val="110"/>
+          <w:sz w:val="24"/>
+          <w:szCs w:val="24"/>
+        </w:rPr>
+        <w:t xml:space="preserve">, </w:t>
+      </w:r>
+      <w:r>
+        <w:rPr>
+          <w:rFonts w:ascii="Calibri Light" w:eastAsia="Arial" w:hAnsi="Calibri Light" w:cs="Arial"/>
+          <w:w w:val="110"/>
+          <w:sz w:val="24"/>
+          <w:szCs w:val="24"/>
+        </w:rPr>
+        <w:t xml:space="preserve"> con un salario de </w:t>
+      </w:r>
+      <w:r>
+        <w:rPr>
+          <w:rFonts w:ascii="Calibri Light" w:eastAsia="Arial" w:hAnsi="Calibri Light" w:cs="Arial"/>
+          <w:b/>
+          <w:w w:val="110"/>
+          <w:sz w:val="24"/>
+          <w:szCs w:val="24"/>
+        </w:rPr>
+        <w:t xml:space="preserve">${salario} </w:t>
+      </w:r>
+      <w:r>
+        <w:rPr>
+          <w:rFonts w:ascii="Calibri Light" w:eastAsia="Arial" w:hAnsi="Calibri Light" w:cs="Arial"/>
+          <w:w w:val="110"/>
+          <w:sz w:val="24"/>
+          <w:szCs w:val="24"/>
+        </w:rPr>
+        <w:t>y según</w:t>
+      </w:r>
+      <w:r>
+        <w:rPr>
+          <w:rFonts w:ascii="Calibri Light" w:eastAsia="Arial" w:hAnsi="Calibri Light" w:cs="Arial"/>
+          <w:w w:val="110"/>
+          <w:sz w:val="24"/>
+          <w:szCs w:val="24"/>
+        </w:rPr>
+        <w:t xml:space="preserve"> </w:t>
+      </w:r>
+      <w:r>
+        <w:rPr>
+          <w:rFonts w:ascii="Calibri Light" w:eastAsia="Arial" w:hAnsi="Calibri Light" w:cs="Arial"/>
+          <w:b/>
+          <w:w w:val="110"/>
+          <w:sz w:val="24"/>
+          <w:szCs w:val="24"/>
+        </w:rPr>
+        <w:t>XXXX</w:t>
+      </w:r>
+      <w:r>
+        <w:rPr>
+          <w:rFonts w:ascii="Calibri Light" w:eastAsia="Arial" w:hAnsi="Calibri Light" w:cs="Arial"/>
+          <w:w w:val="110"/>
+          <w:sz w:val="24"/>
+          <w:szCs w:val="24"/>
+        </w:rPr>
+        <w:t xml:space="preserve"> </w:t>
+      </w:r>
+      <w:r>
+        <w:rPr>
+          <w:rFonts w:ascii="Calibri Light" w:eastAsia="Arial" w:hAnsi="Calibri Light" w:cs="Arial"/>
+          <w:b/>
+          <w:w w:val="110"/>
+          <w:sz w:val="24"/>
+          <w:szCs w:val="24"/>
+        </w:rPr>
+        <w:t xml:space="preserve">, </w:t>
+      </w:r>
+      <w:r>
+        <w:rPr>
+          <w:rFonts w:ascii="Calibri Light" w:eastAsia="Arial" w:hAnsi="Calibri Light" w:cs="Arial"/>
+          <w:w w:val="110"/>
+          <w:sz w:val="24"/>
+          <w:szCs w:val="24"/>
+        </w:rPr>
+        <w:t>carga laboral ordinaria</w:t>
+      </w:r>
+      <w:r>
+        <w:rPr>
+          <w:rFonts w:ascii="Calibri Light" w:eastAsia="Arial" w:hAnsi="Calibri Light" w:cs="Arial"/>
+          <w:w w:val="110"/>
+          <w:sz w:val="24"/>
+          <w:szCs w:val="24"/>
+        </w:rPr>
+        <w:t xml:space="preserve"> </w:t>
+      </w:r>
+      <w:r>
+        <w:rPr>
+          <w:rFonts w:ascii="Calibri Light" w:eastAsia="Arial" w:hAnsi="Calibri Light" w:cs="Arial"/>
+          <w:b/>
+          <w:w w:val="110"/>
+          <w:sz w:val="24"/>
+          <w:szCs w:val="24"/>
+        </w:rPr>
+        <w:t>${funcionesPermanencia}</w:t>
+      </w:r>
+      <w:r>
+        <w:rPr>
+          <w:rFonts w:ascii="Calibri Light" w:eastAsia="Arial" w:hAnsi="Calibri Light" w:cs="Arial"/>
+          <w:b/>
+          <w:w w:val="110"/>
+          <w:sz w:val="24"/>
+          <w:szCs w:val="24"/>
+        </w:rPr>
+        <w:t>.</w:t>
+      </w:r>
+      <w:r>
+        <w:rPr>
+          <w:rFonts w:ascii="Calibri Light" w:eastAsia="Arial" w:hAnsi="Calibri Light" w:cs="Arial"/>
+          <w:w w:val="110"/>
+          <w:sz w:val="24"/>
+          <w:szCs w:val="24"/>
+        </w:rPr>
+        <w:t xml:space="preserve">; Jornada laboral semanal </w:t>
+      </w:r>
+      <w:r>
+        <w:rPr>
+          <w:rFonts w:ascii="Calibri Light" w:eastAsia="Arial" w:hAnsi="Calibri Light" w:cs="Arial"/>
+          <w:b/>
+          <w:w w:val="110"/>
+          <w:sz w:val="24"/>
+          <w:szCs w:val="24"/>
+        </w:rPr>
+        <w:t>${horasSemanales}</w:t>
+      </w:r>
+      <w:r>
+        <w:rPr>
+          <w:rFonts w:ascii="Calibri Light" w:eastAsia="Arial" w:hAnsi="Calibri Light" w:cs="Arial"/>
+          <w:w w:val="110"/>
+          <w:sz w:val="24"/>
+          <w:szCs w:val="24"/>
+        </w:rPr>
+        <w:t xml:space="preserve"> horas y horario</w:t>
+      </w:r>
+      <w:r>
+        <w:rPr>
+          <w:rFonts w:ascii="Calibri Light" w:eastAsia="Arial" w:hAnsi="Calibri Light" w:cs="Arial"/>
+          <w:b/>
+          <w:w w:val="110"/>
+          <w:sz w:val="24"/>
+          <w:szCs w:val="24"/>
+        </w:rPr>
+        <w:t xml:space="preserve"> ${horarioPermanencia}</w:t>
+      </w:r>
+      <w:r>
+        <w:rPr>
+          <w:rFonts w:ascii="Calibri Light" w:eastAsia="Arial" w:hAnsi="Calibri Light" w:cs="Arial"/>
+          <w:w w:val="110"/>
+          <w:sz w:val="24"/>
+          <w:szCs w:val="24"/>
+        </w:rPr>
+        <w:t>, Jefe Inmediato</w:t>
+      </w:r>
+      <w:r>
+        <w:rPr>
+          <w:rFonts w:ascii="Calibri Light" w:eastAsia="Arial" w:hAnsi="Calibri Light" w:cs="Arial"/>
+          <w:w w:val="110"/>
+          <w:sz w:val="24"/>
+          <w:szCs w:val="24"/>
+        </w:rPr>
+        <w:t xml:space="preserve"> </w:t>
+      </w:r>
+      <w:r>
+        <w:rPr>
+          <w:rFonts w:ascii="Calibri Light" w:eastAsia="Arial" w:hAnsi="Calibri Light" w:cs="Arial"/>
+          <w:b/>
+          <w:w w:val="110"/>
+          <w:sz w:val="24"/>
+          <w:szCs w:val="24"/>
+        </w:rPr>
+        <w:t>XXXX</w:t>
+      </w:r>
+      <w:r>
+        <w:rPr>
+          <w:rFonts w:ascii="Calibri Light" w:eastAsia="Arial" w:hAnsi="Calibri Light" w:cs="Arial"/>
+          <w:w w:val="110"/>
+          <w:sz w:val="24"/>
+          <w:szCs w:val="24"/>
+        </w:rPr>
+        <w:t xml:space="preserve">. </w:t>
+      </w:r>
+      <w:r>
+        <w:rPr>
+          <w:rFonts w:ascii="Calibri Light" w:eastAsia="Arial" w:hAnsi="Calibri Light" w:cs="Arial"/>
+          <w:w w:val="110"/>
+          <w:sz w:val="24"/>
+          <w:szCs w:val="24"/>
+        </w:rPr>
+        <w:t xml:space="preserve"> </w:t>
+      </w:r>
+      <w:r>
+        <w:rPr>
+          <w:rFonts w:ascii="Calibri Light" w:eastAsia="Arial" w:hAnsi="Calibri Light" w:cs="Arial"/>
+          <w:b/>
+          <w:sz w:val="24"/>
+          <w:szCs w:val="24"/>
+        </w:rPr>
+        <w:t>SEGUNDA,</w:t>
+      </w:r>
+      <w:r>
+        <w:rPr>
+          <w:rFonts w:ascii="Calibri Light" w:eastAsia="Arial" w:hAnsi="Calibri Light" w:cs="Arial"/>
+          <w:b/>
+          <w:spacing w:val="40"/>
+          <w:sz w:val="24"/>
+          <w:szCs w:val="24"/>
+        </w:rPr>
+        <w:t xml:space="preserve"> </w:t>
+      </w:r>
+      <w:r>
+        <w:rPr>
+          <w:rFonts w:ascii="Calibri Light" w:eastAsia="Arial" w:hAnsi="Calibri Light" w:cs="Arial"/>
+          <w:b/>
+          <w:sz w:val="24"/>
+          <w:szCs w:val="24"/>
+        </w:rPr>
+        <w:t>AUTORIZACION.</w:t>
+      </w:r>
+      <w:r>
+        <w:rPr>
+          <w:rFonts w:ascii="Calibri Light" w:eastAsia="Arial" w:hAnsi="Calibri Light" w:cs="Arial"/>
+          <w:sz w:val="24"/>
+          <w:szCs w:val="24"/>
+        </w:rPr>
+        <w:t xml:space="preserve"> </w:t>
+      </w:r>
+      <w:r>
+        <w:rPr>
+          <w:rFonts w:ascii="Calibri Light" w:eastAsia="Arial" w:hAnsi="Calibri Light" w:cs="Arial"/>
+          <w:sz w:val="24"/>
+          <w:szCs w:val="24"/>
+        </w:rPr>
+        <w:t>E</w:t>
+      </w:r>
+      <w:r>
+        <w:rPr>
+          <w:rFonts w:ascii="Calibri Light" w:eastAsia="Arial" w:hAnsi="Calibri Light" w:cs="Arial"/>
+          <w:sz w:val="24"/>
+          <w:szCs w:val="24"/>
+        </w:rPr>
+        <w:t>l presente contrato esta aut</w:t>
+      </w:r>
+      <w:r>
+        <w:rPr>
+          <w:rFonts w:ascii="Calibri Light" w:eastAsia="Arial" w:hAnsi="Calibri Light" w:cs="Arial"/>
+          <w:sz w:val="24"/>
+          <w:szCs w:val="24"/>
+        </w:rPr>
+        <w:t>orizado mediante la documentació</w:t>
+      </w:r>
+      <w:r>
+        <w:rPr>
+          <w:rFonts w:ascii="Calibri Light" w:eastAsia="Arial" w:hAnsi="Calibri Light" w:cs="Arial"/>
+          <w:sz w:val="24"/>
+          <w:szCs w:val="24"/>
+        </w:rPr>
+        <w:t xml:space="preserve">n que se cita a continuación </w:t>
+      </w:r>
+      <w:r>
+        <w:rPr>
+          <w:rFonts w:ascii="Calibri Light" w:eastAsia="Arial" w:hAnsi="Calibri Light" w:cs="Arial"/>
+          <w:w w:val="110"/>
+          <w:sz w:val="24"/>
+          <w:szCs w:val="24"/>
+        </w:rPr>
+        <w:t>a) Acuerdo</w:t>
+      </w:r>
+      <w:r>
+        <w:rPr>
+          <w:rFonts w:ascii="Calibri Light" w:eastAsia="Arial" w:hAnsi="Calibri Light" w:cs="Arial"/>
+          <w:spacing w:val="24"/>
+          <w:sz w:val="24"/>
+          <w:szCs w:val="24"/>
+        </w:rPr>
+        <w:t xml:space="preserve"> </w:t>
+      </w:r>
+      <w:r>
+        <w:rPr>
+          <w:rFonts w:ascii="Calibri Light" w:eastAsia="Arial" w:hAnsi="Calibri Light" w:cs="Arial"/>
+          <w:spacing w:val="24"/>
+          <w:sz w:val="24"/>
+          <w:szCs w:val="24"/>
+        </w:rPr>
+        <w:t xml:space="preserve">tomado por la Junta Directiva de la Facultad de Ingenieria yArquitectura </w:t>
+      </w:r>
+      <w:r>
+        <w:rPr>
+          <w:rFonts w:ascii="Calibri Light" w:eastAsia="Arial" w:hAnsi="Calibri Light" w:cs="Arial"/>
+          <w:b/>
+          <w:color w:val="111111"/>
+          <w:sz w:val="22"/>
+          <w:szCs w:val="22"/>
+        </w:rPr>
+        <w:t xml:space="preserve">${codigoAcuerdo} </w:t>
+      </w:r>
+      <w:r>
+        <w:rPr>
+          <w:rFonts w:ascii="Calibri Light" w:eastAsia="Arial" w:hAnsi="Calibri Light" w:cs="Arial"/>
+          <w:b/>
+          <w:w w:val="110"/>
+          <w:sz w:val="24"/>
+          <w:szCs w:val="24"/>
+        </w:rPr>
+        <w:t xml:space="preserve"> </w:t>
+      </w:r>
+      <w:r>
+        <w:rPr>
+          <w:rFonts w:ascii="Calibri Light" w:eastAsia="Arial" w:hAnsi="Calibri Light" w:cs="Arial"/>
+          <w:w w:val="110"/>
+          <w:sz w:val="24"/>
+          <w:szCs w:val="24"/>
+        </w:rPr>
+        <w:t>emitido</w:t>
+      </w:r>
+      <w:r>
+        <w:rPr>
+          <w:rFonts w:ascii="Calibri Light" w:eastAsia="Arial" w:hAnsi="Calibri Light" w:cs="Arial"/>
+          <w:sz w:val="24"/>
+          <w:szCs w:val="24"/>
+        </w:rPr>
+        <w:t xml:space="preserve"> </w:t>
+      </w:r>
+      <w:r>
+        <w:rPr>
+          <w:rFonts w:ascii="Calibri Light" w:eastAsia="Arial" w:hAnsi="Calibri Light" w:cs="Arial"/>
+          <w:spacing w:val="1"/>
+          <w:sz w:val="24"/>
+          <w:szCs w:val="24"/>
+        </w:rPr>
+        <w:t xml:space="preserve"> </w:t>
+      </w:r>
+      <w:r>
+        <w:rPr>
+          <w:rFonts w:ascii="Calibri Light" w:eastAsia="Arial" w:hAnsi="Calibri Light" w:cs="Arial"/>
+          <w:w w:val="110"/>
+          <w:sz w:val="24"/>
+          <w:szCs w:val="24"/>
+        </w:rPr>
+        <w:t>por</w:t>
+      </w:r>
+      <w:r>
+        <w:rPr>
+          <w:rFonts w:ascii="Calibri Light" w:eastAsia="Arial" w:hAnsi="Calibri Light" w:cs="Arial"/>
+          <w:spacing w:val="16"/>
+          <w:sz w:val="24"/>
+          <w:szCs w:val="24"/>
+        </w:rPr>
+        <w:t xml:space="preserve"> </w:t>
+      </w:r>
+      <w:r>
+        <w:rPr>
+          <w:rFonts w:ascii="Calibri Light" w:eastAsia="Arial" w:hAnsi="Calibri Light" w:cs="Arial"/>
+          <w:sz w:val="24"/>
+          <w:szCs w:val="24"/>
+        </w:rPr>
+        <w:t>la</w:t>
+      </w:r>
+      <w:r>
+        <w:rPr>
+          <w:rFonts w:ascii="Calibri Light" w:eastAsia="Arial" w:hAnsi="Calibri Light" w:cs="Arial"/>
+          <w:spacing w:val="5"/>
+          <w:sz w:val="24"/>
+          <w:szCs w:val="24"/>
+        </w:rPr>
+        <w:t xml:space="preserve"> </w:t>
+      </w:r>
+      <w:r>
+        <w:rPr>
+          <w:rFonts w:ascii="Calibri Light" w:eastAsia="Arial" w:hAnsi="Calibri Light" w:cs="Arial"/>
+          <w:sz w:val="24"/>
+          <w:szCs w:val="24"/>
+        </w:rPr>
+        <w:t>Junta</w:t>
+      </w:r>
+      <w:r>
+        <w:rPr>
+          <w:rFonts w:ascii="Calibri Light" w:eastAsia="Arial" w:hAnsi="Calibri Light" w:cs="Arial"/>
+          <w:spacing w:val="5"/>
+          <w:sz w:val="24"/>
+          <w:szCs w:val="24"/>
+        </w:rPr>
+        <w:t xml:space="preserve"> </w:t>
+      </w:r>
+      <w:r>
+        <w:rPr>
+          <w:rFonts w:ascii="Calibri Light" w:eastAsia="Arial" w:hAnsi="Calibri Light" w:cs="Arial"/>
+          <w:w w:val="110"/>
+          <w:sz w:val="24"/>
+          <w:szCs w:val="24"/>
+        </w:rPr>
+        <w:t>Directiva</w:t>
+      </w:r>
+      <w:r>
+        <w:rPr>
+          <w:rFonts w:ascii="Calibri Light" w:eastAsia="Arial" w:hAnsi="Calibri Light" w:cs="Arial"/>
+          <w:spacing w:val="25"/>
+          <w:sz w:val="24"/>
+          <w:szCs w:val="24"/>
+        </w:rPr>
+        <w:t xml:space="preserve"> </w:t>
+      </w:r>
+      <w:r>
+        <w:rPr>
+          <w:rFonts w:ascii="Calibri Light" w:eastAsia="Arial" w:hAnsi="Calibri Light" w:cs="Arial"/>
+          <w:sz w:val="24"/>
+          <w:szCs w:val="24"/>
+        </w:rPr>
+        <w:t>de</w:t>
+      </w:r>
+      <w:r>
+        <w:rPr>
+          <w:rFonts w:ascii="Calibri Light" w:eastAsia="Arial" w:hAnsi="Calibri Light" w:cs="Arial"/>
+          <w:spacing w:val="25"/>
+          <w:sz w:val="24"/>
+          <w:szCs w:val="24"/>
+        </w:rPr>
+        <w:t xml:space="preserve"> </w:t>
+      </w:r>
+      <w:r>
+        <w:rPr>
+          <w:rFonts w:ascii="Calibri Light" w:eastAsia="Arial" w:hAnsi="Calibri Light" w:cs="Arial"/>
+          <w:sz w:val="24"/>
+          <w:szCs w:val="24"/>
+        </w:rPr>
+        <w:t>la</w:t>
+      </w:r>
+      <w:r>
+        <w:rPr>
+          <w:rFonts w:ascii="Calibri Light" w:eastAsia="Arial" w:hAnsi="Calibri Light" w:cs="Arial"/>
+          <w:spacing w:val="5"/>
+          <w:sz w:val="24"/>
+          <w:szCs w:val="24"/>
+        </w:rPr>
+        <w:t xml:space="preserve"> </w:t>
+      </w:r>
+      <w:r>
+        <w:rPr>
+          <w:rFonts w:ascii="Calibri Light" w:eastAsia="Arial" w:hAnsi="Calibri Light" w:cs="Arial"/>
+          <w:sz w:val="24"/>
+          <w:szCs w:val="24"/>
+        </w:rPr>
+        <w:t xml:space="preserve">Facultad, </w:t>
+      </w:r>
+      <w:r>
+        <w:rPr>
+          <w:rFonts w:ascii="Calibri Light" w:eastAsia="Arial" w:hAnsi="Calibri Light" w:cs="Arial"/>
+          <w:position w:val="-1"/>
+          <w:sz w:val="24"/>
+          <w:szCs w:val="24"/>
+        </w:rPr>
+        <w:t xml:space="preserve">de </w:t>
+      </w:r>
+      <w:r>
+        <w:rPr>
+          <w:rFonts w:ascii="Calibri Light" w:eastAsia="Arial" w:hAnsi="Calibri Light" w:cs="Arial"/>
+          <w:spacing w:val="-2"/>
+          <w:position w:val="-1"/>
+          <w:sz w:val="24"/>
+          <w:szCs w:val="24"/>
+        </w:rPr>
+        <w:t xml:space="preserve"> </w:t>
+      </w:r>
+      <w:r>
+        <w:rPr>
+          <w:rFonts w:ascii="Calibri Light" w:eastAsia="Arial" w:hAnsi="Calibri Light" w:cs="Arial"/>
+          <w:position w:val="-1"/>
+          <w:sz w:val="24"/>
+          <w:szCs w:val="24"/>
+        </w:rPr>
+        <w:t xml:space="preserve">fecha </w:t>
+      </w:r>
+      <w:r>
+        <w:rPr>
+          <w:rFonts w:ascii="Calibri Light" w:eastAsia="Arial" w:hAnsi="Calibri Light" w:cs="Arial"/>
+          <w:b/>
+          <w:position w:val="-1"/>
+          <w:sz w:val="24"/>
+          <w:szCs w:val="24"/>
+        </w:rPr>
+        <w:t xml:space="preserve"> </w:t>
+      </w:r>
+      <w:r>
+        <w:rPr>
+          <w:rFonts w:ascii="Calibri Light" w:eastAsia="Arial" w:hAnsi="Calibri Light" w:cs="Arial"/>
+          <w:b/>
+          <w:position w:val="-1"/>
+          <w:sz w:val="24"/>
+          <w:szCs w:val="24"/>
+        </w:rPr>
+        <w:t xml:space="preserve"> </w:t>
+      </w:r>
+      <w:r>
+        <w:rPr>
+          <w:rFonts w:ascii="Calibri Light" w:eastAsia="Arial" w:hAnsi="Calibri Light" w:cs="Arial"/>
+          <w:b/>
+          <w:color w:val="111111"/>
+          <w:sz w:val="22"/>
+          <w:szCs w:val="22"/>
+        </w:rPr>
         <w:t>${fechaAcuerdo}</w:t>
       </w:r>
       <w:r>
@@ -3913,16 +3711,15 @@
           <w:sz w:val="24"/>
           <w:szCs w:val="24"/>
         </w:rPr>
-        <w:t xml:space="preserve">en </w:t>
-      </w:r>
-      <w:proofErr w:type="gramStart"/>
-      <w:r>
-        <w:rPr>
-          <w:rFonts w:ascii="Calibri Light" w:eastAsia="Arial" w:hAnsi="Calibri Light" w:cs="Arial"/>
-          <w:sz w:val="24"/>
-          <w:szCs w:val="24"/>
-        </w:rPr>
-        <w:t>horario:</w:t>
+        <w:t>en horario:</w:t>
+      </w:r>
+      <w:r>
+        <w:rPr>
+          <w:rFonts w:ascii="Calibri Light" w:eastAsia="Arial" w:hAnsi="Calibri Light" w:cs="Arial"/>
+          <w:sz w:val="24"/>
+          <w:szCs w:val="24"/>
+        </w:rPr>
+        <w:t xml:space="preserve"> </w:t>
       </w:r>
       <w:r>
         <w:rPr>
@@ -3933,19 +3730,7 @@
           <w:szCs w:val="19"/>
           <w:lang w:eastAsia="es-SV"/>
         </w:rPr>
-        <w:t>$</w:t>
-      </w:r>
-      <w:proofErr w:type="gramEnd"/>
-      <w:r>
-        <w:rPr>
-          <w:rFonts w:ascii="Calibri Light" w:eastAsia="Calibri" w:hAnsi="Calibri Light"/>
-          <w:b/>
-          <w:noProof w:val="0"/>
-          <w:sz w:val="24"/>
-          <w:szCs w:val="19"/>
-          <w:lang w:eastAsia="es-SV"/>
-        </w:rPr>
-        <w:t>{</w:t>
+        <w:t>${</w:t>
       </w:r>
       <w:proofErr w:type="spellStart"/>
       <w:r>
@@ -4245,16 +4030,7 @@
           <w:sz w:val="24"/>
           <w:szCs w:val="24"/>
         </w:rPr>
-        <w:t xml:space="preserve">El contratado se obliga para con la Universidad a prestar sus servicios, bajo la </w:t>
-      </w:r>
-      <w:r>
-        <w:rPr>
-          <w:rFonts w:ascii="Calibri Light" w:eastAsia="Arial" w:hAnsi="Calibri Light" w:cs="Arial"/>
-          <w:sz w:val="24"/>
-          <w:szCs w:val="24"/>
-        </w:rPr>
-        <w:lastRenderedPageBreak/>
-        <w:t xml:space="preserve">dependencia de Junta Directiva de la Facultad de Ingenieria y Arquitectura - </w:t>
+        <w:t xml:space="preserve">El contratado se obliga para con la Universidad a prestar sus servicios, bajo la dependencia de Junta Directiva de la Facultad de Ingenieria y Arquitectura - </w:t>
       </w:r>
       <w:r>
         <w:rPr>
@@ -4306,7 +4082,16 @@
           <w:sz w:val="24"/>
           <w:szCs w:val="24"/>
         </w:rPr>
-        <w:t xml:space="preserve"> en el desempeño de su cargo a las regulaciones contenidas en las Leyes, Reglamentos y demas disposiciones normativas vigentes en la Universidad de El Salvador y a lo dispuesto en el Art. 94 del Reglamento General de la Ley Organica de la Universidad de El Salvador.</w:t>
+        <w:t xml:space="preserve"> en el desempeño de </w:t>
+      </w:r>
+      <w:r>
+        <w:rPr>
+          <w:rFonts w:ascii="Calibri Light" w:eastAsia="Arial" w:hAnsi="Calibri Light" w:cs="Arial"/>
+          <w:sz w:val="24"/>
+          <w:szCs w:val="24"/>
+        </w:rPr>
+        <w:lastRenderedPageBreak/>
+        <w:t>su cargo a las regulaciones contenidas en las Leyes, Reglamentos y demas disposiciones normativas vigentes en la Universidad de El Salvador y a lo dispuesto en el Art. 94 del Reglamento General de la Ley Organica de la Universidad de El Salvador.</w:t>
       </w:r>
       <w:r>
         <w:rPr>
@@ -4621,20 +4406,7 @@
           <w:szCs w:val="24"/>
           <w:u w:val="single"/>
         </w:rPr>
-        <w:t>${</w:t>
-      </w:r>
-      <w:bookmarkStart w:id="0" w:name="_GoBack"/>
-      <w:bookmarkEnd w:id="0"/>
-      <w:r>
-        <w:rPr>
-          <w:rFonts w:asciiTheme="majorHAnsi" w:eastAsia="Arial" w:hAnsiTheme="majorHAnsi" w:cstheme="majorHAnsi"/>
-          <w:b/>
-          <w:bCs/>
-          <w:sz w:val="24"/>
-          <w:szCs w:val="24"/>
-          <w:u w:val="single"/>
-        </w:rPr>
-        <w:t>horasAdicionalPeriodo}</w:t>
+        <w:t>${horasAdicionalPeriodo}</w:t>
       </w:r>
       <w:r>
         <w:rPr>
@@ -5489,6 +5261,7 @@
           <w:sz w:val="24"/>
           <w:szCs w:val="24"/>
         </w:rPr>
+        <w:lastRenderedPageBreak/>
         <w:t>${nombreRector}</w:t>
       </w:r>
       <w:r>
@@ -5670,7 +5443,7 @@
 </file>
 
 <file path=word/endnotes.xml><?xml version="1.0" encoding="utf-8"?>
-<w:endnotes xmlns:wpc="http://schemas.microsoft.com/office/word/2010/wordprocessingCanvas" xmlns:cx="http://schemas.microsoft.com/office/drawing/2014/chartex" xmlns:cx1="http://schemas.microsoft.com/office/drawing/2015/9/8/chartex" xmlns:cx2="http://schemas.microsoft.com/office/drawing/2015/10/21/chartex" xmlns:cx3="http://schemas.microsoft.com/office/drawing/2016/5/9/chartex" xmlns:cx4="http://schemas.microsoft.com/office/drawing/2016/5/10/chartex" xmlns:cx5="http://schemas.microsoft.com/office/drawing/2016/5/11/chartex" xmlns:cx6="http://schemas.microsoft.com/office/drawing/2016/5/12/chartex" xmlns:cx7="http://schemas.microsoft.com/office/drawing/2016/5/13/chartex" xmlns:cx8="http://schemas.microsoft.com/office/drawing/2016/5/14/chartex" xmlns:mc="http://schemas.openxmlformats.org/markup-compatibility/2006" xmlns:aink="http://schemas.microsoft.com/office/drawing/2016/ink" xmlns:am3d="http://schemas.microsoft.com/office/drawing/2017/model3d" xmlns:o="urn:schemas-microsoft-com:office:office" xmlns:r="http://schemas.openxmlformats.org/officeDocument/2006/relationships" xmlns:m="http://schemas.openxmlformats.org/officeDocument/2006/math" xmlns:v="urn:schemas-microsoft-com:vml" xmlns:wp14="http://schemas.microsoft.com/office/word/2010/wordprocessingDrawing" xmlns:wp="http://schemas.openxmlformats.org/drawingml/2006/wordprocessingDrawing" xmlns:w10="urn:schemas-microsoft-com:office:word" xmlns:w="http://schemas.openxmlformats.org/wordprocessingml/2006/main" xmlns:w14="http://schemas.microsoft.com/office/word/2010/wordml" xmlns:w15="http://schemas.microsoft.com/office/word/2012/wordml" xmlns:w16cid="http://schemas.microsoft.com/office/word/2016/wordml/cid" xmlns:w16se="http://schemas.microsoft.com/office/word/2015/wordml/symex" xmlns:wpg="http://schemas.microsoft.com/office/word/2010/wordprocessingGroup" xmlns:wpi="http://schemas.microsoft.com/office/word/2010/wordprocessingInk" xmlns:wne="http://schemas.microsoft.com/office/word/2006/wordml" xmlns:wps="http://schemas.microsoft.com/office/word/2010/wordprocessingShape" mc:Ignorable="w14 w15 w16se w16cid wp14">
+<w:endnotes xmlns:wpc="http://schemas.microsoft.com/office/word/2010/wordprocessingCanvas" xmlns:cx="http://schemas.microsoft.com/office/drawing/2014/chartex" xmlns:cx1="http://schemas.microsoft.com/office/drawing/2015/9/8/chartex" xmlns:cx2="http://schemas.microsoft.com/office/drawing/2015/10/21/chartex" xmlns:cx3="http://schemas.microsoft.com/office/drawing/2016/5/9/chartex" xmlns:cx4="http://schemas.microsoft.com/office/drawing/2016/5/10/chartex" xmlns:cx5="http://schemas.microsoft.com/office/drawing/2016/5/11/chartex" xmlns:cx6="http://schemas.microsoft.com/office/drawing/2016/5/12/chartex" xmlns:cx7="http://schemas.microsoft.com/office/drawing/2016/5/13/chartex" xmlns:cx8="http://schemas.microsoft.com/office/drawing/2016/5/14/chartex" xmlns:mc="http://schemas.openxmlformats.org/markup-compatibility/2006" xmlns:aink="http://schemas.microsoft.com/office/drawing/2016/ink" xmlns:am3d="http://schemas.microsoft.com/office/drawing/2017/model3d" xmlns:o="urn:schemas-microsoft-com:office:office" xmlns:r="http://schemas.openxmlformats.org/officeDocument/2006/relationships" xmlns:m="http://schemas.openxmlformats.org/officeDocument/2006/math" xmlns:v="urn:schemas-microsoft-com:vml" xmlns:wp14="http://schemas.microsoft.com/office/word/2010/wordprocessingDrawing" xmlns:wp="http://schemas.openxmlformats.org/drawingml/2006/wordprocessingDrawing" xmlns:w10="urn:schemas-microsoft-com:office:word" xmlns:w="http://schemas.openxmlformats.org/wordprocessingml/2006/main" xmlns:w14="http://schemas.microsoft.com/office/word/2010/wordml" xmlns:w15="http://schemas.microsoft.com/office/word/2012/wordml" xmlns:w16cex="http://schemas.microsoft.com/office/word/2018/wordml/cex" xmlns:w16cid="http://schemas.microsoft.com/office/word/2016/wordml/cid" xmlns:w16="http://schemas.microsoft.com/office/word/2018/wordml" xmlns:w16sdtdh="http://schemas.microsoft.com/office/word/2020/wordml/sdtdatahash" xmlns:w16se="http://schemas.microsoft.com/office/word/2015/wordml/symex" xmlns:wpg="http://schemas.microsoft.com/office/word/2010/wordprocessingGroup" xmlns:wpi="http://schemas.microsoft.com/office/word/2010/wordprocessingInk" xmlns:wne="http://schemas.microsoft.com/office/word/2006/wordml" xmlns:wps="http://schemas.microsoft.com/office/word/2010/wordprocessingShape" mc:Ignorable="w14 w15 w16se w16cid w16 w16cex w16sdtdh wp14">
   <w:endnote w:type="separator" w:id="-1">
     <w:p>
       <w:r>
@@ -5689,7 +5462,7 @@
 </file>
 
 <file path=word/footer1.xml><?xml version="1.0" encoding="utf-8"?>
-<w:ftr xmlns:wpc="http://schemas.microsoft.com/office/word/2010/wordprocessingCanvas" xmlns:cx="http://schemas.microsoft.com/office/drawing/2014/chartex" xmlns:cx1="http://schemas.microsoft.com/office/drawing/2015/9/8/chartex" xmlns:cx2="http://schemas.microsoft.com/office/drawing/2015/10/21/chartex" xmlns:cx3="http://schemas.microsoft.com/office/drawing/2016/5/9/chartex" xmlns:cx4="http://schemas.microsoft.com/office/drawing/2016/5/10/chartex" xmlns:cx5="http://schemas.microsoft.com/office/drawing/2016/5/11/chartex" xmlns:cx6="http://schemas.microsoft.com/office/drawing/2016/5/12/chartex" xmlns:cx7="http://schemas.microsoft.com/office/drawing/2016/5/13/chartex" xmlns:cx8="http://schemas.microsoft.com/office/drawing/2016/5/14/chartex" xmlns:mc="http://schemas.openxmlformats.org/markup-compatibility/2006" xmlns:aink="http://schemas.microsoft.com/office/drawing/2016/ink" xmlns:am3d="http://schemas.microsoft.com/office/drawing/2017/model3d" xmlns:o="urn:schemas-microsoft-com:office:office" xmlns:r="http://schemas.openxmlformats.org/officeDocument/2006/relationships" xmlns:m="http://schemas.openxmlformats.org/officeDocument/2006/math" xmlns:v="urn:schemas-microsoft-com:vml" xmlns:wp14="http://schemas.microsoft.com/office/word/2010/wordprocessingDrawing" xmlns:wp="http://schemas.openxmlformats.org/drawingml/2006/wordprocessingDrawing" xmlns:w10="urn:schemas-microsoft-com:office:word" xmlns:w="http://schemas.openxmlformats.org/wordprocessingml/2006/main" xmlns:w14="http://schemas.microsoft.com/office/word/2010/wordml" xmlns:w15="http://schemas.microsoft.com/office/word/2012/wordml" xmlns:w16cid="http://schemas.microsoft.com/office/word/2016/wordml/cid" xmlns:w16se="http://schemas.microsoft.com/office/word/2015/wordml/symex" xmlns:wpg="http://schemas.microsoft.com/office/word/2010/wordprocessingGroup" xmlns:wpi="http://schemas.microsoft.com/office/word/2010/wordprocessingInk" xmlns:wne="http://schemas.microsoft.com/office/word/2006/wordml" xmlns:wps="http://schemas.microsoft.com/office/word/2010/wordprocessingShape" mc:Ignorable="w14 w15 w16se w16cid wp14">
+<w:ftr xmlns:wpc="http://schemas.microsoft.com/office/word/2010/wordprocessingCanvas" xmlns:cx="http://schemas.microsoft.com/office/drawing/2014/chartex" xmlns:cx1="http://schemas.microsoft.com/office/drawing/2015/9/8/chartex" xmlns:cx2="http://schemas.microsoft.com/office/drawing/2015/10/21/chartex" xmlns:cx3="http://schemas.microsoft.com/office/drawing/2016/5/9/chartex" xmlns:cx4="http://schemas.microsoft.com/office/drawing/2016/5/10/chartex" xmlns:cx5="http://schemas.microsoft.com/office/drawing/2016/5/11/chartex" xmlns:cx6="http://schemas.microsoft.com/office/drawing/2016/5/12/chartex" xmlns:cx7="http://schemas.microsoft.com/office/drawing/2016/5/13/chartex" xmlns:cx8="http://schemas.microsoft.com/office/drawing/2016/5/14/chartex" xmlns:mc="http://schemas.openxmlformats.org/markup-compatibility/2006" xmlns:aink="http://schemas.microsoft.com/office/drawing/2016/ink" xmlns:am3d="http://schemas.microsoft.com/office/drawing/2017/model3d" xmlns:o="urn:schemas-microsoft-com:office:office" xmlns:r="http://schemas.openxmlformats.org/officeDocument/2006/relationships" xmlns:m="http://schemas.openxmlformats.org/officeDocument/2006/math" xmlns:v="urn:schemas-microsoft-com:vml" xmlns:wp14="http://schemas.microsoft.com/office/word/2010/wordprocessingDrawing" xmlns:wp="http://schemas.openxmlformats.org/drawingml/2006/wordprocessingDrawing" xmlns:w10="urn:schemas-microsoft-com:office:word" xmlns:w="http://schemas.openxmlformats.org/wordprocessingml/2006/main" xmlns:w14="http://schemas.microsoft.com/office/word/2010/wordml" xmlns:w15="http://schemas.microsoft.com/office/word/2012/wordml" xmlns:w16cex="http://schemas.microsoft.com/office/word/2018/wordml/cex" xmlns:w16cid="http://schemas.microsoft.com/office/word/2016/wordml/cid" xmlns:w16="http://schemas.microsoft.com/office/word/2018/wordml" xmlns:w16sdtdh="http://schemas.microsoft.com/office/word/2020/wordml/sdtdatahash" xmlns:w16se="http://schemas.microsoft.com/office/word/2015/wordml/symex" xmlns:wpg="http://schemas.microsoft.com/office/word/2010/wordprocessingGroup" xmlns:wpi="http://schemas.microsoft.com/office/word/2010/wordprocessingInk" xmlns:wne="http://schemas.microsoft.com/office/word/2006/wordml" xmlns:wps="http://schemas.microsoft.com/office/word/2010/wordprocessingShape" mc:Ignorable="w14 w15 w16se w16cid w16 w16cex w16sdtdh wp14">
   <w:p>
     <w:pPr>
       <w:spacing w:line="0" w:lineRule="atLeast"/>
@@ -5703,7 +5476,7 @@
 </file>
 
 <file path=word/footer2.xml><?xml version="1.0" encoding="utf-8"?>
-<w:ftr xmlns:wpc="http://schemas.microsoft.com/office/word/2010/wordprocessingCanvas" xmlns:cx="http://schemas.microsoft.com/office/drawing/2014/chartex" xmlns:cx1="http://schemas.microsoft.com/office/drawing/2015/9/8/chartex" xmlns:cx2="http://schemas.microsoft.com/office/drawing/2015/10/21/chartex" xmlns:cx3="http://schemas.microsoft.com/office/drawing/2016/5/9/chartex" xmlns:cx4="http://schemas.microsoft.com/office/drawing/2016/5/10/chartex" xmlns:cx5="http://schemas.microsoft.com/office/drawing/2016/5/11/chartex" xmlns:cx6="http://schemas.microsoft.com/office/drawing/2016/5/12/chartex" xmlns:cx7="http://schemas.microsoft.com/office/drawing/2016/5/13/chartex" xmlns:cx8="http://schemas.microsoft.com/office/drawing/2016/5/14/chartex" xmlns:mc="http://schemas.openxmlformats.org/markup-compatibility/2006" xmlns:aink="http://schemas.microsoft.com/office/drawing/2016/ink" xmlns:am3d="http://schemas.microsoft.com/office/drawing/2017/model3d" xmlns:o="urn:schemas-microsoft-com:office:office" xmlns:r="http://schemas.openxmlformats.org/officeDocument/2006/relationships" xmlns:m="http://schemas.openxmlformats.org/officeDocument/2006/math" xmlns:v="urn:schemas-microsoft-com:vml" xmlns:wp14="http://schemas.microsoft.com/office/word/2010/wordprocessingDrawing" xmlns:wp="http://schemas.openxmlformats.org/drawingml/2006/wordprocessingDrawing" xmlns:w10="urn:schemas-microsoft-com:office:word" xmlns:w="http://schemas.openxmlformats.org/wordprocessingml/2006/main" xmlns:w14="http://schemas.microsoft.com/office/word/2010/wordml" xmlns:w15="http://schemas.microsoft.com/office/word/2012/wordml" xmlns:w16cid="http://schemas.microsoft.com/office/word/2016/wordml/cid" xmlns:w16se="http://schemas.microsoft.com/office/word/2015/wordml/symex" xmlns:wpg="http://schemas.microsoft.com/office/word/2010/wordprocessingGroup" xmlns:wpi="http://schemas.microsoft.com/office/word/2010/wordprocessingInk" xmlns:wne="http://schemas.microsoft.com/office/word/2006/wordml" xmlns:wps="http://schemas.microsoft.com/office/word/2010/wordprocessingShape" mc:Ignorable="w14 w15 w16se w16cid wp14">
+<w:ftr xmlns:wpc="http://schemas.microsoft.com/office/word/2010/wordprocessingCanvas" xmlns:cx="http://schemas.microsoft.com/office/drawing/2014/chartex" xmlns:cx1="http://schemas.microsoft.com/office/drawing/2015/9/8/chartex" xmlns:cx2="http://schemas.microsoft.com/office/drawing/2015/10/21/chartex" xmlns:cx3="http://schemas.microsoft.com/office/drawing/2016/5/9/chartex" xmlns:cx4="http://schemas.microsoft.com/office/drawing/2016/5/10/chartex" xmlns:cx5="http://schemas.microsoft.com/office/drawing/2016/5/11/chartex" xmlns:cx6="http://schemas.microsoft.com/office/drawing/2016/5/12/chartex" xmlns:cx7="http://schemas.microsoft.com/office/drawing/2016/5/13/chartex" xmlns:cx8="http://schemas.microsoft.com/office/drawing/2016/5/14/chartex" xmlns:mc="http://schemas.openxmlformats.org/markup-compatibility/2006" xmlns:aink="http://schemas.microsoft.com/office/drawing/2016/ink" xmlns:am3d="http://schemas.microsoft.com/office/drawing/2017/model3d" xmlns:o="urn:schemas-microsoft-com:office:office" xmlns:r="http://schemas.openxmlformats.org/officeDocument/2006/relationships" xmlns:m="http://schemas.openxmlformats.org/officeDocument/2006/math" xmlns:v="urn:schemas-microsoft-com:vml" xmlns:wp14="http://schemas.microsoft.com/office/word/2010/wordprocessingDrawing" xmlns:wp="http://schemas.openxmlformats.org/drawingml/2006/wordprocessingDrawing" xmlns:w10="urn:schemas-microsoft-com:office:word" xmlns:w="http://schemas.openxmlformats.org/wordprocessingml/2006/main" xmlns:w14="http://schemas.microsoft.com/office/word/2010/wordml" xmlns:w15="http://schemas.microsoft.com/office/word/2012/wordml" xmlns:w16cex="http://schemas.microsoft.com/office/word/2018/wordml/cex" xmlns:w16cid="http://schemas.microsoft.com/office/word/2016/wordml/cid" xmlns:w16="http://schemas.microsoft.com/office/word/2018/wordml" xmlns:w16sdtdh="http://schemas.microsoft.com/office/word/2020/wordml/sdtdatahash" xmlns:w16se="http://schemas.microsoft.com/office/word/2015/wordml/symex" xmlns:wpg="http://schemas.microsoft.com/office/word/2010/wordprocessingGroup" xmlns:wpi="http://schemas.microsoft.com/office/word/2010/wordprocessingInk" xmlns:wne="http://schemas.microsoft.com/office/word/2006/wordml" xmlns:wps="http://schemas.microsoft.com/office/word/2010/wordprocessingShape" mc:Ignorable="w14 w15 w16se w16cid w16 w16cex w16sdtdh wp14">
   <w:p>
     <w:pPr>
       <w:spacing w:line="0" w:lineRule="atLeast"/>
@@ -5717,7 +5490,7 @@
 </file>
 
 <file path=word/footnotes.xml><?xml version="1.0" encoding="utf-8"?>
-<w:footnotes xmlns:wpc="http://schemas.microsoft.com/office/word/2010/wordprocessingCanvas" xmlns:cx="http://schemas.microsoft.com/office/drawing/2014/chartex" xmlns:cx1="http://schemas.microsoft.com/office/drawing/2015/9/8/chartex" xmlns:cx2="http://schemas.microsoft.com/office/drawing/2015/10/21/chartex" xmlns:cx3="http://schemas.microsoft.com/office/drawing/2016/5/9/chartex" xmlns:cx4="http://schemas.microsoft.com/office/drawing/2016/5/10/chartex" xmlns:cx5="http://schemas.microsoft.com/office/drawing/2016/5/11/chartex" xmlns:cx6="http://schemas.microsoft.com/office/drawing/2016/5/12/chartex" xmlns:cx7="http://schemas.microsoft.com/office/drawing/2016/5/13/chartex" xmlns:cx8="http://schemas.microsoft.com/office/drawing/2016/5/14/chartex" xmlns:mc="http://schemas.openxmlformats.org/markup-compatibility/2006" xmlns:aink="http://schemas.microsoft.com/office/drawing/2016/ink" xmlns:am3d="http://schemas.microsoft.com/office/drawing/2017/model3d" xmlns:o="urn:schemas-microsoft-com:office:office" xmlns:r="http://schemas.openxmlformats.org/officeDocument/2006/relationships" xmlns:m="http://schemas.openxmlformats.org/officeDocument/2006/math" xmlns:v="urn:schemas-microsoft-com:vml" xmlns:wp14="http://schemas.microsoft.com/office/word/2010/wordprocessingDrawing" xmlns:wp="http://schemas.openxmlformats.org/drawingml/2006/wordprocessingDrawing" xmlns:w10="urn:schemas-microsoft-com:office:word" xmlns:w="http://schemas.openxmlformats.org/wordprocessingml/2006/main" xmlns:w14="http://schemas.microsoft.com/office/word/2010/wordml" xmlns:w15="http://schemas.microsoft.com/office/word/2012/wordml" xmlns:w16cid="http://schemas.microsoft.com/office/word/2016/wordml/cid" xmlns:w16se="http://schemas.microsoft.com/office/word/2015/wordml/symex" xmlns:wpg="http://schemas.microsoft.com/office/word/2010/wordprocessingGroup" xmlns:wpi="http://schemas.microsoft.com/office/word/2010/wordprocessingInk" xmlns:wne="http://schemas.microsoft.com/office/word/2006/wordml" xmlns:wps="http://schemas.microsoft.com/office/word/2010/wordprocessingShape" mc:Ignorable="w14 w15 w16se w16cid wp14">
+<w:footnotes xmlns:wpc="http://schemas.microsoft.com/office/word/2010/wordprocessingCanvas" xmlns:cx="http://schemas.microsoft.com/office/drawing/2014/chartex" xmlns:cx1="http://schemas.microsoft.com/office/drawing/2015/9/8/chartex" xmlns:cx2="http://schemas.microsoft.com/office/drawing/2015/10/21/chartex" xmlns:cx3="http://schemas.microsoft.com/office/drawing/2016/5/9/chartex" xmlns:cx4="http://schemas.microsoft.com/office/drawing/2016/5/10/chartex" xmlns:cx5="http://schemas.microsoft.com/office/drawing/2016/5/11/chartex" xmlns:cx6="http://schemas.microsoft.com/office/drawing/2016/5/12/chartex" xmlns:cx7="http://schemas.microsoft.com/office/drawing/2016/5/13/chartex" xmlns:cx8="http://schemas.microsoft.com/office/drawing/2016/5/14/chartex" xmlns:mc="http://schemas.openxmlformats.org/markup-compatibility/2006" xmlns:aink="http://schemas.microsoft.com/office/drawing/2016/ink" xmlns:am3d="http://schemas.microsoft.com/office/drawing/2017/model3d" xmlns:o="urn:schemas-microsoft-com:office:office" xmlns:r="http://schemas.openxmlformats.org/officeDocument/2006/relationships" xmlns:m="http://schemas.openxmlformats.org/officeDocument/2006/math" xmlns:v="urn:schemas-microsoft-com:vml" xmlns:wp14="http://schemas.microsoft.com/office/word/2010/wordprocessingDrawing" xmlns:wp="http://schemas.openxmlformats.org/drawingml/2006/wordprocessingDrawing" xmlns:w10="urn:schemas-microsoft-com:office:word" xmlns:w="http://schemas.openxmlformats.org/wordprocessingml/2006/main" xmlns:w14="http://schemas.microsoft.com/office/word/2010/wordml" xmlns:w15="http://schemas.microsoft.com/office/word/2012/wordml" xmlns:w16cex="http://schemas.microsoft.com/office/word/2018/wordml/cex" xmlns:w16cid="http://schemas.microsoft.com/office/word/2016/wordml/cid" xmlns:w16="http://schemas.microsoft.com/office/word/2018/wordml" xmlns:w16sdtdh="http://schemas.microsoft.com/office/word/2020/wordml/sdtdatahash" xmlns:w16se="http://schemas.microsoft.com/office/word/2015/wordml/symex" xmlns:wpg="http://schemas.microsoft.com/office/word/2010/wordprocessingGroup" xmlns:wpi="http://schemas.microsoft.com/office/word/2010/wordprocessingInk" xmlns:wne="http://schemas.microsoft.com/office/word/2006/wordml" xmlns:wps="http://schemas.microsoft.com/office/word/2010/wordprocessingShape" mc:Ignorable="w14 w15 w16se w16cid w16 w16cex w16sdtdh wp14">
   <w:footnote w:type="separator" w:id="-1">
     <w:p>
       <w:r>
@@ -5736,7 +5509,7 @@
 </file>
 
 <file path=word/header1.xml><?xml version="1.0" encoding="utf-8"?>
-<w:hdr xmlns:wpc="http://schemas.microsoft.com/office/word/2010/wordprocessingCanvas" xmlns:cx="http://schemas.microsoft.com/office/drawing/2014/chartex" xmlns:cx1="http://schemas.microsoft.com/office/drawing/2015/9/8/chartex" xmlns:cx2="http://schemas.microsoft.com/office/drawing/2015/10/21/chartex" xmlns:cx3="http://schemas.microsoft.com/office/drawing/2016/5/9/chartex" xmlns:cx4="http://schemas.microsoft.com/office/drawing/2016/5/10/chartex" xmlns:cx5="http://schemas.microsoft.com/office/drawing/2016/5/11/chartex" xmlns:cx6="http://schemas.microsoft.com/office/drawing/2016/5/12/chartex" xmlns:cx7="http://schemas.microsoft.com/office/drawing/2016/5/13/chartex" xmlns:cx8="http://schemas.microsoft.com/office/drawing/2016/5/14/chartex" xmlns:mc="http://schemas.openxmlformats.org/markup-compatibility/2006" xmlns:aink="http://schemas.microsoft.com/office/drawing/2016/ink" xmlns:am3d="http://schemas.microsoft.com/office/drawing/2017/model3d" xmlns:o="urn:schemas-microsoft-com:office:office" xmlns:r="http://schemas.openxmlformats.org/officeDocument/2006/relationships" xmlns:m="http://schemas.openxmlformats.org/officeDocument/2006/math" xmlns:v="urn:schemas-microsoft-com:vml" xmlns:wp14="http://schemas.microsoft.com/office/word/2010/wordprocessingDrawing" xmlns:wp="http://schemas.openxmlformats.org/drawingml/2006/wordprocessingDrawing" xmlns:w10="urn:schemas-microsoft-com:office:word" xmlns:w="http://schemas.openxmlformats.org/wordprocessingml/2006/main" xmlns:w14="http://schemas.microsoft.com/office/word/2010/wordml" xmlns:w15="http://schemas.microsoft.com/office/word/2012/wordml" xmlns:w16cid="http://schemas.microsoft.com/office/word/2016/wordml/cid" xmlns:w16se="http://schemas.microsoft.com/office/word/2015/wordml/symex" xmlns:wpg="http://schemas.microsoft.com/office/word/2010/wordprocessingGroup" xmlns:wpi="http://schemas.microsoft.com/office/word/2010/wordprocessingInk" xmlns:wne="http://schemas.microsoft.com/office/word/2006/wordml" xmlns:wps="http://schemas.microsoft.com/office/word/2010/wordprocessingShape" mc:Ignorable="w14 w15 w16se w16cid wp14">
+<w:hdr xmlns:wpc="http://schemas.microsoft.com/office/word/2010/wordprocessingCanvas" xmlns:cx="http://schemas.microsoft.com/office/drawing/2014/chartex" xmlns:cx1="http://schemas.microsoft.com/office/drawing/2015/9/8/chartex" xmlns:cx2="http://schemas.microsoft.com/office/drawing/2015/10/21/chartex" xmlns:cx3="http://schemas.microsoft.com/office/drawing/2016/5/9/chartex" xmlns:cx4="http://schemas.microsoft.com/office/drawing/2016/5/10/chartex" xmlns:cx5="http://schemas.microsoft.com/office/drawing/2016/5/11/chartex" xmlns:cx6="http://schemas.microsoft.com/office/drawing/2016/5/12/chartex" xmlns:cx7="http://schemas.microsoft.com/office/drawing/2016/5/13/chartex" xmlns:cx8="http://schemas.microsoft.com/office/drawing/2016/5/14/chartex" xmlns:mc="http://schemas.openxmlformats.org/markup-compatibility/2006" xmlns:aink="http://schemas.microsoft.com/office/drawing/2016/ink" xmlns:am3d="http://schemas.microsoft.com/office/drawing/2017/model3d" xmlns:o="urn:schemas-microsoft-com:office:office" xmlns:r="http://schemas.openxmlformats.org/officeDocument/2006/relationships" xmlns:m="http://schemas.openxmlformats.org/officeDocument/2006/math" xmlns:v="urn:schemas-microsoft-com:vml" xmlns:wp14="http://schemas.microsoft.com/office/word/2010/wordprocessingDrawing" xmlns:wp="http://schemas.openxmlformats.org/drawingml/2006/wordprocessingDrawing" xmlns:w10="urn:schemas-microsoft-com:office:word" xmlns:w="http://schemas.openxmlformats.org/wordprocessingml/2006/main" xmlns:w14="http://schemas.microsoft.com/office/word/2010/wordml" xmlns:w15="http://schemas.microsoft.com/office/word/2012/wordml" xmlns:w16cex="http://schemas.microsoft.com/office/word/2018/wordml/cex" xmlns:w16cid="http://schemas.microsoft.com/office/word/2016/wordml/cid" xmlns:w16="http://schemas.microsoft.com/office/word/2018/wordml" xmlns:w16sdtdh="http://schemas.microsoft.com/office/word/2020/wordml/sdtdatahash" xmlns:w16se="http://schemas.microsoft.com/office/word/2015/wordml/symex" xmlns:wpg="http://schemas.microsoft.com/office/word/2010/wordprocessingGroup" xmlns:wpi="http://schemas.microsoft.com/office/word/2010/wordprocessingInk" xmlns:wne="http://schemas.microsoft.com/office/word/2006/wordml" xmlns:wps="http://schemas.microsoft.com/office/word/2010/wordprocessingShape" mc:Ignorable="w14 w15 w16se w16cid w16 w16cex w16sdtdh wp14">
   <w:p>
     <w:pPr>
       <w:pStyle w:val="Encabezado"/>
@@ -5938,7 +5711,7 @@
 </file>
 
 <file path=word/header2.xml><?xml version="1.0" encoding="utf-8"?>
-<w:hdr xmlns:wpc="http://schemas.microsoft.com/office/word/2010/wordprocessingCanvas" xmlns:cx="http://schemas.microsoft.com/office/drawing/2014/chartex" xmlns:cx1="http://schemas.microsoft.com/office/drawing/2015/9/8/chartex" xmlns:cx2="http://schemas.microsoft.com/office/drawing/2015/10/21/chartex" xmlns:cx3="http://schemas.microsoft.com/office/drawing/2016/5/9/chartex" xmlns:cx4="http://schemas.microsoft.com/office/drawing/2016/5/10/chartex" xmlns:cx5="http://schemas.microsoft.com/office/drawing/2016/5/11/chartex" xmlns:cx6="http://schemas.microsoft.com/office/drawing/2016/5/12/chartex" xmlns:cx7="http://schemas.microsoft.com/office/drawing/2016/5/13/chartex" xmlns:cx8="http://schemas.microsoft.com/office/drawing/2016/5/14/chartex" xmlns:mc="http://schemas.openxmlformats.org/markup-compatibility/2006" xmlns:aink="http://schemas.microsoft.com/office/drawing/2016/ink" xmlns:am3d="http://schemas.microsoft.com/office/drawing/2017/model3d" xmlns:o="urn:schemas-microsoft-com:office:office" xmlns:r="http://schemas.openxmlformats.org/officeDocument/2006/relationships" xmlns:m="http://schemas.openxmlformats.org/officeDocument/2006/math" xmlns:v="urn:schemas-microsoft-com:vml" xmlns:wp14="http://schemas.microsoft.com/office/word/2010/wordprocessingDrawing" xmlns:wp="http://schemas.openxmlformats.org/drawingml/2006/wordprocessingDrawing" xmlns:w10="urn:schemas-microsoft-com:office:word" xmlns:w="http://schemas.openxmlformats.org/wordprocessingml/2006/main" xmlns:w14="http://schemas.microsoft.com/office/word/2010/wordml" xmlns:w15="http://schemas.microsoft.com/office/word/2012/wordml" xmlns:w16cid="http://schemas.microsoft.com/office/word/2016/wordml/cid" xmlns:w16se="http://schemas.microsoft.com/office/word/2015/wordml/symex" xmlns:wpg="http://schemas.microsoft.com/office/word/2010/wordprocessingGroup" xmlns:wpi="http://schemas.microsoft.com/office/word/2010/wordprocessingInk" xmlns:wne="http://schemas.microsoft.com/office/word/2006/wordml" xmlns:wps="http://schemas.microsoft.com/office/word/2010/wordprocessingShape" mc:Ignorable="w14 w15 w16se w16cid wp14">
+<w:hdr xmlns:wpc="http://schemas.microsoft.com/office/word/2010/wordprocessingCanvas" xmlns:cx="http://schemas.microsoft.com/office/drawing/2014/chartex" xmlns:cx1="http://schemas.microsoft.com/office/drawing/2015/9/8/chartex" xmlns:cx2="http://schemas.microsoft.com/office/drawing/2015/10/21/chartex" xmlns:cx3="http://schemas.microsoft.com/office/drawing/2016/5/9/chartex" xmlns:cx4="http://schemas.microsoft.com/office/drawing/2016/5/10/chartex" xmlns:cx5="http://schemas.microsoft.com/office/drawing/2016/5/11/chartex" xmlns:cx6="http://schemas.microsoft.com/office/drawing/2016/5/12/chartex" xmlns:cx7="http://schemas.microsoft.com/office/drawing/2016/5/13/chartex" xmlns:cx8="http://schemas.microsoft.com/office/drawing/2016/5/14/chartex" xmlns:mc="http://schemas.openxmlformats.org/markup-compatibility/2006" xmlns:aink="http://schemas.microsoft.com/office/drawing/2016/ink" xmlns:am3d="http://schemas.microsoft.com/office/drawing/2017/model3d" xmlns:o="urn:schemas-microsoft-com:office:office" xmlns:r="http://schemas.openxmlformats.org/officeDocument/2006/relationships" xmlns:m="http://schemas.openxmlformats.org/officeDocument/2006/math" xmlns:v="urn:schemas-microsoft-com:vml" xmlns:wp14="http://schemas.microsoft.com/office/word/2010/wordprocessingDrawing" xmlns:wp="http://schemas.openxmlformats.org/drawingml/2006/wordprocessingDrawing" xmlns:w10="urn:schemas-microsoft-com:office:word" xmlns:w="http://schemas.openxmlformats.org/wordprocessingml/2006/main" xmlns:w14="http://schemas.microsoft.com/office/word/2010/wordml" xmlns:w15="http://schemas.microsoft.com/office/word/2012/wordml" xmlns:w16cex="http://schemas.microsoft.com/office/word/2018/wordml/cex" xmlns:w16cid="http://schemas.microsoft.com/office/word/2016/wordml/cid" xmlns:w16="http://schemas.microsoft.com/office/word/2018/wordml" xmlns:w16sdtdh="http://schemas.microsoft.com/office/word/2020/wordml/sdtdatahash" xmlns:w16se="http://schemas.microsoft.com/office/word/2015/wordml/symex" xmlns:wpg="http://schemas.microsoft.com/office/word/2010/wordprocessingGroup" xmlns:wpi="http://schemas.microsoft.com/office/word/2010/wordprocessingInk" xmlns:wne="http://schemas.microsoft.com/office/word/2006/wordml" xmlns:wps="http://schemas.microsoft.com/office/word/2010/wordprocessingShape" mc:Ignorable="w14 w15 w16se w16cid w16 w16cex w16sdtdh wp14">
   <w:p>
     <w:pPr>
       <w:pStyle w:val="Encabezado"/>
@@ -6119,7 +5892,7 @@
 </file>
 
 <file path=word/numbering.xml><?xml version="1.0" encoding="utf-8"?>
-<w:numbering xmlns:wpc="http://schemas.microsoft.com/office/word/2010/wordprocessingCanvas" xmlns:cx="http://schemas.microsoft.com/office/drawing/2014/chartex" xmlns:cx1="http://schemas.microsoft.com/office/drawing/2015/9/8/chartex" xmlns:cx2="http://schemas.microsoft.com/office/drawing/2015/10/21/chartex" xmlns:cx3="http://schemas.microsoft.com/office/drawing/2016/5/9/chartex" xmlns:cx4="http://schemas.microsoft.com/office/drawing/2016/5/10/chartex" xmlns:cx5="http://schemas.microsoft.com/office/drawing/2016/5/11/chartex" xmlns:cx6="http://schemas.microsoft.com/office/drawing/2016/5/12/chartex" xmlns:cx7="http://schemas.microsoft.com/office/drawing/2016/5/13/chartex" xmlns:cx8="http://schemas.microsoft.com/office/drawing/2016/5/14/chartex" xmlns:mc="http://schemas.openxmlformats.org/markup-compatibility/2006" xmlns:aink="http://schemas.microsoft.com/office/drawing/2016/ink" xmlns:am3d="http://schemas.microsoft.com/office/drawing/2017/model3d" xmlns:o="urn:schemas-microsoft-com:office:office" xmlns:r="http://schemas.openxmlformats.org/officeDocument/2006/relationships" xmlns:m="http://schemas.openxmlformats.org/officeDocument/2006/math" xmlns:v="urn:schemas-microsoft-com:vml" xmlns:wp14="http://schemas.microsoft.com/office/word/2010/wordprocessingDrawing" xmlns:wp="http://schemas.openxmlformats.org/drawingml/2006/wordprocessingDrawing" xmlns:w10="urn:schemas-microsoft-com:office:word" xmlns:w="http://schemas.openxmlformats.org/wordprocessingml/2006/main" xmlns:w14="http://schemas.microsoft.com/office/word/2010/wordml" xmlns:w15="http://schemas.microsoft.com/office/word/2012/wordml" xmlns:w16cid="http://schemas.microsoft.com/office/word/2016/wordml/cid" xmlns:w16se="http://schemas.microsoft.com/office/word/2015/wordml/symex" xmlns:wpg="http://schemas.microsoft.com/office/word/2010/wordprocessingGroup" xmlns:wpi="http://schemas.microsoft.com/office/word/2010/wordprocessingInk" xmlns:wne="http://schemas.microsoft.com/office/word/2006/wordml" xmlns:wps="http://schemas.microsoft.com/office/word/2010/wordprocessingShape" mc:Ignorable="w14 w15 w16se w16cid wp14">
+<w:numbering xmlns:wpc="http://schemas.microsoft.com/office/word/2010/wordprocessingCanvas" xmlns:cx="http://schemas.microsoft.com/office/drawing/2014/chartex" xmlns:cx1="http://schemas.microsoft.com/office/drawing/2015/9/8/chartex" xmlns:cx2="http://schemas.microsoft.com/office/drawing/2015/10/21/chartex" xmlns:cx3="http://schemas.microsoft.com/office/drawing/2016/5/9/chartex" xmlns:cx4="http://schemas.microsoft.com/office/drawing/2016/5/10/chartex" xmlns:cx5="http://schemas.microsoft.com/office/drawing/2016/5/11/chartex" xmlns:cx6="http://schemas.microsoft.com/office/drawing/2016/5/12/chartex" xmlns:cx7="http://schemas.microsoft.com/office/drawing/2016/5/13/chartex" xmlns:cx8="http://schemas.microsoft.com/office/drawing/2016/5/14/chartex" xmlns:mc="http://schemas.openxmlformats.org/markup-compatibility/2006" xmlns:aink="http://schemas.microsoft.com/office/drawing/2016/ink" xmlns:am3d="http://schemas.microsoft.com/office/drawing/2017/model3d" xmlns:o="urn:schemas-microsoft-com:office:office" xmlns:r="http://schemas.openxmlformats.org/officeDocument/2006/relationships" xmlns:m="http://schemas.openxmlformats.org/officeDocument/2006/math" xmlns:v="urn:schemas-microsoft-com:vml" xmlns:wp14="http://schemas.microsoft.com/office/word/2010/wordprocessingDrawing" xmlns:wp="http://schemas.openxmlformats.org/drawingml/2006/wordprocessingDrawing" xmlns:w10="urn:schemas-microsoft-com:office:word" xmlns:w="http://schemas.openxmlformats.org/wordprocessingml/2006/main" xmlns:w14="http://schemas.microsoft.com/office/word/2010/wordml" xmlns:w15="http://schemas.microsoft.com/office/word/2012/wordml" xmlns:w16cex="http://schemas.microsoft.com/office/word/2018/wordml/cex" xmlns:w16cid="http://schemas.microsoft.com/office/word/2016/wordml/cid" xmlns:w16="http://schemas.microsoft.com/office/word/2018/wordml" xmlns:w16sdtdh="http://schemas.microsoft.com/office/word/2020/wordml/sdtdatahash" xmlns:w16se="http://schemas.microsoft.com/office/word/2015/wordml/symex" xmlns:wpg="http://schemas.microsoft.com/office/word/2010/wordprocessingGroup" xmlns:wpi="http://schemas.microsoft.com/office/word/2010/wordprocessingInk" xmlns:wne="http://schemas.microsoft.com/office/word/2006/wordml" xmlns:wps="http://schemas.microsoft.com/office/word/2010/wordprocessingShape" mc:Ignorable="w14 w15 w16se w16cid w16 w16cex w16sdtdh wp14">
   <w:abstractNum w:abstractNumId="0" w15:restartNumberingAfterBreak="1">
     <w:nsid w:val="57122521"/>
     <w:multiLevelType w:val="hybridMultilevel"/>
@@ -6308,7 +6081,7 @@
 </file>
 
 <file path=word/styles.xml><?xml version="1.0" encoding="utf-8"?>
-<w:styles xmlns:mc="http://schemas.openxmlformats.org/markup-compatibility/2006" xmlns:r="http://schemas.openxmlformats.org/officeDocument/2006/relationships" xmlns:w="http://schemas.openxmlformats.org/wordprocessingml/2006/main" xmlns:w14="http://schemas.microsoft.com/office/word/2010/wordml" xmlns:w15="http://schemas.microsoft.com/office/word/2012/wordml" xmlns:w16cid="http://schemas.microsoft.com/office/word/2016/wordml/cid" xmlns:w16se="http://schemas.microsoft.com/office/word/2015/wordml/symex" mc:Ignorable="w14 w15 w16se w16cid">
+<w:styles xmlns:mc="http://schemas.openxmlformats.org/markup-compatibility/2006" xmlns:r="http://schemas.openxmlformats.org/officeDocument/2006/relationships" xmlns:w="http://schemas.openxmlformats.org/wordprocessingml/2006/main" xmlns:w14="http://schemas.microsoft.com/office/word/2010/wordml" xmlns:w15="http://schemas.microsoft.com/office/word/2012/wordml" xmlns:w16cex="http://schemas.microsoft.com/office/word/2018/wordml/cex" xmlns:w16cid="http://schemas.microsoft.com/office/word/2016/wordml/cid" xmlns:w16="http://schemas.microsoft.com/office/word/2018/wordml" xmlns:w16sdtdh="http://schemas.microsoft.com/office/word/2020/wordml/sdtdatahash" xmlns:w16se="http://schemas.microsoft.com/office/word/2015/wordml/symex" mc:Ignorable="w14 w15 w16se w16cid w16 w16cex w16sdtdh">
   <w:docDefaults>
     <w:rPrDefault>
       <w:rPr>
@@ -6318,7 +6091,7 @@
     </w:rPrDefault>
     <w:pPrDefault/>
   </w:docDefaults>
-  <w:latentStyles w:defLockedState="0" w:defUIPriority="99" w:defSemiHidden="0" w:defUnhideWhenUsed="0" w:defQFormat="0" w:count="375">
+  <w:latentStyles w:defLockedState="0" w:defUIPriority="99" w:defSemiHidden="0" w:defUnhideWhenUsed="0" w:defQFormat="0" w:count="376">
     <w:lsdException w:name="Normal" w:uiPriority="0" w:qFormat="1"/>
     <w:lsdException w:name="heading 1" w:uiPriority="9" w:qFormat="1"/>
     <w:lsdException w:name="heading 2" w:semiHidden="1" w:uiPriority="9" w:unhideWhenUsed="1" w:qFormat="1"/>
@@ -6424,7 +6197,6 @@
     <w:lsdException w:name="HTML Sample" w:semiHidden="1" w:unhideWhenUsed="1"/>
     <w:lsdException w:name="HTML Typewriter" w:semiHidden="1" w:unhideWhenUsed="1"/>
     <w:lsdException w:name="HTML Variable" w:semiHidden="1" w:unhideWhenUsed="1"/>
-    <w:lsdException w:name="Normal Table" w:semiHidden="1" w:unhideWhenUsed="1"/>
     <w:lsdException w:name="annotation subject" w:semiHidden="1" w:unhideWhenUsed="1"/>
     <w:lsdException w:name="No List" w:semiHidden="1" w:unhideWhenUsed="1"/>
     <w:lsdException w:name="Outline List 1" w:semiHidden="1" w:unhideWhenUsed="1"/>
@@ -6471,10 +6243,8 @@
     <w:lsdException w:name="Table Subtle 2" w:semiHidden="1" w:unhideWhenUsed="1"/>
     <w:lsdException w:name="Table Web 1" w:semiHidden="1" w:unhideWhenUsed="1"/>
     <w:lsdException w:name="Table Web 2" w:semiHidden="1" w:unhideWhenUsed="1"/>
-    <w:lsdException w:name="Table Web 3" w:semiHidden="1" w:unhideWhenUsed="1"/>
     <w:lsdException w:name="Balloon Text" w:semiHidden="1" w:unhideWhenUsed="1"/>
     <w:lsdException w:name="Table Grid" w:uiPriority="39"/>
-    <w:lsdException w:name="Table Theme" w:semiHidden="1" w:unhideWhenUsed="1"/>
     <w:lsdException w:name="Placeholder Text" w:semiHidden="1"/>
     <w:lsdException w:name="No Spacing" w:uiPriority="1" w:qFormat="1"/>
     <w:lsdException w:name="Light Shading" w:uiPriority="60"/>
@@ -6694,6 +6464,7 @@
     <w:lsdException w:name="Smart Hyperlink" w:semiHidden="1" w:unhideWhenUsed="1"/>
     <w:lsdException w:name="Hashtag" w:semiHidden="1" w:unhideWhenUsed="1"/>
     <w:lsdException w:name="Unresolved Mention" w:semiHidden="1" w:unhideWhenUsed="1"/>
+    <w:lsdException w:name="Smart Link" w:semiHidden="1" w:unhideWhenUsed="1"/>
   </w:latentStyles>
   <w:style w:type="paragraph" w:default="1" w:styleId="Normal">
     <w:name w:val="Normal"/>

</xml_diff>